<commit_message>
c5 updates to docs and text
</commit_message>
<xml_diff>
--- a/docs/_static/QuickStart guide to using C5 Hardware and OpenXC.docx
+++ b/docs/_static/QuickStart guide to using C5 Hardware and OpenXC.docx
@@ -15,75 +15,77 @@
           <w:szCs w:val="40"/>
         </w:rPr>
       </w:pPr>
+    </w:p>
+    <w:p>
+      <w:pPr>
+        <w:rPr>
+          <w:sz w:val="40"/>
+          <w:szCs w:val="40"/>
+        </w:rPr>
+      </w:pPr>
+      <w:r>
+        <w:rPr>
+          <w:sz w:val="40"/>
+          <w:szCs w:val="40"/>
+        </w:rPr>
+        <w:t>Quick</w:t>
+      </w:r>
+      <w:r>
+        <w:rPr>
+          <w:sz w:val="40"/>
+          <w:szCs w:val="40"/>
+        </w:rPr>
+        <w:t>-</w:t>
+      </w:r>
+      <w:r>
+        <w:rPr>
+          <w:sz w:val="40"/>
+          <w:szCs w:val="40"/>
+        </w:rPr>
+        <w:t xml:space="preserve">Start </w:t>
+      </w:r>
+      <w:r>
+        <w:rPr>
+          <w:sz w:val="40"/>
+          <w:szCs w:val="40"/>
+        </w:rPr>
+        <w:t xml:space="preserve">firmware flashing </w:t>
+      </w:r>
+      <w:r>
+        <w:rPr>
+          <w:sz w:val="40"/>
+          <w:szCs w:val="40"/>
+        </w:rPr>
+        <w:t>guide to C5 Hardware and OpenXC</w:t>
+      </w:r>
+      <w:r>
+        <w:rPr>
+          <w:sz w:val="40"/>
+          <w:szCs w:val="40"/>
+        </w:rPr>
+        <w:t xml:space="preserve"> Firmware</w:t>
+      </w:r>
+      <w:r>
+        <w:rPr>
+          <w:sz w:val="40"/>
+          <w:szCs w:val="40"/>
+        </w:rPr>
+        <w:t xml:space="preserve"> </w:t>
+      </w:r>
+    </w:p>
+    <w:p/>
+    <w:p>
+      <w:r>
+        <w:t>R</w:t>
+      </w:r>
+      <w:r>
+        <w:t>ev</w:t>
+      </w:r>
+      <w:r>
+        <w:t xml:space="preserve"> 2</w:t>
+      </w:r>
       <w:bookmarkStart w:id="0" w:name="_GoBack"/>
       <w:bookmarkEnd w:id="0"/>
-    </w:p>
-    <w:p>
-      <w:pPr>
-        <w:rPr>
-          <w:sz w:val="40"/>
-          <w:szCs w:val="40"/>
-        </w:rPr>
-      </w:pPr>
-      <w:r>
-        <w:rPr>
-          <w:sz w:val="40"/>
-          <w:szCs w:val="40"/>
-        </w:rPr>
-        <w:t>Quick</w:t>
-      </w:r>
-      <w:r>
-        <w:rPr>
-          <w:sz w:val="40"/>
-          <w:szCs w:val="40"/>
-        </w:rPr>
-        <w:t>-</w:t>
-      </w:r>
-      <w:r>
-        <w:rPr>
-          <w:sz w:val="40"/>
-          <w:szCs w:val="40"/>
-        </w:rPr>
-        <w:t xml:space="preserve">Start </w:t>
-      </w:r>
-      <w:r>
-        <w:rPr>
-          <w:sz w:val="40"/>
-          <w:szCs w:val="40"/>
-        </w:rPr>
-        <w:t xml:space="preserve">firmware flashing </w:t>
-      </w:r>
-      <w:r>
-        <w:rPr>
-          <w:sz w:val="40"/>
-          <w:szCs w:val="40"/>
-        </w:rPr>
-        <w:t xml:space="preserve">guide to C5 Hardware and </w:t>
-      </w:r>
-      <w:proofErr w:type="spellStart"/>
-      <w:r>
-        <w:rPr>
-          <w:sz w:val="40"/>
-          <w:szCs w:val="40"/>
-        </w:rPr>
-        <w:t>OpenXC</w:t>
-      </w:r>
-      <w:proofErr w:type="spellEnd"/>
-      <w:r>
-        <w:rPr>
-          <w:sz w:val="40"/>
-          <w:szCs w:val="40"/>
-        </w:rPr>
-        <w:t xml:space="preserve"> Firmware</w:t>
-      </w:r>
-    </w:p>
-    <w:p>
-      <w:pPr>
-        <w:rPr>
-          <w:sz w:val="40"/>
-          <w:szCs w:val="40"/>
-        </w:rPr>
-      </w:pPr>
     </w:p>
     <w:p/>
     <w:p>
@@ -101,21 +103,13 @@
         <w:rPr>
           <w:rFonts w:asciiTheme="minorHAnsi" w:hAnsiTheme="minorHAnsi"/>
         </w:rPr>
-        <w:t xml:space="preserve">Download </w:t>
-      </w:r>
-      <w:proofErr w:type="spellStart"/>
-      <w:r>
-        <w:rPr>
-          <w:rFonts w:asciiTheme="minorHAnsi" w:hAnsiTheme="minorHAnsi"/>
-        </w:rPr>
-        <w:t>OpenXC</w:t>
-      </w:r>
-      <w:proofErr w:type="spellEnd"/>
-      <w:r>
-        <w:rPr>
-          <w:rFonts w:asciiTheme="minorHAnsi" w:hAnsiTheme="minorHAnsi"/>
-        </w:rPr>
-        <w:t xml:space="preserve"> installation package here: </w:t>
+        <w:t>Download Op</w:t>
+      </w:r>
+      <w:r>
+        <w:rPr>
+          <w:rFonts w:asciiTheme="minorHAnsi" w:hAnsiTheme="minorHAnsi"/>
+        </w:rPr>
+        <w:t xml:space="preserve">enXC installation package </w:t>
       </w:r>
       <w:hyperlink r:id="rId8" w:history="1">
         <w:r>
@@ -123,9 +117,15 @@
             <w:rStyle w:val="Hyperlink"/>
             <w:rFonts w:asciiTheme="minorHAnsi" w:hAnsiTheme="minorHAnsi"/>
           </w:rPr>
-          <w:t>www.crosschasm.com/downloads/OpenXCPackage.zip</w:t>
+          <w:t>here</w:t>
         </w:r>
       </w:hyperlink>
+      <w:r>
+        <w:rPr>
+          <w:rFonts w:asciiTheme="minorHAnsi" w:hAnsiTheme="minorHAnsi"/>
+        </w:rPr>
+        <w:t>.</w:t>
+      </w:r>
     </w:p>
     <w:p>
       <w:pPr>
@@ -160,52 +160,43 @@
         <w:rPr>
           <w:rFonts w:asciiTheme="minorHAnsi" w:hAnsiTheme="minorHAnsi"/>
         </w:rPr>
-        <w:t xml:space="preserve">Put the hex file that you want to flash in this new folder as well. You can find the hex files at </w:t>
-      </w:r>
-      <w:hyperlink r:id="rId9" w:tgtFrame="_blank" w:history="1">
+        <w:t xml:space="preserve">Put the hex file that you want to flash in this new folder as well. </w:t>
+      </w:r>
+      <w:r>
+        <w:rPr>
+          <w:rFonts w:asciiTheme="minorHAnsi" w:hAnsiTheme="minorHAnsi"/>
+        </w:rPr>
+        <w:t xml:space="preserve">You can </w:t>
+      </w:r>
+      <w:hyperlink r:id="rId9" w:history="1">
         <w:r>
           <w:rPr>
             <w:rStyle w:val="Hyperlink"/>
-            <w:rFonts w:asciiTheme="minorHAnsi" w:hAnsiTheme="minorHAnsi" w:cs="Tahoma"/>
-            <w:sz w:val="20"/>
-            <w:szCs w:val="20"/>
+            <w:rFonts w:asciiTheme="minorHAnsi" w:hAnsiTheme="minorHAnsi"/>
           </w:rPr>
-          <w:t>https://developer.ford.com/develop/openxc/</w:t>
+          <w:t>build your own</w:t>
         </w:r>
       </w:hyperlink>
       <w:r>
         <w:rPr>
           <w:rFonts w:asciiTheme="minorHAnsi" w:hAnsiTheme="minorHAnsi"/>
         </w:rPr>
-        <w:t xml:space="preserve">. Log </w:t>
-      </w:r>
-      <w:proofErr w:type="gramStart"/>
-      <w:r>
-        <w:rPr>
-          <w:rFonts w:asciiTheme="minorHAnsi" w:hAnsiTheme="minorHAnsi"/>
-        </w:rPr>
-        <w:t>in,</w:t>
-      </w:r>
-      <w:proofErr w:type="gramEnd"/>
-      <w:r>
-        <w:rPr>
-          <w:rFonts w:asciiTheme="minorHAnsi" w:hAnsiTheme="minorHAnsi"/>
-        </w:rPr>
-        <w:t xml:space="preserve"> click the Develop tab, then </w:t>
-      </w:r>
-      <w:proofErr w:type="spellStart"/>
-      <w:r>
-        <w:rPr>
-          <w:rFonts w:asciiTheme="minorHAnsi" w:hAnsiTheme="minorHAnsi"/>
-        </w:rPr>
-        <w:t>OpenXC</w:t>
-      </w:r>
-      <w:proofErr w:type="spellEnd"/>
-      <w:r>
-        <w:rPr>
-          <w:rFonts w:asciiTheme="minorHAnsi" w:hAnsiTheme="minorHAnsi"/>
-        </w:rPr>
-        <w:t xml:space="preserve"> from the drop-down menu. Click download under “Pre-compiled Firmware Download".</w:t>
+        <w:t xml:space="preserve"> firmware or obtain one for </w:t>
+      </w:r>
+      <w:hyperlink r:id="rId10" w:history="1">
+        <w:r>
+          <w:rPr>
+            <w:rStyle w:val="Hyperlink"/>
+            <w:rFonts w:asciiTheme="minorHAnsi" w:hAnsiTheme="minorHAnsi"/>
+          </w:rPr>
+          <w:t>supported vehicles</w:t>
+        </w:r>
+      </w:hyperlink>
+      <w:r>
+        <w:rPr>
+          <w:rFonts w:asciiTheme="minorHAnsi" w:hAnsiTheme="minorHAnsi"/>
+        </w:rPr>
+        <w:t>.</w:t>
       </w:r>
     </w:p>
     <w:p>
@@ -259,7 +250,19 @@
         <w:rPr>
           <w:rFonts w:asciiTheme="minorHAnsi" w:hAnsiTheme="minorHAnsi"/>
         </w:rPr>
-        <w:t xml:space="preserve">Connect the C5 to your computer, the USB </w:t>
+        <w:t>Connect the C5 to your computer</w:t>
+      </w:r>
+      <w:r>
+        <w:rPr>
+          <w:rFonts w:asciiTheme="minorHAnsi" w:hAnsiTheme="minorHAnsi"/>
+        </w:rPr>
+        <w:t xml:space="preserve"> via USB cable</w:t>
+      </w:r>
+      <w:r>
+        <w:rPr>
+          <w:rFonts w:asciiTheme="minorHAnsi" w:hAnsiTheme="minorHAnsi"/>
+        </w:rPr>
+        <w:t xml:space="preserve">, the USB </w:t>
       </w:r>
       <w:proofErr w:type="spellStart"/>
       <w:r>
@@ -341,21 +344,7 @@
         <w:rPr>
           <w:rFonts w:asciiTheme="minorHAnsi" w:hAnsiTheme="minorHAnsi"/>
         </w:rPr>
-        <w:t xml:space="preserve">Disconnect and re-connect the </w:t>
-      </w:r>
-      <w:proofErr w:type="spellStart"/>
-      <w:r>
-        <w:rPr>
-          <w:rFonts w:asciiTheme="minorHAnsi" w:hAnsiTheme="minorHAnsi"/>
-        </w:rPr>
-        <w:t>OpenXC</w:t>
-      </w:r>
-      <w:proofErr w:type="spellEnd"/>
-      <w:r>
-        <w:rPr>
-          <w:rFonts w:asciiTheme="minorHAnsi" w:hAnsiTheme="minorHAnsi"/>
-        </w:rPr>
-        <w:t xml:space="preserve"> device.</w:t>
+        <w:t>Disconnect and re-connect the OpenXC device.</w:t>
       </w:r>
     </w:p>
     <w:p>
@@ -394,9 +383,17 @@
         <w:rPr>
           <w:rFonts w:asciiTheme="minorHAnsi" w:hAnsiTheme="minorHAnsi"/>
         </w:rPr>
-        <w:t>flash:w</w:t>
+        <w:t>flash</w:t>
+      </w:r>
+      <w:proofErr w:type="gramStart"/>
+      <w:r>
+        <w:rPr>
+          <w:rFonts w:asciiTheme="minorHAnsi" w:hAnsiTheme="minorHAnsi"/>
+        </w:rPr>
+        <w:t>:w</w:t>
       </w:r>
       <w:proofErr w:type="spellEnd"/>
+      <w:proofErr w:type="gramEnd"/>
       <w:r>
         <w:rPr>
           <w:rFonts w:asciiTheme="minorHAnsi" w:hAnsiTheme="minorHAnsi"/>
@@ -415,21 +412,13 @@
         <w:rPr>
           <w:rFonts w:asciiTheme="minorHAnsi" w:hAnsiTheme="minorHAnsi"/>
         </w:rPr>
-        <w:t xml:space="preserve"> -P COM&lt;n&gt;", where &lt;HEX&gt; is the name of your firmware file (that you copied into the folder) and &lt;n&gt; is the com port number for the </w:t>
-      </w:r>
-      <w:proofErr w:type="spellStart"/>
-      <w:r>
-        <w:rPr>
-          <w:rFonts w:asciiTheme="minorHAnsi" w:hAnsiTheme="minorHAnsi"/>
-        </w:rPr>
-        <w:t>OpenXC</w:t>
-      </w:r>
-      <w:proofErr w:type="spellEnd"/>
-      <w:r>
-        <w:rPr>
-          <w:rFonts w:asciiTheme="minorHAnsi" w:hAnsiTheme="minorHAnsi"/>
-        </w:rPr>
-        <w:t xml:space="preserve"> device (you can use Device Manager to check this)</w:t>
+        <w:t xml:space="preserve"> -P COM&lt;n&gt;", where &lt;HEX&gt; is the name of your firmware file (that you copied into the folder) and &lt;n&gt; is the com port number for the OpenXC device (you can use Device Manager to check this)</w:t>
+      </w:r>
+      <w:r>
+        <w:rPr>
+          <w:rFonts w:asciiTheme="minorHAnsi" w:hAnsiTheme="minorHAnsi"/>
+        </w:rPr>
+        <w:t xml:space="preserve">. </w:t>
       </w:r>
     </w:p>
     <w:p>
@@ -447,13 +436,64 @@
         <w:rPr>
           <w:rFonts w:asciiTheme="minorHAnsi" w:hAnsiTheme="minorHAnsi"/>
         </w:rPr>
+        <w:t xml:space="preserve">After flashing is complete, power cycle the device and initialize the </w:t>
+      </w:r>
+      <w:hyperlink r:id="rId11" w:history="1">
+        <w:r>
+          <w:rPr>
+            <w:rStyle w:val="Hyperlink"/>
+            <w:rFonts w:asciiTheme="minorHAnsi" w:hAnsiTheme="minorHAnsi"/>
+          </w:rPr>
+          <w:t>RTC</w:t>
+        </w:r>
+      </w:hyperlink>
+      <w:r>
+        <w:rPr>
+          <w:rFonts w:asciiTheme="minorHAnsi" w:hAnsiTheme="minorHAnsi"/>
+        </w:rPr>
+        <w:t xml:space="preserve"> via the Python command (</w:t>
+      </w:r>
+      <w:r>
+        <w:rPr>
+          <w:rFonts w:asciiTheme="minorHAnsi" w:hAnsiTheme="minorHAnsi"/>
+        </w:rPr>
+        <w:t>$ openxc-control set --time 1461545558</w:t>
+      </w:r>
+      <w:r>
+        <w:rPr>
+          <w:rFonts w:asciiTheme="minorHAnsi" w:hAnsiTheme="minorHAnsi"/>
+        </w:rPr>
+        <w:t>)</w:t>
+      </w:r>
+      <w:r>
+        <w:rPr>
+          <w:rFonts w:asciiTheme="minorHAnsi" w:hAnsiTheme="minorHAnsi"/>
+        </w:rPr>
+        <w:t>, but using the current time.</w:t>
+      </w:r>
+    </w:p>
+    <w:p>
+      <w:pPr>
+        <w:pStyle w:val="ListParagraph"/>
+        <w:numPr>
+          <w:ilvl w:val="0"/>
+          <w:numId w:val="1"/>
+        </w:numPr>
+        <w:rPr>
+          <w:rFonts w:asciiTheme="minorHAnsi" w:hAnsiTheme="minorHAnsi"/>
+        </w:rPr>
+      </w:pPr>
+      <w:r>
+        <w:rPr>
+          <w:rFonts w:asciiTheme="minorHAnsi" w:hAnsiTheme="minorHAnsi"/>
+        </w:rPr>
         <w:t>Enjoy!</w:t>
       </w:r>
     </w:p>
     <w:p/>
     <w:sectPr>
-      <w:headerReference w:type="default" r:id="rId10"/>
-      <w:footerReference w:type="default" r:id="rId11"/>
+      <w:headerReference w:type="default" r:id="rId12"/>
+      <w:footerReference w:type="default" r:id="rId13"/>
       <w:pgSz w:w="12240" w:h="15840"/>
       <w:pgMar w:top="1440" w:right="1440" w:bottom="1440" w:left="1440" w:header="720" w:footer="720" w:gutter="0"/>
       <w:cols w:space="720"/>
@@ -512,10 +552,10 @@
             <wp:posOffset>4602480</wp:posOffset>
           </wp:positionH>
           <wp:positionV relativeFrom="paragraph">
-            <wp:posOffset>113156</wp:posOffset>
+            <wp:posOffset>-191770</wp:posOffset>
           </wp:positionV>
           <wp:extent cx="1640230" cy="672998"/>
-          <wp:effectExtent l="19050" t="0" r="0" b="0"/>
+          <wp:effectExtent l="0" t="0" r="0" b="0"/>
           <wp:wrapNone/>
           <wp:docPr id="4" name="Picture 1" descr="CrossChasm_MarketingImages_Logo_Clear_NoBevel.png"/>
           <wp:cNvGraphicFramePr>
@@ -553,250 +593,6 @@
   <w:p>
     <w:pPr>
       <w:tabs>
-        <w:tab w:val="center" w:pos="4680"/>
-        <w:tab w:val="right" w:pos="9360"/>
-      </w:tabs>
-      <w:rPr>
-        <w:rFonts w:ascii="Franklin Gothic Book" w:eastAsia="Calibri" w:hAnsi="Franklin Gothic Book"/>
-        <w:color w:val="595959"/>
-        <w:sz w:val="18"/>
-        <w:szCs w:val="18"/>
-      </w:rPr>
-    </w:pPr>
-    <w:r>
-      <w:rPr>
-        <w:rFonts w:ascii="Franklin Gothic Book" w:eastAsia="Calibri" w:hAnsi="Franklin Gothic Book"/>
-        <w:noProof/>
-        <w:color w:val="595959"/>
-        <w:sz w:val="18"/>
-        <w:szCs w:val="18"/>
-      </w:rPr>
-      <mc:AlternateContent>
-        <mc:Choice Requires="wps">
-          <w:drawing>
-            <wp:anchor distT="0" distB="0" distL="114300" distR="114300" simplePos="0" relativeHeight="251660288" behindDoc="1" locked="0" layoutInCell="1" allowOverlap="1">
-              <wp:simplePos x="0" y="0"/>
-              <wp:positionH relativeFrom="column">
-                <wp:posOffset>-97155</wp:posOffset>
-              </wp:positionH>
-              <wp:positionV relativeFrom="paragraph">
-                <wp:posOffset>-226060</wp:posOffset>
-              </wp:positionV>
-              <wp:extent cx="0" cy="902970"/>
-              <wp:effectExtent l="13335" t="13970" r="15240" b="16510"/>
-              <wp:wrapNone/>
-              <wp:docPr id="6" name="Straight Arrow Connector 6"/>
-              <wp:cNvGraphicFramePr>
-                <a:graphicFrameLocks xmlns:a="http://schemas.openxmlformats.org/drawingml/2006/main"/>
-              </wp:cNvGraphicFramePr>
-              <a:graphic xmlns:a="http://schemas.openxmlformats.org/drawingml/2006/main">
-                <a:graphicData uri="http://schemas.microsoft.com/office/word/2010/wordprocessingShape">
-                  <wps:wsp>
-                    <wps:cNvCnPr>
-                      <a:cxnSpLocks noChangeShapeType="1"/>
-                    </wps:cNvCnPr>
-                    <wps:spPr bwMode="auto">
-                      <a:xfrm>
-                        <a:off x="0" y="0"/>
-                        <a:ext cx="0" cy="902970"/>
-                      </a:xfrm>
-                      <a:prstGeom prst="straightConnector1">
-                        <a:avLst/>
-                      </a:prstGeom>
-                      <a:noFill/>
-                      <a:ln w="19050">
-                        <a:solidFill>
-                          <a:srgbClr val="7F7F7F"/>
-                        </a:solidFill>
-                        <a:prstDash val="sysDot"/>
-                        <a:round/>
-                        <a:headEnd/>
-                        <a:tailEnd/>
-                      </a:ln>
-                      <a:extLst>
-                        <a:ext uri="{909E8E84-426E-40DD-AFC4-6F175D3DCCD1}">
-                          <a14:hiddenFill xmlns:a14="http://schemas.microsoft.com/office/drawing/2010/main">
-                            <a:noFill/>
-                          </a14:hiddenFill>
-                        </a:ext>
-                      </a:extLst>
-                    </wps:spPr>
-                    <wps:bodyPr/>
-                  </wps:wsp>
-                </a:graphicData>
-              </a:graphic>
-              <wp14:sizeRelH relativeFrom="page">
-                <wp14:pctWidth>0</wp14:pctWidth>
-              </wp14:sizeRelH>
-              <wp14:sizeRelV relativeFrom="page">
-                <wp14:pctHeight>0</wp14:pctHeight>
-              </wp14:sizeRelV>
-            </wp:anchor>
-          </w:drawing>
-        </mc:Choice>
-        <mc:Fallback>
-          <w:pict>
-            <v:shapetype id="_x0000_t32" coordsize="21600,21600" o:spt="32" o:oned="t" path="m,l21600,21600e" filled="f">
-              <v:path arrowok="t" fillok="f" o:connecttype="none"/>
-              <o:lock v:ext="edit" shapetype="t"/>
-            </v:shapetype>
-            <v:shape id="Straight Arrow Connector 6" o:spid="_x0000_s1026" type="#_x0000_t32" style="position:absolute;margin-left:-7.65pt;margin-top:-17.8pt;width:0;height:71.1pt;z-index:-251656192;visibility:visible;mso-wrap-style:square;mso-width-percent:0;mso-height-percent:0;mso-wrap-distance-left:9pt;mso-wrap-distance-top:0;mso-wrap-distance-right:9pt;mso-wrap-distance-bottom:0;mso-position-horizontal:absolute;mso-position-horizontal-relative:text;mso-position-vertical:absolute;mso-position-vertical-relative:text;mso-width-percent:0;mso-height-percent:0;mso-width-relative:page;mso-height-relative:page" o:gfxdata="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" strokecolor="#7f7f7f" strokeweight="1.5pt">
-              <v:stroke dashstyle="1 1"/>
-            </v:shape>
-          </w:pict>
-        </mc:Fallback>
-      </mc:AlternateContent>
-    </w:r>
-    <w:r>
-      <w:rPr>
-        <w:rFonts w:ascii="Franklin Gothic Book" w:eastAsia="Calibri" w:hAnsi="Franklin Gothic Book"/>
-        <w:noProof/>
-        <w:color w:val="595959"/>
-        <w:sz w:val="18"/>
-        <w:szCs w:val="18"/>
-      </w:rPr>
-      <mc:AlternateContent>
-        <mc:Choice Requires="wps">
-          <w:drawing>
-            <wp:anchor distT="0" distB="0" distL="114300" distR="114300" simplePos="0" relativeHeight="251659264" behindDoc="0" locked="0" layoutInCell="1" allowOverlap="1">
-              <wp:simplePos x="0" y="0"/>
-              <wp:positionH relativeFrom="column">
-                <wp:posOffset>-352425</wp:posOffset>
-              </wp:positionH>
-              <wp:positionV relativeFrom="paragraph">
-                <wp:posOffset>-65405</wp:posOffset>
-              </wp:positionV>
-              <wp:extent cx="6602730" cy="0"/>
-              <wp:effectExtent l="15240" t="12700" r="11430" b="15875"/>
-              <wp:wrapNone/>
-              <wp:docPr id="5" name="Straight Arrow Connector 5"/>
-              <wp:cNvGraphicFramePr>
-                <a:graphicFrameLocks xmlns:a="http://schemas.openxmlformats.org/drawingml/2006/main"/>
-              </wp:cNvGraphicFramePr>
-              <a:graphic xmlns:a="http://schemas.openxmlformats.org/drawingml/2006/main">
-                <a:graphicData uri="http://schemas.microsoft.com/office/word/2010/wordprocessingShape">
-                  <wps:wsp>
-                    <wps:cNvCnPr>
-                      <a:cxnSpLocks noChangeShapeType="1"/>
-                    </wps:cNvCnPr>
-                    <wps:spPr bwMode="auto">
-                      <a:xfrm flipH="1">
-                        <a:off x="0" y="0"/>
-                        <a:ext cx="6602730" cy="0"/>
-                      </a:xfrm>
-                      <a:prstGeom prst="straightConnector1">
-                        <a:avLst/>
-                      </a:prstGeom>
-                      <a:noFill/>
-                      <a:ln w="19050">
-                        <a:solidFill>
-                          <a:srgbClr val="7F7F7F"/>
-                        </a:solidFill>
-                        <a:prstDash val="sysDot"/>
-                        <a:round/>
-                        <a:headEnd/>
-                        <a:tailEnd/>
-                      </a:ln>
-                      <a:extLst>
-                        <a:ext uri="{909E8E84-426E-40DD-AFC4-6F175D3DCCD1}">
-                          <a14:hiddenFill xmlns:a14="http://schemas.microsoft.com/office/drawing/2010/main">
-                            <a:noFill/>
-                          </a14:hiddenFill>
-                        </a:ext>
-                      </a:extLst>
-                    </wps:spPr>
-                    <wps:bodyPr/>
-                  </wps:wsp>
-                </a:graphicData>
-              </a:graphic>
-              <wp14:sizeRelH relativeFrom="page">
-                <wp14:pctWidth>0</wp14:pctWidth>
-              </wp14:sizeRelH>
-              <wp14:sizeRelV relativeFrom="page">
-                <wp14:pctHeight>0</wp14:pctHeight>
-              </wp14:sizeRelV>
-            </wp:anchor>
-          </w:drawing>
-        </mc:Choice>
-        <mc:Fallback>
-          <w:pict>
-            <v:shape id="Straight Arrow Connector 5" o:spid="_x0000_s1026" type="#_x0000_t32" style="position:absolute;margin-left:-27.75pt;margin-top:-5.15pt;width:519.9pt;height:0;flip:x;z-index:251659264;visibility:visible;mso-wrap-style:square;mso-width-percent:0;mso-height-percent:0;mso-wrap-distance-left:9pt;mso-wrap-distance-top:0;mso-wrap-distance-right:9pt;mso-wrap-distance-bottom:0;mso-position-horizontal:absolute;mso-position-horizontal-relative:text;mso-position-vertical:absolute;mso-position-vertical-relative:text;mso-width-percent:0;mso-height-percent:0;mso-width-relative:page;mso-height-relative:page" o:gfxdata="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" strokecolor="#7f7f7f" strokeweight="1.5pt">
-              <v:stroke dashstyle="1 1"/>
-            </v:shape>
-          </w:pict>
-        </mc:Fallback>
-      </mc:AlternateContent>
-    </w:r>
-    <w:r>
-      <w:rPr>
-        <w:rFonts w:ascii="Franklin Gothic Book" w:eastAsia="Calibri" w:hAnsi="Franklin Gothic Book"/>
-        <w:color w:val="595959"/>
-        <w:sz w:val="18"/>
-        <w:szCs w:val="18"/>
-      </w:rPr>
-      <w:t>CrossChasm Technologies Incorporated</w:t>
-    </w:r>
-  </w:p>
-  <w:p>
-    <w:pPr>
-      <w:tabs>
-        <w:tab w:val="center" w:pos="4680"/>
-        <w:tab w:val="right" w:pos="9360"/>
-      </w:tabs>
-      <w:rPr>
-        <w:rFonts w:ascii="Franklin Gothic Book" w:eastAsia="Calibri" w:hAnsi="Franklin Gothic Book"/>
-        <w:color w:val="595959"/>
-        <w:sz w:val="18"/>
-        <w:szCs w:val="18"/>
-      </w:rPr>
-    </w:pPr>
-    <w:r>
-      <w:rPr>
-        <w:rFonts w:ascii="Franklin Gothic Book" w:eastAsia="Calibri" w:hAnsi="Franklin Gothic Book"/>
-        <w:color w:val="595959"/>
-        <w:sz w:val="18"/>
-        <w:szCs w:val="18"/>
-      </w:rPr>
-      <w:t>2-60 Northland Rd, Waterloo, ONT N2V 2B8</w:t>
-    </w:r>
-  </w:p>
-  <w:p>
-    <w:pPr>
-      <w:tabs>
-        <w:tab w:val="left" w:pos="284"/>
-        <w:tab w:val="center" w:pos="4680"/>
-        <w:tab w:val="right" w:pos="9360"/>
-      </w:tabs>
-      <w:rPr>
-        <w:rFonts w:ascii="Franklin Gothic Book" w:eastAsia="Calibri" w:hAnsi="Franklin Gothic Book"/>
-        <w:color w:val="595959"/>
-        <w:sz w:val="18"/>
-        <w:szCs w:val="18"/>
-      </w:rPr>
-    </w:pPr>
-    <w:r>
-      <w:rPr>
-        <w:rFonts w:ascii="Franklin Gothic Book" w:eastAsia="Calibri" w:hAnsi="Franklin Gothic Book"/>
-        <w:color w:val="595959"/>
-        <w:sz w:val="18"/>
-        <w:szCs w:val="18"/>
-      </w:rPr>
-      <w:t xml:space="preserve">p. </w:t>
-    </w:r>
-    <w:r>
-      <w:rPr>
-        <w:rFonts w:ascii="Franklin Gothic Book" w:eastAsia="Calibri" w:hAnsi="Franklin Gothic Book"/>
-        <w:color w:val="595959"/>
-        <w:sz w:val="18"/>
-        <w:szCs w:val="18"/>
-      </w:rPr>
-      <w:tab/>
-      <w:t>519.342.7385</w:t>
-    </w:r>
-  </w:p>
-  <w:p>
-    <w:pPr>
-      <w:tabs>
         <w:tab w:val="left" w:pos="284"/>
         <w:tab w:val="left" w:pos="5498"/>
       </w:tabs>
@@ -807,25 +603,6 @@
         <w:szCs w:val="18"/>
       </w:rPr>
     </w:pPr>
-    <w:r>
-      <w:rPr>
-        <w:rFonts w:ascii="Franklin Gothic Book" w:eastAsia="Calibri" w:hAnsi="Franklin Gothic Book"/>
-        <w:color w:val="595959"/>
-        <w:sz w:val="18"/>
-        <w:szCs w:val="18"/>
-      </w:rPr>
-      <w:t xml:space="preserve">f. </w:t>
-    </w:r>
-    <w:r>
-      <w:rPr>
-        <w:rFonts w:ascii="Franklin Gothic Book" w:eastAsia="Calibri" w:hAnsi="Franklin Gothic Book"/>
-        <w:color w:val="595959"/>
-        <w:sz w:val="18"/>
-        <w:szCs w:val="18"/>
-      </w:rPr>
-      <w:tab/>
-      <w:t>800.975.2435</w:t>
-    </w:r>
     <w:r>
       <w:rPr>
         <w:rFonts w:ascii="Franklin Gothic Book" w:eastAsia="Calibri" w:hAnsi="Franklin Gothic Book"/>
@@ -858,106 +635,6 @@
         <w:szCs w:val="22"/>
       </w:rPr>
     </w:pPr>
-    <w:r>
-      <w:rPr>
-        <w:rFonts w:ascii="Franklin Gothic Book" w:eastAsia="Calibri" w:hAnsi="Franklin Gothic Book"/>
-        <w:color w:val="595959"/>
-        <w:sz w:val="18"/>
-        <w:szCs w:val="18"/>
-      </w:rPr>
-      <w:t xml:space="preserve">w. </w:t>
-    </w:r>
-    <w:r>
-      <w:rPr>
-        <w:rFonts w:ascii="Franklin Gothic Book" w:eastAsia="Calibri" w:hAnsi="Franklin Gothic Book"/>
-        <w:color w:val="595959"/>
-        <w:sz w:val="18"/>
-        <w:szCs w:val="18"/>
-      </w:rPr>
-      <w:tab/>
-      <w:t>www.crosschasm.com</w:t>
-    </w:r>
-    <w:r>
-      <w:rPr>
-        <w:rFonts w:ascii="Franklin Gothic Book" w:eastAsia="Calibri" w:hAnsi="Franklin Gothic Book"/>
-        <w:color w:val="595959"/>
-        <w:sz w:val="22"/>
-        <w:szCs w:val="22"/>
-      </w:rPr>
-      <w:tab/>
-    </w:r>
-    <w:r>
-      <w:rPr>
-        <w:rFonts w:ascii="Franklin Gothic Book" w:eastAsia="Calibri" w:hAnsi="Franklin Gothic Book"/>
-        <w:color w:val="595959"/>
-        <w:sz w:val="22"/>
-        <w:szCs w:val="22"/>
-      </w:rPr>
-      <w:tab/>
-    </w:r>
-    <w:r>
-      <w:rPr>
-        <w:rFonts w:ascii="Franklin Gothic Book" w:eastAsia="Calibri" w:hAnsi="Franklin Gothic Book"/>
-        <w:color w:val="595959"/>
-        <w:sz w:val="22"/>
-        <w:szCs w:val="22"/>
-      </w:rPr>
-      <w:tab/>
-    </w:r>
-    <w:r>
-      <w:rPr>
-        <w:rFonts w:ascii="Franklin Gothic Book" w:eastAsia="Calibri" w:hAnsi="Franklin Gothic Book"/>
-        <w:color w:val="595959"/>
-        <w:sz w:val="22"/>
-        <w:szCs w:val="22"/>
-      </w:rPr>
-      <w:tab/>
-    </w:r>
-    <w:r>
-      <w:rPr>
-        <w:rFonts w:ascii="Franklin Gothic Book" w:eastAsia="Calibri" w:hAnsi="Franklin Gothic Book"/>
-        <w:color w:val="595959"/>
-        <w:sz w:val="22"/>
-        <w:szCs w:val="22"/>
-      </w:rPr>
-      <w:tab/>
-    </w:r>
-    <w:r>
-      <w:rPr>
-        <w:rFonts w:ascii="Franklin Gothic Book" w:eastAsia="Calibri" w:hAnsi="Franklin Gothic Book"/>
-        <w:color w:val="595959"/>
-        <w:sz w:val="22"/>
-        <w:szCs w:val="22"/>
-      </w:rPr>
-      <w:tab/>
-    </w:r>
-    <w:r>
-      <w:rPr>
-        <w:rFonts w:ascii="Franklin Gothic Book" w:eastAsia="Calibri" w:hAnsi="Franklin Gothic Book"/>
-        <w:color w:val="595959"/>
-        <w:sz w:val="22"/>
-        <w:szCs w:val="22"/>
-      </w:rPr>
-      <w:tab/>
-    </w:r>
-    <w:r>
-      <w:rPr>
-        <w:rFonts w:ascii="Franklin Gothic Book" w:eastAsia="Calibri" w:hAnsi="Franklin Gothic Book"/>
-        <w:color w:val="595959"/>
-        <w:sz w:val="22"/>
-        <w:szCs w:val="22"/>
-      </w:rPr>
-      <w:tab/>
-    </w:r>
-    <w:r>
-      <w:rPr>
-        <w:rFonts w:ascii="Franklin Gothic Book" w:eastAsia="Calibri" w:hAnsi="Franklin Gothic Book"/>
-        <w:color w:val="595959"/>
-        <w:sz w:val="22"/>
-        <w:szCs w:val="22"/>
-      </w:rPr>
-      <w:tab/>
-    </w:r>
   </w:p>
 </w:ftr>
 </file>

</xml_diff>

<commit_message>
update avrdude install method for mac. include the needed files for avrdude 5.10 so users can install from command line.
</commit_message>
<xml_diff>
--- a/docs/_static/QuickStart guide to using C5 Hardware and OpenXC.docx
+++ b/docs/_static/QuickStart guide to using C5 Hardware and OpenXC.docx
@@ -475,51 +475,44 @@
         <w:rPr>
           <w:rFonts w:asciiTheme="minorHAnsi" w:hAnsiTheme="minorHAnsi"/>
         </w:rPr>
-        <w:t xml:space="preserve">Within 5 seconds of connecting the device, run </w:t>
-      </w:r>
-      <w:proofErr w:type="spellStart"/>
-      <w:r>
-        <w:rPr>
-          <w:rFonts w:asciiTheme="minorHAnsi" w:hAnsiTheme="minorHAnsi"/>
-        </w:rPr>
-        <w:t>avrdude</w:t>
-      </w:r>
-      <w:proofErr w:type="spellEnd"/>
-      <w:r>
-        <w:rPr>
-          <w:rFonts w:asciiTheme="minorHAnsi" w:hAnsiTheme="minorHAnsi"/>
-        </w:rPr>
-        <w:t xml:space="preserve"> using "avrdude.exe -U </w:t>
-      </w:r>
-      <w:proofErr w:type="spellStart"/>
+        <w:t>Within 5 seconds of connecting the device, run avrdude using "</w:t>
+      </w:r>
+      <w:bookmarkStart w:id="0" w:name="_GoBack"/>
+      <w:r>
+        <w:rPr>
+          <w:rFonts w:asciiTheme="minorHAnsi" w:hAnsiTheme="minorHAnsi"/>
+          <w:b/>
+        </w:rPr>
+        <w:t xml:space="preserve">avrdude.exe -U </w:t>
+      </w:r>
       <w:proofErr w:type="gramStart"/>
       <w:r>
         <w:rPr>
           <w:rFonts w:asciiTheme="minorHAnsi" w:hAnsiTheme="minorHAnsi"/>
+          <w:b/>
         </w:rPr>
         <w:t>flash:w</w:t>
       </w:r>
-      <w:proofErr w:type="spellEnd"/>
       <w:proofErr w:type="gramEnd"/>
       <w:r>
         <w:rPr>
           <w:rFonts w:asciiTheme="minorHAnsi" w:hAnsiTheme="minorHAnsi"/>
-        </w:rPr>
-        <w:t xml:space="preserve">:&lt;HEX&gt; -c stk500 -p 32MX795F512L -C </w:t>
-      </w:r>
-      <w:proofErr w:type="spellStart"/>
-      <w:r>
-        <w:rPr>
-          <w:rFonts w:asciiTheme="minorHAnsi" w:hAnsiTheme="minorHAnsi"/>
-        </w:rPr>
-        <w:t>avrdude.conf</w:t>
-      </w:r>
-      <w:proofErr w:type="spellEnd"/>
-      <w:r>
-        <w:rPr>
-          <w:rFonts w:asciiTheme="minorHAnsi" w:hAnsiTheme="minorHAnsi"/>
-        </w:rPr>
-        <w:t xml:space="preserve"> -P COM&lt;n&gt;", where &lt;HEX&gt; is the name of your firmware file (that you copied into the folder) and &lt;n&gt; is the com port number for the OpenXC device (you can use Device Manager to check this)</w:t>
+          <w:b/>
+        </w:rPr>
+        <w:t>:&lt;HEX&gt; -c stk500 -p 32MX795F512L -C avrdude.conf -P COM&lt;n&gt;",</w:t>
+      </w:r>
+      <w:r>
+        <w:rPr>
+          <w:rFonts w:asciiTheme="minorHAnsi" w:hAnsiTheme="minorHAnsi"/>
+        </w:rPr>
+        <w:t xml:space="preserve"> </w:t>
+      </w:r>
+      <w:bookmarkEnd w:id="0"/>
+      <w:r>
+        <w:rPr>
+          <w:rFonts w:asciiTheme="minorHAnsi" w:hAnsiTheme="minorHAnsi"/>
+        </w:rPr>
+        <w:t>where &lt;HEX&gt; is the name of your firmware file (that you copied into the folder) and &lt;n&gt; is the com port number for the OpenXC device (you can use Device Manager to check this)</w:t>
       </w:r>
       <w:r>
         <w:rPr>
@@ -558,13 +551,32 @@
         <w:rPr>
           <w:rFonts w:asciiTheme="minorHAnsi" w:hAnsiTheme="minorHAnsi"/>
         </w:rPr>
-        <w:t xml:space="preserve"> via the Python command (</w:t>
-      </w:r>
-      <w:r>
-        <w:rPr>
-          <w:rFonts w:asciiTheme="minorHAnsi" w:hAnsiTheme="minorHAnsi"/>
-        </w:rPr>
-        <w:t>$ openxc-control set --time 1461545558</w:t>
+        <w:t xml:space="preserve"> via the Python command </w:t>
+      </w:r>
+      <w:r>
+        <w:rPr>
+          <w:rFonts w:asciiTheme="minorHAnsi" w:hAnsiTheme="minorHAnsi"/>
+        </w:rPr>
+        <w:br/>
+      </w:r>
+      <w:r>
+        <w:rPr>
+          <w:rFonts w:asciiTheme="minorHAnsi" w:hAnsiTheme="minorHAnsi"/>
+        </w:rPr>
+        <w:t>(</w:t>
+      </w:r>
+      <w:r>
+        <w:rPr>
+          <w:rFonts w:asciiTheme="minorHAnsi" w:hAnsiTheme="minorHAnsi"/>
+        </w:rPr>
+        <w:t xml:space="preserve">$ </w:t>
+      </w:r>
+      <w:r>
+        <w:rPr>
+          <w:rFonts w:asciiTheme="minorHAnsi" w:hAnsiTheme="minorHAnsi"/>
+          <w:b/>
+        </w:rPr>
+        <w:t>openxc-control set --time 1461545558</w:t>
       </w:r>
       <w:r>
         <w:rPr>
@@ -787,19 +799,171 @@
         <w:rPr>
           <w:rFonts w:asciiTheme="minorHAnsi" w:hAnsiTheme="minorHAnsi"/>
         </w:rPr>
-        <w:t>Connect the C5 to your computer</w:t>
-      </w:r>
-      <w:r>
-        <w:rPr>
-          <w:rFonts w:asciiTheme="minorHAnsi" w:hAnsiTheme="minorHAnsi"/>
-        </w:rPr>
-        <w:t xml:space="preserve"> via USB cable</w:t>
-      </w:r>
-      <w:r>
-        <w:rPr>
-          <w:rFonts w:asciiTheme="minorHAnsi" w:hAnsiTheme="minorHAnsi"/>
-        </w:rPr>
-        <w:t>, the USB bootloader will run for about 5 seconds (blinking red and solid blue lights).</w:t>
+        <w:t>Install avrdude – the command line tool to flash firmware onto the OpenXC device. To install avrdude:</w:t>
+      </w:r>
+    </w:p>
+    <w:p>
+      <w:pPr>
+        <w:pStyle w:val="ListParagraph"/>
+        <w:numPr>
+          <w:ilvl w:val="1"/>
+          <w:numId w:val="2"/>
+        </w:numPr>
+        <w:rPr>
+          <w:rFonts w:asciiTheme="minorHAnsi" w:hAnsiTheme="minorHAnsi"/>
+        </w:rPr>
+      </w:pPr>
+      <w:r>
+        <w:rPr>
+          <w:rFonts w:asciiTheme="minorHAnsi" w:hAnsiTheme="minorHAnsi"/>
+        </w:rPr>
+        <w:t xml:space="preserve">Navigate to the </w:t>
+      </w:r>
+      <w:r>
+        <w:rPr>
+          <w:rFonts w:asciiTheme="minorHAnsi" w:hAnsiTheme="minorHAnsi"/>
+          <w:b/>
+        </w:rPr>
+        <w:t>avrdude-5.10</w:t>
+      </w:r>
+      <w:r>
+        <w:rPr>
+          <w:rFonts w:asciiTheme="minorHAnsi" w:hAnsiTheme="minorHAnsi"/>
+        </w:rPr>
+        <w:t xml:space="preserve"> folder in installation package directory.</w:t>
+      </w:r>
+    </w:p>
+    <w:p>
+      <w:pPr>
+        <w:pStyle w:val="ListParagraph"/>
+        <w:numPr>
+          <w:ilvl w:val="1"/>
+          <w:numId w:val="2"/>
+        </w:numPr>
+        <w:rPr>
+          <w:rFonts w:asciiTheme="minorHAnsi" w:hAnsiTheme="minorHAnsi"/>
+        </w:rPr>
+      </w:pPr>
+      <w:r>
+        <w:rPr>
+          <w:rFonts w:asciiTheme="minorHAnsi" w:hAnsiTheme="minorHAnsi"/>
+        </w:rPr>
+        <w:t xml:space="preserve">From within the </w:t>
+      </w:r>
+      <w:r>
+        <w:rPr>
+          <w:rFonts w:asciiTheme="minorHAnsi" w:hAnsiTheme="minorHAnsi"/>
+          <w:b/>
+        </w:rPr>
+        <w:t>avrdude-5.10</w:t>
+      </w:r>
+      <w:r>
+        <w:rPr>
+          <w:rFonts w:asciiTheme="minorHAnsi" w:hAnsiTheme="minorHAnsi"/>
+        </w:rPr>
+        <w:t xml:space="preserve"> folder, run the following commands:</w:t>
+      </w:r>
+    </w:p>
+    <w:p>
+      <w:pPr>
+        <w:pStyle w:val="ListParagraph"/>
+        <w:numPr>
+          <w:ilvl w:val="2"/>
+          <w:numId w:val="2"/>
+        </w:numPr>
+        <w:rPr>
+          <w:rFonts w:asciiTheme="minorHAnsi" w:hAnsiTheme="minorHAnsi"/>
+        </w:rPr>
+      </w:pPr>
+      <w:proofErr w:type="gramStart"/>
+      <w:r>
+        <w:rPr>
+          <w:rFonts w:asciiTheme="minorHAnsi" w:hAnsiTheme="minorHAnsi"/>
+        </w:rPr>
+        <w:t xml:space="preserve">$ </w:t>
+      </w:r>
+      <w:r>
+        <w:rPr>
+          <w:rFonts w:asciiTheme="minorHAnsi" w:hAnsiTheme="minorHAnsi"/>
+          <w:b/>
+        </w:rPr>
+        <w:t>.</w:t>
+      </w:r>
+      <w:proofErr w:type="gramEnd"/>
+      <w:r>
+        <w:rPr>
+          <w:rFonts w:asciiTheme="minorHAnsi" w:hAnsiTheme="minorHAnsi"/>
+          <w:b/>
+        </w:rPr>
+        <w:t>/configure</w:t>
+      </w:r>
+    </w:p>
+    <w:p>
+      <w:pPr>
+        <w:pStyle w:val="ListParagraph"/>
+        <w:numPr>
+          <w:ilvl w:val="2"/>
+          <w:numId w:val="2"/>
+        </w:numPr>
+        <w:rPr>
+          <w:rFonts w:asciiTheme="minorHAnsi" w:hAnsiTheme="minorHAnsi"/>
+        </w:rPr>
+      </w:pPr>
+      <w:r>
+        <w:rPr>
+          <w:rFonts w:asciiTheme="minorHAnsi" w:hAnsiTheme="minorHAnsi"/>
+        </w:rPr>
+        <w:t xml:space="preserve">$ </w:t>
+      </w:r>
+      <w:r>
+        <w:rPr>
+          <w:rFonts w:asciiTheme="minorHAnsi" w:hAnsiTheme="minorHAnsi"/>
+          <w:b/>
+        </w:rPr>
+        <w:t>make</w:t>
+      </w:r>
+    </w:p>
+    <w:p>
+      <w:pPr>
+        <w:pStyle w:val="ListParagraph"/>
+        <w:numPr>
+          <w:ilvl w:val="2"/>
+          <w:numId w:val="2"/>
+        </w:numPr>
+        <w:rPr>
+          <w:rFonts w:asciiTheme="minorHAnsi" w:hAnsiTheme="minorHAnsi"/>
+        </w:rPr>
+      </w:pPr>
+      <w:r>
+        <w:rPr>
+          <w:rFonts w:asciiTheme="minorHAnsi" w:hAnsiTheme="minorHAnsi"/>
+        </w:rPr>
+        <w:t xml:space="preserve">$ </w:t>
+      </w:r>
+      <w:r>
+        <w:rPr>
+          <w:rFonts w:asciiTheme="minorHAnsi" w:hAnsiTheme="minorHAnsi"/>
+          <w:b/>
+        </w:rPr>
+        <w:t>sudo make install</w:t>
+      </w:r>
+    </w:p>
+    <w:p>
+      <w:pPr>
+        <w:pStyle w:val="ListParagraph"/>
+        <w:numPr>
+          <w:ilvl w:val="1"/>
+          <w:numId w:val="2"/>
+        </w:numPr>
+        <w:rPr>
+          <w:rFonts w:asciiTheme="minorHAnsi" w:hAnsiTheme="minorHAnsi"/>
+        </w:rPr>
+      </w:pPr>
+      <w:r>
+        <w:rPr>
+          <w:rFonts w:asciiTheme="minorHAnsi" w:hAnsiTheme="minorHAnsi"/>
+        </w:rPr>
+        <w:t>avrdude version 5.10 should be installed</w:t>
       </w:r>
     </w:p>
     <w:p>
@@ -817,105 +981,19 @@
         <w:rPr>
           <w:rFonts w:asciiTheme="minorHAnsi" w:hAnsiTheme="minorHAnsi"/>
         </w:rPr>
-        <w:t xml:space="preserve">Open a command line window and identify which device is plugged in by searching through the output of </w:t>
-      </w:r>
-      <w:r>
-        <w:rPr>
-          <w:rFonts w:ascii="Calibri" w:hAnsi="Calibri"/>
-          <w:sz w:val="22"/>
-        </w:rPr>
-        <w:t>“</w:t>
-      </w:r>
-      <w:r>
-        <w:rPr>
-          <w:rFonts w:ascii="American Typewriter" w:hAnsi="American Typewriter"/>
-          <w:color w:val="000000" w:themeColor="text1"/>
-          <w:sz w:val="22"/>
-        </w:rPr>
-        <w:t>$ ls /dev</w:t>
-      </w:r>
-      <w:r>
-        <w:rPr>
-          <w:rFonts w:ascii="American Typewriter" w:hAnsi="American Typewriter"/>
-          <w:color w:val="000000" w:themeColor="text1"/>
-          <w:sz w:val="22"/>
-        </w:rPr>
-        <w:t>/</w:t>
-      </w:r>
-      <w:proofErr w:type="spellStart"/>
-      <w:r>
-        <w:rPr>
-          <w:rFonts w:ascii="American Typewriter" w:hAnsi="American Typewriter"/>
-          <w:color w:val="000000" w:themeColor="text1"/>
-          <w:sz w:val="22"/>
-        </w:rPr>
-        <w:t>tty.usb</w:t>
-      </w:r>
-      <w:proofErr w:type="spellEnd"/>
-      <w:r>
-        <w:rPr>
-          <w:rFonts w:ascii="American Typewriter" w:hAnsi="American Typewriter"/>
-          <w:color w:val="000000" w:themeColor="text1"/>
-          <w:sz w:val="22"/>
-        </w:rPr>
-        <w:t>*</w:t>
-      </w:r>
-      <w:r>
-        <w:rPr>
-          <w:rFonts w:asciiTheme="minorHAnsi" w:hAnsiTheme="minorHAnsi"/>
-          <w:sz w:val="22"/>
-        </w:rPr>
-        <w:t xml:space="preserve">” </w:t>
-      </w:r>
-      <w:r>
-        <w:rPr>
-          <w:rFonts w:asciiTheme="minorHAnsi" w:hAnsiTheme="minorHAnsi"/>
-        </w:rPr>
-        <w:t>The device sh</w:t>
-      </w:r>
-      <w:bookmarkStart w:id="0" w:name="_GoBack"/>
-      <w:bookmarkEnd w:id="0"/>
-      <w:r>
-        <w:rPr>
-          <w:rFonts w:asciiTheme="minorHAnsi" w:hAnsiTheme="minorHAnsi"/>
-        </w:rPr>
-        <w:t xml:space="preserve">ould appear as something similar to </w:t>
-      </w:r>
-      <w:r>
-        <w:rPr>
-          <w:rFonts w:ascii="American Typewriter" w:hAnsi="American Typewriter"/>
-          <w:sz w:val="22"/>
-        </w:rPr>
-        <w:t>/dev/</w:t>
-      </w:r>
-      <w:proofErr w:type="gramStart"/>
-      <w:r>
-        <w:rPr>
-          <w:rFonts w:ascii="American Typewriter" w:hAnsi="American Typewriter"/>
-          <w:sz w:val="22"/>
-        </w:rPr>
-        <w:t>t</w:t>
-      </w:r>
-      <w:r>
-        <w:rPr>
-          <w:rFonts w:ascii="American Typewriter" w:hAnsi="American Typewriter"/>
-          <w:sz w:val="22"/>
-        </w:rPr>
-        <w:t>ty.usbmodem</w:t>
-      </w:r>
-      <w:proofErr w:type="gramEnd"/>
-      <w:r>
-        <w:rPr>
-          <w:rFonts w:ascii="American Typewriter" w:hAnsi="American Typewriter"/>
-          <w:sz w:val="22"/>
-        </w:rPr>
-        <w:t>1421</w:t>
-      </w:r>
-      <w:r>
-        <w:rPr>
-          <w:rFonts w:asciiTheme="minorHAnsi" w:hAnsiTheme="minorHAnsi"/>
-        </w:rPr>
-        <w:t>.</w:t>
+        <w:t>Connect the C5 to your computer</w:t>
+      </w:r>
+      <w:r>
+        <w:rPr>
+          <w:rFonts w:asciiTheme="minorHAnsi" w:hAnsiTheme="minorHAnsi"/>
+        </w:rPr>
+        <w:t xml:space="preserve"> via USB cable</w:t>
+      </w:r>
+      <w:r>
+        <w:rPr>
+          <w:rFonts w:asciiTheme="minorHAnsi" w:hAnsiTheme="minorHAnsi"/>
+        </w:rPr>
+        <w:t>, the USB bootloader will run for about 5 seconds (blinking red and solid blue lights).</w:t>
       </w:r>
     </w:p>
     <w:p>
@@ -933,7 +1011,84 @@
         <w:rPr>
           <w:rFonts w:asciiTheme="minorHAnsi" w:hAnsiTheme="minorHAnsi"/>
         </w:rPr>
-        <w:t>Disconnect and re-connect the OpenXC device.</w:t>
+        <w:t xml:space="preserve">Open a command line window and identify which device is plugged in by searching through the output </w:t>
+      </w:r>
+      <w:r>
+        <w:rPr>
+          <w:rFonts w:ascii="Calibri" w:hAnsi="Calibri"/>
+        </w:rPr>
+        <w:t>of “</w:t>
+      </w:r>
+      <w:r>
+        <w:rPr>
+          <w:rFonts w:ascii="Calibri" w:hAnsi="Calibri"/>
+          <w:color w:val="000000" w:themeColor="text1"/>
+        </w:rPr>
+        <w:t xml:space="preserve">$ </w:t>
+      </w:r>
+      <w:r>
+        <w:rPr>
+          <w:rFonts w:ascii="Calibri" w:hAnsi="Calibri"/>
+          <w:b/>
+          <w:color w:val="000000" w:themeColor="text1"/>
+        </w:rPr>
+        <w:t>ls /dev</w:t>
+      </w:r>
+      <w:r>
+        <w:rPr>
+          <w:rFonts w:ascii="Calibri" w:hAnsi="Calibri"/>
+          <w:b/>
+          <w:color w:val="000000" w:themeColor="text1"/>
+        </w:rPr>
+        <w:t>/tty.usb*</w:t>
+      </w:r>
+      <w:r>
+        <w:rPr>
+          <w:rFonts w:ascii="Calibri" w:hAnsi="Calibri"/>
+        </w:rPr>
+        <w:t>” The</w:t>
+      </w:r>
+      <w:r>
+        <w:rPr>
+          <w:rFonts w:asciiTheme="minorHAnsi" w:hAnsiTheme="minorHAnsi"/>
+        </w:rPr>
+        <w:t xml:space="preserve"> device should appear as something similar to </w:t>
+      </w:r>
+      <w:r>
+        <w:rPr>
+          <w:rFonts w:ascii="Calibri" w:hAnsi="Calibri"/>
+          <w:b/>
+        </w:rPr>
+        <w:t>/dev/</w:t>
+      </w:r>
+      <w:proofErr w:type="gramStart"/>
+      <w:r>
+        <w:rPr>
+          <w:rFonts w:ascii="Calibri" w:hAnsi="Calibri"/>
+          <w:b/>
+        </w:rPr>
+        <w:t>t</w:t>
+      </w:r>
+      <w:r>
+        <w:rPr>
+          <w:rFonts w:ascii="Calibri" w:hAnsi="Calibri"/>
+          <w:b/>
+        </w:rPr>
+        <w:t>ty.usbmodem</w:t>
+      </w:r>
+      <w:proofErr w:type="gramEnd"/>
+      <w:r>
+        <w:rPr>
+          <w:rFonts w:ascii="Calibri" w:hAnsi="Calibri"/>
+          <w:b/>
+        </w:rPr>
+        <w:t>1421</w:t>
+      </w:r>
+      <w:r>
+        <w:rPr>
+          <w:rFonts w:asciiTheme="minorHAnsi" w:hAnsiTheme="minorHAnsi"/>
+        </w:rPr>
+        <w:t>.</w:t>
       </w:r>
     </w:p>
     <w:p>
@@ -951,95 +1106,76 @@
         <w:rPr>
           <w:rFonts w:asciiTheme="minorHAnsi" w:hAnsiTheme="minorHAnsi"/>
         </w:rPr>
-        <w:t xml:space="preserve">Within 5 seconds of connecting the device, run </w:t>
-      </w:r>
-      <w:proofErr w:type="spellStart"/>
-      <w:r>
-        <w:rPr>
-          <w:rFonts w:asciiTheme="minorHAnsi" w:hAnsiTheme="minorHAnsi"/>
+        <w:lastRenderedPageBreak/>
+        <w:t>Disconnect and re-connect the OpenXC device.</w:t>
+      </w:r>
+    </w:p>
+    <w:p>
+      <w:pPr>
+        <w:pStyle w:val="ListParagraph"/>
+        <w:numPr>
+          <w:ilvl w:val="0"/>
+          <w:numId w:val="2"/>
+        </w:numPr>
+        <w:rPr>
+          <w:rFonts w:asciiTheme="minorHAnsi" w:hAnsiTheme="minorHAnsi"/>
+        </w:rPr>
+      </w:pPr>
+      <w:r>
+        <w:rPr>
+          <w:rFonts w:asciiTheme="minorHAnsi" w:hAnsiTheme="minorHAnsi"/>
+        </w:rPr>
+        <w:t>Within 5 seconds of connecting the device, run avrdude using "</w:t>
+      </w:r>
+      <w:r>
+        <w:rPr>
+          <w:rFonts w:asciiTheme="minorHAnsi" w:hAnsiTheme="minorHAnsi"/>
+          <w:b/>
         </w:rPr>
         <w:t>avrdude</w:t>
       </w:r>
-      <w:proofErr w:type="spellEnd"/>
-      <w:r>
-        <w:rPr>
-          <w:rFonts w:asciiTheme="minorHAnsi" w:hAnsiTheme="minorHAnsi"/>
-        </w:rPr>
-        <w:t xml:space="preserve"> using </w:t>
+      <w:r>
+        <w:rPr>
+          <w:rFonts w:asciiTheme="minorHAnsi" w:hAnsiTheme="minorHAnsi"/>
+          <w:b/>
+        </w:rPr>
+        <w:t xml:space="preserve"> -U </w:t>
       </w:r>
       <w:proofErr w:type="gramStart"/>
       <w:r>
         <w:rPr>
           <w:rFonts w:asciiTheme="minorHAnsi" w:hAnsiTheme="minorHAnsi"/>
-        </w:rPr>
-        <w:t>"</w:t>
-      </w:r>
-      <w:r>
-        <w:rPr>
-          <w:rFonts w:asciiTheme="minorHAnsi" w:hAnsiTheme="minorHAnsi"/>
-        </w:rPr>
-        <w:t>./</w:t>
-      </w:r>
-      <w:proofErr w:type="spellStart"/>
+          <w:b/>
+        </w:rPr>
+        <w:t>flash:w</w:t>
+      </w:r>
       <w:proofErr w:type="gramEnd"/>
       <w:r>
         <w:rPr>
           <w:rFonts w:asciiTheme="minorHAnsi" w:hAnsiTheme="minorHAnsi"/>
-        </w:rPr>
-        <w:t>avrdude</w:t>
-      </w:r>
-      <w:r>
-        <w:rPr>
-          <w:rFonts w:asciiTheme="minorHAnsi" w:hAnsiTheme="minorHAnsi"/>
-        </w:rPr>
-        <w:t>_mac</w:t>
-      </w:r>
-      <w:proofErr w:type="spellEnd"/>
-      <w:r>
-        <w:rPr>
-          <w:rFonts w:asciiTheme="minorHAnsi" w:hAnsiTheme="minorHAnsi"/>
-        </w:rPr>
-        <w:t xml:space="preserve"> -U </w:t>
-      </w:r>
-      <w:proofErr w:type="spellStart"/>
-      <w:r>
-        <w:rPr>
-          <w:rFonts w:asciiTheme="minorHAnsi" w:hAnsiTheme="minorHAnsi"/>
-        </w:rPr>
-        <w:t>flash:w</w:t>
-      </w:r>
-      <w:proofErr w:type="spellEnd"/>
-      <w:r>
-        <w:rPr>
-          <w:rFonts w:asciiTheme="minorHAnsi" w:hAnsiTheme="minorHAnsi"/>
-        </w:rPr>
-        <w:t xml:space="preserve">:&lt;HEX&gt; -c stk500 -p 32MX795F512L -C </w:t>
-      </w:r>
-      <w:proofErr w:type="spellStart"/>
-      <w:r>
-        <w:rPr>
-          <w:rFonts w:asciiTheme="minorHAnsi" w:hAnsiTheme="minorHAnsi"/>
-        </w:rPr>
-        <w:t>avrdude.conf</w:t>
-      </w:r>
-      <w:proofErr w:type="spellEnd"/>
-      <w:r>
-        <w:rPr>
-          <w:rFonts w:asciiTheme="minorHAnsi" w:hAnsiTheme="minorHAnsi"/>
-        </w:rPr>
-        <w:t xml:space="preserve"> -P </w:t>
-      </w:r>
-      <w:r>
-        <w:rPr>
-          <w:rFonts w:asciiTheme="minorHAnsi" w:hAnsiTheme="minorHAnsi"/>
+          <w:b/>
+        </w:rPr>
+        <w:t xml:space="preserve">:&lt;HEX&gt; -c stk500 -p 32MX795F512L -C avrdude.conf -P </w:t>
+      </w:r>
+      <w:r>
+        <w:rPr>
+          <w:rFonts w:asciiTheme="minorHAnsi" w:hAnsiTheme="minorHAnsi"/>
+          <w:b/>
         </w:rPr>
         <w:t>&lt;id</w:t>
       </w:r>
       <w:r>
         <w:rPr>
           <w:rFonts w:asciiTheme="minorHAnsi" w:hAnsiTheme="minorHAnsi"/>
-        </w:rPr>
-        <w:t>&gt;", where &lt;HEX&gt; is the name of your firmware file (that you copied into the folder) and &lt;</w:t>
+          <w:b/>
+        </w:rPr>
+        <w:t>&gt;</w:t>
+      </w:r>
+      <w:r>
+        <w:rPr>
+          <w:rFonts w:asciiTheme="minorHAnsi" w:hAnsiTheme="minorHAnsi"/>
+        </w:rPr>
+        <w:t>", where &lt;HEX&gt; is the name of your firmware file (that you copied into the folder) and &lt;</w:t>
       </w:r>
       <w:r>
         <w:rPr>
@@ -1055,21 +1191,22 @@
       </w:r>
       <w:r>
         <w:rPr>
-          <w:rFonts w:asciiTheme="minorHAnsi" w:hAnsiTheme="minorHAnsi"/>
+          <w:rFonts w:ascii="Calibri" w:hAnsi="Calibri"/>
+          <w:b/>
         </w:rPr>
         <w:t>“</w:t>
       </w:r>
       <w:r>
         <w:rPr>
-          <w:rFonts w:ascii="American Typewriter" w:hAnsi="American Typewriter"/>
-          <w:sz w:val="22"/>
+          <w:rFonts w:ascii="Calibri" w:hAnsi="Calibri"/>
+          <w:b/>
         </w:rPr>
         <w:t>/dev/</w:t>
       </w:r>
       <w:r>
         <w:rPr>
-          <w:rFonts w:ascii="American Typewriter" w:hAnsi="American Typewriter"/>
-          <w:sz w:val="22"/>
+          <w:rFonts w:ascii="Calibri" w:hAnsi="Calibri"/>
+          <w:b/>
         </w:rPr>
         <w:t>tty.usbmodem1421</w:t>
       </w:r>
@@ -1122,7 +1259,21 @@
         <w:rPr>
           <w:rFonts w:asciiTheme="minorHAnsi" w:hAnsiTheme="minorHAnsi"/>
         </w:rPr>
-        <w:t xml:space="preserve"> via the Python command (</w:t>
+        <w:t xml:space="preserve"> via the Python command </w:t>
+      </w:r>
+    </w:p>
+    <w:p>
+      <w:pPr>
+        <w:pStyle w:val="ListParagraph"/>
+        <w:rPr>
+          <w:rFonts w:asciiTheme="minorHAnsi" w:hAnsiTheme="minorHAnsi"/>
+        </w:rPr>
+      </w:pPr>
+      <w:r>
+        <w:rPr>
+          <w:rFonts w:asciiTheme="minorHAnsi" w:hAnsiTheme="minorHAnsi"/>
+        </w:rPr>
+        <w:t>(</w:t>
       </w:r>
       <w:r>
         <w:rPr>
@@ -1130,19 +1281,12 @@
         </w:rPr>
         <w:t xml:space="preserve">$ </w:t>
       </w:r>
-      <w:proofErr w:type="spellStart"/>
-      <w:r>
-        <w:rPr>
-          <w:rFonts w:asciiTheme="minorHAnsi" w:hAnsiTheme="minorHAnsi"/>
-        </w:rPr>
-        <w:t>openxc</w:t>
-      </w:r>
-      <w:proofErr w:type="spellEnd"/>
-      <w:r>
-        <w:rPr>
-          <w:rFonts w:asciiTheme="minorHAnsi" w:hAnsiTheme="minorHAnsi"/>
-        </w:rPr>
-        <w:t>-control set --time 1461545558</w:t>
+      <w:r>
+        <w:rPr>
+          <w:rFonts w:asciiTheme="minorHAnsi" w:hAnsiTheme="minorHAnsi"/>
+          <w:b/>
+        </w:rPr>
+        <w:t>openxc-control set --time 1461545558</w:t>
       </w:r>
       <w:r>
         <w:rPr>
@@ -1398,7 +1542,7 @@
         <w:rFonts w:hint="default"/>
       </w:rPr>
     </w:lvl>
-    <w:lvl w:ilvl="1" w:tplc="04090019" w:tentative="1">
+    <w:lvl w:ilvl="1" w:tplc="04090019">
       <w:start w:val="1"/>
       <w:numFmt w:val="lowerLetter"/>
       <w:lvlText w:val="%2."/>
@@ -1407,7 +1551,7 @@
         <w:ind w:left="1440" w:hanging="360"/>
       </w:pPr>
     </w:lvl>
-    <w:lvl w:ilvl="2" w:tplc="0409001B" w:tentative="1">
+    <w:lvl w:ilvl="2" w:tplc="0409001B">
       <w:start w:val="1"/>
       <w:numFmt w:val="lowerRoman"/>
       <w:lvlText w:val="%3."/>

</xml_diff>

<commit_message>
change RTC link to website without popups
</commit_message>
<xml_diff>
--- a/docs/_static/QuickStart guide to using C5 Hardware and OpenXC.docx
+++ b/docs/_static/QuickStart guide to using C5 Hardware and OpenXC.docx
@@ -1,6 +1,6 @@
 
 <file path=word/document.xml><?xml version="1.0" encoding="utf-8"?>
-<w:document xmlns:wpc="http://schemas.microsoft.com/office/word/2010/wordprocessingCanvas" xmlns:mo="http://schemas.microsoft.com/office/mac/office/2008/main" xmlns:mc="http://schemas.openxmlformats.org/markup-compatibility/2006" xmlns:mv="urn:schemas-microsoft-com:mac:vml" xmlns:o="urn:schemas-microsoft-com:office:office" xmlns:r="http://schemas.openxmlformats.org/officeDocument/2006/relationships" xmlns:m="http://schemas.openxmlformats.org/officeDocument/2006/math" xmlns:v="urn:schemas-microsoft-com:vml" xmlns:wp14="http://schemas.microsoft.com/office/word/2010/wordprocessingDrawing" xmlns:wp="http://schemas.openxmlformats.org/drawingml/2006/wordprocessingDrawing" xmlns:w10="urn:schemas-microsoft-com:office:word" xmlns:w="http://schemas.openxmlformats.org/wordprocessingml/2006/main" xmlns:w14="http://schemas.microsoft.com/office/word/2010/wordml" xmlns:w15="http://schemas.microsoft.com/office/word/2012/wordml" xmlns:wpg="http://schemas.microsoft.com/office/word/2010/wordprocessingGroup" xmlns:wpi="http://schemas.microsoft.com/office/word/2010/wordprocessingInk" xmlns:wne="http://schemas.microsoft.com/office/word/2006/wordml" xmlns:wps="http://schemas.microsoft.com/office/word/2010/wordprocessingShape" mc:Ignorable="w14 w15 wp14">
+<w:document xmlns:wpc="http://schemas.microsoft.com/office/word/2010/wordprocessingCanvas" xmlns:mc="http://schemas.openxmlformats.org/markup-compatibility/2006" xmlns:o="urn:schemas-microsoft-com:office:office" xmlns:r="http://schemas.openxmlformats.org/officeDocument/2006/relationships" xmlns:m="http://schemas.openxmlformats.org/officeDocument/2006/math" xmlns:v="urn:schemas-microsoft-com:vml" xmlns:wp14="http://schemas.microsoft.com/office/word/2010/wordprocessingDrawing" xmlns:wp="http://schemas.openxmlformats.org/drawingml/2006/wordprocessingDrawing" xmlns:w10="urn:schemas-microsoft-com:office:word" xmlns:w="http://schemas.openxmlformats.org/wordprocessingml/2006/main" xmlns:w14="http://schemas.microsoft.com/office/word/2010/wordml" xmlns:wpg="http://schemas.microsoft.com/office/word/2010/wordprocessingGroup" xmlns:wpi="http://schemas.microsoft.com/office/word/2010/wordprocessingInk" xmlns:wne="http://schemas.microsoft.com/office/word/2006/wordml" xmlns:wps="http://schemas.microsoft.com/office/word/2010/wordprocessingShape" mc:Ignorable="w14 wp14">
   <w:body>
     <w:p>
       <w:pPr>
@@ -97,7 +97,7 @@
               </wp:anchor>
             </w:drawing>
           </mc:Choice>
-          <mc:Fallback>
+          <mc:Fallback xmlns:w15="http://schemas.microsoft.com/office/word/2012/wordml" xmlns:mv="urn:schemas-microsoft-com:mac:vml" xmlns:mo="http://schemas.microsoft.com/office/mac/office/2008/main">
             <w:pict>
               <v:shapetype w14:anchorId="6EB95557" id="_x0000_t202" coordsize="21600,21600" o:spt="202" path="m0,0l0,21600,21600,21600,21600,0xe">
                 <v:stroke joinstyle="miter"/>
@@ -252,7 +252,7 @@
         </w:rPr>
         <w:t xml:space="preserve">enXC installation package </w:t>
       </w:r>
-      <w:hyperlink r:id="rId7" w:history="1">
+      <w:hyperlink r:id="rId8" w:history="1">
         <w:r>
           <w:rPr>
             <w:rStyle w:val="Hyperlink"/>
@@ -309,7 +309,7 @@
         </w:rPr>
         <w:t xml:space="preserve">You can </w:t>
       </w:r>
-      <w:hyperlink r:id="rId8" w:history="1">
+      <w:hyperlink r:id="rId9" w:history="1">
         <w:r>
           <w:rPr>
             <w:rStyle w:val="Hyperlink"/>
@@ -324,7 +324,7 @@
         </w:rPr>
         <w:t xml:space="preserve"> firmware or obtain one for </w:t>
       </w:r>
-      <w:hyperlink r:id="rId9" w:history="1">
+      <w:hyperlink r:id="rId10" w:history="1">
         <w:r>
           <w:rPr>
             <w:rStyle w:val="Hyperlink"/>
@@ -403,7 +403,21 @@
         <w:rPr>
           <w:rFonts w:asciiTheme="minorHAnsi" w:hAnsiTheme="minorHAnsi"/>
         </w:rPr>
-        <w:t>, the USB bootloader will run for about 5 seconds (blinking red and solid blue lights).</w:t>
+        <w:t xml:space="preserve">, the USB </w:t>
+      </w:r>
+      <w:proofErr w:type="spellStart"/>
+      <w:r>
+        <w:rPr>
+          <w:rFonts w:asciiTheme="minorHAnsi" w:hAnsiTheme="minorHAnsi"/>
+        </w:rPr>
+        <w:t>bootloader</w:t>
+      </w:r>
+      <w:proofErr w:type="spellEnd"/>
+      <w:r>
+        <w:rPr>
+          <w:rFonts w:asciiTheme="minorHAnsi" w:hAnsiTheme="minorHAnsi"/>
+        </w:rPr>
+        <w:t xml:space="preserve"> will run for about 5 seconds (blinking red and solid blue lights).</w:t>
       </w:r>
     </w:p>
     <w:p>
@@ -421,7 +435,21 @@
         <w:rPr>
           <w:rFonts w:asciiTheme="minorHAnsi" w:hAnsiTheme="minorHAnsi"/>
         </w:rPr>
-        <w:t>While the USB bootloader is running (first 5 seconds after power-up), use Device Manager to manually install the provided driver file "stk500v2.inf" (note that Windows 8 will indicate the file has not been signed – ignore this message).</w:t>
+        <w:t xml:space="preserve">While the USB </w:t>
+      </w:r>
+      <w:proofErr w:type="spellStart"/>
+      <w:r>
+        <w:rPr>
+          <w:rFonts w:asciiTheme="minorHAnsi" w:hAnsiTheme="minorHAnsi"/>
+        </w:rPr>
+        <w:t>bootloader</w:t>
+      </w:r>
+      <w:proofErr w:type="spellEnd"/>
+      <w:r>
+        <w:rPr>
+          <w:rFonts w:asciiTheme="minorHAnsi" w:hAnsiTheme="minorHAnsi"/>
+        </w:rPr>
+        <w:t xml:space="preserve"> is running (first 5 seconds after power-up), use Device Manager to manually install the provided driver file "stk500v2.inf" (note that Windows 8 will indicate the file has not been signed – ignore this message).</w:t>
       </w:r>
     </w:p>
     <w:p>
@@ -475,9 +503,22 @@
         <w:rPr>
           <w:rFonts w:asciiTheme="minorHAnsi" w:hAnsiTheme="minorHAnsi"/>
         </w:rPr>
-        <w:t>Within 5 seconds of connecting the device, run avrdude using "</w:t>
-      </w:r>
-      <w:bookmarkStart w:id="0" w:name="_GoBack"/>
+        <w:t xml:space="preserve">Within 5 seconds of connecting the device, run </w:t>
+      </w:r>
+      <w:proofErr w:type="spellStart"/>
+      <w:r>
+        <w:rPr>
+          <w:rFonts w:asciiTheme="minorHAnsi" w:hAnsiTheme="minorHAnsi"/>
+        </w:rPr>
+        <w:t>avrdude</w:t>
+      </w:r>
+      <w:proofErr w:type="spellEnd"/>
+      <w:r>
+        <w:rPr>
+          <w:rFonts w:asciiTheme="minorHAnsi" w:hAnsiTheme="minorHAnsi"/>
+        </w:rPr>
+        <w:t xml:space="preserve"> using "</w:t>
+      </w:r>
       <w:r>
         <w:rPr>
           <w:rFonts w:asciiTheme="minorHAnsi" w:hAnsiTheme="minorHAnsi"/>
@@ -485,34 +526,52 @@
         </w:rPr>
         <w:t xml:space="preserve">avrdude.exe -U </w:t>
       </w:r>
+      <w:proofErr w:type="spellStart"/>
+      <w:r>
+        <w:rPr>
+          <w:rFonts w:asciiTheme="minorHAnsi" w:hAnsiTheme="minorHAnsi"/>
+          <w:b/>
+        </w:rPr>
+        <w:t>flash</w:t>
+      </w:r>
       <w:proofErr w:type="gramStart"/>
       <w:r>
         <w:rPr>
           <w:rFonts w:asciiTheme="minorHAnsi" w:hAnsiTheme="minorHAnsi"/>
           <w:b/>
         </w:rPr>
-        <w:t>flash:w</w:t>
-      </w:r>
+        <w:t>:w</w:t>
+      </w:r>
+      <w:proofErr w:type="spellEnd"/>
       <w:proofErr w:type="gramEnd"/>
       <w:r>
         <w:rPr>
           <w:rFonts w:asciiTheme="minorHAnsi" w:hAnsiTheme="minorHAnsi"/>
           <w:b/>
         </w:rPr>
-        <w:t>:&lt;HEX&gt; -c stk500 -p 32MX795F512L -C avrdude.conf -P COM&lt;n&gt;",</w:t>
-      </w:r>
-      <w:r>
-        <w:rPr>
-          <w:rFonts w:asciiTheme="minorHAnsi" w:hAnsiTheme="minorHAnsi"/>
-        </w:rPr>
-        <w:t xml:space="preserve"> </w:t>
-      </w:r>
-      <w:bookmarkEnd w:id="0"/>
-      <w:r>
-        <w:rPr>
-          <w:rFonts w:asciiTheme="minorHAnsi" w:hAnsiTheme="minorHAnsi"/>
-        </w:rPr>
-        <w:t>where &lt;HEX&gt; is the name of your firmware file (that you copied into the folder) and &lt;n&gt; is the com port number for the OpenXC device (you can use Device Manager to check this)</w:t>
+        <w:t xml:space="preserve">:&lt;HEX&gt; -c stk500 -p 32MX795F512L -C </w:t>
+      </w:r>
+      <w:proofErr w:type="spellStart"/>
+      <w:r>
+        <w:rPr>
+          <w:rFonts w:asciiTheme="minorHAnsi" w:hAnsiTheme="minorHAnsi"/>
+          <w:b/>
+        </w:rPr>
+        <w:t>avrdude.conf</w:t>
+      </w:r>
+      <w:proofErr w:type="spellEnd"/>
+      <w:r>
+        <w:rPr>
+          <w:rFonts w:asciiTheme="minorHAnsi" w:hAnsiTheme="minorHAnsi"/>
+          <w:b/>
+        </w:rPr>
+        <w:t xml:space="preserve"> -P COM&lt;n&gt;",</w:t>
+      </w:r>
+      <w:r>
+        <w:rPr>
+          <w:rFonts w:asciiTheme="minorHAnsi" w:hAnsiTheme="minorHAnsi"/>
+        </w:rPr>
+        <w:t xml:space="preserve"> where &lt;HEX&gt; is the name of your firmware file (that you copied into the folder) and &lt;n&gt; is the com port number for the OpenXC device (you can use Device Manager to check this)</w:t>
       </w:r>
       <w:r>
         <w:rPr>
@@ -538,7 +597,7 @@
         </w:rPr>
         <w:t xml:space="preserve">After flashing is complete, power cycle the device and initialize the </w:t>
       </w:r>
-      <w:hyperlink r:id="rId10" w:history="1">
+      <w:hyperlink r:id="rId11" w:history="1">
         <w:r>
           <w:rPr>
             <w:rStyle w:val="Hyperlink"/>
@@ -590,7 +649,7 @@
         </w:rPr>
         <w:t xml:space="preserve">, but using the </w:t>
       </w:r>
-      <w:hyperlink r:id="rId11" w:history="1">
+      <w:hyperlink r:id="rId12" w:history="1">
         <w:r>
           <w:rPr>
             <w:rStyle w:val="Hyperlink"/>
@@ -696,7 +755,7 @@
         </w:rPr>
         <w:t xml:space="preserve">enXC installation package </w:t>
       </w:r>
-      <w:hyperlink r:id="rId12" w:history="1">
+      <w:hyperlink r:id="rId13" w:history="1">
         <w:r>
           <w:rPr>
             <w:rStyle w:val="Hyperlink"/>
@@ -753,7 +812,7 @@
         </w:rPr>
         <w:t xml:space="preserve">You can </w:t>
       </w:r>
-      <w:hyperlink r:id="rId13" w:history="1">
+      <w:hyperlink r:id="rId14" w:history="1">
         <w:r>
           <w:rPr>
             <w:rStyle w:val="Hyperlink"/>
@@ -768,7 +827,7 @@
         </w:rPr>
         <w:t xml:space="preserve"> firmware or obtain one for </w:t>
       </w:r>
-      <w:hyperlink r:id="rId14" w:history="1">
+      <w:hyperlink r:id="rId15" w:history="1">
         <w:r>
           <w:rPr>
             <w:rStyle w:val="Hyperlink"/>
@@ -799,7 +858,35 @@
         <w:rPr>
           <w:rFonts w:asciiTheme="minorHAnsi" w:hAnsiTheme="minorHAnsi"/>
         </w:rPr>
-        <w:t>Install avrdude – the command line tool to flash firmware onto the OpenXC device. To install avrdude:</w:t>
+        <w:t xml:space="preserve">Install </w:t>
+      </w:r>
+      <w:proofErr w:type="spellStart"/>
+      <w:r>
+        <w:rPr>
+          <w:rFonts w:asciiTheme="minorHAnsi" w:hAnsiTheme="minorHAnsi"/>
+        </w:rPr>
+        <w:t>avrdude</w:t>
+      </w:r>
+      <w:proofErr w:type="spellEnd"/>
+      <w:r>
+        <w:rPr>
+          <w:rFonts w:asciiTheme="minorHAnsi" w:hAnsiTheme="minorHAnsi"/>
+        </w:rPr>
+        <w:t xml:space="preserve"> – the command line tool to flash firmware onto the OpenXC device. To install </w:t>
+      </w:r>
+      <w:proofErr w:type="spellStart"/>
+      <w:r>
+        <w:rPr>
+          <w:rFonts w:asciiTheme="minorHAnsi" w:hAnsiTheme="minorHAnsi"/>
+        </w:rPr>
+        <w:t>avrdude</w:t>
+      </w:r>
+      <w:proofErr w:type="spellEnd"/>
+      <w:r>
+        <w:rPr>
+          <w:rFonts w:asciiTheme="minorHAnsi" w:hAnsiTheme="minorHAnsi"/>
+        </w:rPr>
+        <w:t>:</w:t>
       </w:r>
     </w:p>
     <w:p>
@@ -875,7 +962,6 @@
           <w:rFonts w:asciiTheme="minorHAnsi" w:hAnsiTheme="minorHAnsi"/>
         </w:rPr>
       </w:pPr>
-      <w:proofErr w:type="gramStart"/>
       <w:r>
         <w:rPr>
           <w:rFonts w:asciiTheme="minorHAnsi" w:hAnsiTheme="minorHAnsi"/>
@@ -887,15 +973,7 @@
           <w:rFonts w:asciiTheme="minorHAnsi" w:hAnsiTheme="minorHAnsi"/>
           <w:b/>
         </w:rPr>
-        <w:t>.</w:t>
-      </w:r>
-      <w:proofErr w:type="gramEnd"/>
-      <w:r>
-        <w:rPr>
-          <w:rFonts w:asciiTheme="minorHAnsi" w:hAnsiTheme="minorHAnsi"/>
-          <w:b/>
-        </w:rPr>
-        <w:t>/configure</w:t>
+        <w:t>./configure</w:t>
       </w:r>
     </w:p>
     <w:p>
@@ -940,12 +1018,21 @@
         </w:rPr>
         <w:t xml:space="preserve">$ </w:t>
       </w:r>
-      <w:r>
-        <w:rPr>
-          <w:rFonts w:asciiTheme="minorHAnsi" w:hAnsiTheme="minorHAnsi"/>
-          <w:b/>
-        </w:rPr>
-        <w:t>sudo make install</w:t>
+      <w:proofErr w:type="spellStart"/>
+      <w:r>
+        <w:rPr>
+          <w:rFonts w:asciiTheme="minorHAnsi" w:hAnsiTheme="minorHAnsi"/>
+          <w:b/>
+        </w:rPr>
+        <w:t>sudo</w:t>
+      </w:r>
+      <w:proofErr w:type="spellEnd"/>
+      <w:r>
+        <w:rPr>
+          <w:rFonts w:asciiTheme="minorHAnsi" w:hAnsiTheme="minorHAnsi"/>
+          <w:b/>
+        </w:rPr>
+        <w:t xml:space="preserve"> make install</w:t>
       </w:r>
     </w:p>
     <w:p>
@@ -959,11 +1046,19 @@
           <w:rFonts w:asciiTheme="minorHAnsi" w:hAnsiTheme="minorHAnsi"/>
         </w:rPr>
       </w:pPr>
-      <w:r>
-        <w:rPr>
-          <w:rFonts w:asciiTheme="minorHAnsi" w:hAnsiTheme="minorHAnsi"/>
-        </w:rPr>
-        <w:t>avrdude version 5.10 should be installed</w:t>
+      <w:proofErr w:type="spellStart"/>
+      <w:r>
+        <w:rPr>
+          <w:rFonts w:asciiTheme="minorHAnsi" w:hAnsiTheme="minorHAnsi"/>
+        </w:rPr>
+        <w:t>avrdude</w:t>
+      </w:r>
+      <w:proofErr w:type="spellEnd"/>
+      <w:r>
+        <w:rPr>
+          <w:rFonts w:asciiTheme="minorHAnsi" w:hAnsiTheme="minorHAnsi"/>
+        </w:rPr>
+        <w:t xml:space="preserve"> version 5.10 should be installed</w:t>
       </w:r>
     </w:p>
     <w:p>
@@ -993,7 +1088,21 @@
         <w:rPr>
           <w:rFonts w:asciiTheme="minorHAnsi" w:hAnsiTheme="minorHAnsi"/>
         </w:rPr>
-        <w:t>, the USB bootloader will run for about 5 seconds (blinking red and solid blue lights).</w:t>
+        <w:t xml:space="preserve">, the USB </w:t>
+      </w:r>
+      <w:proofErr w:type="spellStart"/>
+      <w:r>
+        <w:rPr>
+          <w:rFonts w:asciiTheme="minorHAnsi" w:hAnsiTheme="minorHAnsi"/>
+        </w:rPr>
+        <w:t>bootloader</w:t>
+      </w:r>
+      <w:proofErr w:type="spellEnd"/>
+      <w:r>
+        <w:rPr>
+          <w:rFonts w:asciiTheme="minorHAnsi" w:hAnsiTheme="minorHAnsi"/>
+        </w:rPr>
+        <w:t xml:space="preserve"> will run for about 5 seconds (blinking red and solid blue lights).</w:t>
       </w:r>
     </w:p>
     <w:p>
@@ -1026,25 +1135,63 @@
         </w:rPr>
         <w:t xml:space="preserve">$ </w:t>
       </w:r>
+      <w:proofErr w:type="spellStart"/>
       <w:r>
         <w:rPr>
           <w:rFonts w:ascii="Calibri" w:hAnsi="Calibri"/>
           <w:b/>
           <w:color w:val="000000" w:themeColor="text1"/>
         </w:rPr>
-        <w:t>ls /dev</w:t>
-      </w:r>
+        <w:t>ls</w:t>
+      </w:r>
+      <w:proofErr w:type="spellEnd"/>
       <w:r>
         <w:rPr>
           <w:rFonts w:ascii="Calibri" w:hAnsi="Calibri"/>
           <w:b/>
           <w:color w:val="000000" w:themeColor="text1"/>
         </w:rPr>
-        <w:t>/tty.usb*</w:t>
-      </w:r>
+        <w:t xml:space="preserve"> /</w:t>
+      </w:r>
+      <w:proofErr w:type="spellStart"/>
       <w:r>
         <w:rPr>
           <w:rFonts w:ascii="Calibri" w:hAnsi="Calibri"/>
+          <w:b/>
+          <w:color w:val="000000" w:themeColor="text1"/>
+        </w:rPr>
+        <w:t>dev</w:t>
+      </w:r>
+      <w:proofErr w:type="spellEnd"/>
+      <w:r>
+        <w:rPr>
+          <w:rFonts w:ascii="Calibri" w:hAnsi="Calibri"/>
+          <w:b/>
+          <w:color w:val="000000" w:themeColor="text1"/>
+        </w:rPr>
+        <w:t>/</w:t>
+      </w:r>
+      <w:proofErr w:type="spellStart"/>
+      <w:r>
+        <w:rPr>
+          <w:rFonts w:ascii="Calibri" w:hAnsi="Calibri"/>
+          <w:b/>
+          <w:color w:val="000000" w:themeColor="text1"/>
+        </w:rPr>
+        <w:t>tty.usb</w:t>
+      </w:r>
+      <w:proofErr w:type="spellEnd"/>
+      <w:r>
+        <w:rPr>
+          <w:rFonts w:ascii="Calibri" w:hAnsi="Calibri"/>
+          <w:b/>
+          <w:color w:val="000000" w:themeColor="text1"/>
+        </w:rPr>
+        <w:t>*</w:t>
+      </w:r>
+      <w:r>
+        <w:rPr>
+          <w:rFonts w:ascii="Calibri" w:hAnsi="Calibri"/>
         </w:rPr>
         <w:t>” The</w:t>
       </w:r>
@@ -1059,30 +1206,30 @@
           <w:rFonts w:ascii="Calibri" w:hAnsi="Calibri"/>
           <w:b/>
         </w:rPr>
-        <w:t>/dev/</w:t>
-      </w:r>
-      <w:proofErr w:type="gramStart"/>
+        <w:t>/</w:t>
+      </w:r>
+      <w:proofErr w:type="spellStart"/>
       <w:r>
         <w:rPr>
           <w:rFonts w:ascii="Calibri" w:hAnsi="Calibri"/>
           <w:b/>
         </w:rPr>
-        <w:t>t</w:t>
-      </w:r>
+        <w:t>dev</w:t>
+      </w:r>
+      <w:proofErr w:type="spellEnd"/>
       <w:r>
         <w:rPr>
           <w:rFonts w:ascii="Calibri" w:hAnsi="Calibri"/>
           <w:b/>
         </w:rPr>
-        <w:t>ty.usbmodem</w:t>
-      </w:r>
-      <w:proofErr w:type="gramEnd"/>
+        <w:t>/t</w:t>
+      </w:r>
       <w:r>
         <w:rPr>
           <w:rFonts w:ascii="Calibri" w:hAnsi="Calibri"/>
           <w:b/>
         </w:rPr>
-        <w:t>1421</w:t>
+        <w:t>ty.usbmodem1421</w:t>
       </w:r>
       <w:r>
         <w:rPr>
@@ -1125,15 +1272,31 @@
         <w:rPr>
           <w:rFonts w:asciiTheme="minorHAnsi" w:hAnsiTheme="minorHAnsi"/>
         </w:rPr>
-        <w:t>Within 5 seconds of connecting the device, run avrdude using "</w:t>
-      </w:r>
-      <w:r>
-        <w:rPr>
-          <w:rFonts w:asciiTheme="minorHAnsi" w:hAnsiTheme="minorHAnsi"/>
-          <w:b/>
+        <w:t xml:space="preserve">Within 5 seconds of connecting the device, run </w:t>
+      </w:r>
+      <w:proofErr w:type="spellStart"/>
+      <w:r>
+        <w:rPr>
+          <w:rFonts w:asciiTheme="minorHAnsi" w:hAnsiTheme="minorHAnsi"/>
         </w:rPr>
         <w:t>avrdude</w:t>
       </w:r>
+      <w:proofErr w:type="spellEnd"/>
+      <w:r>
+        <w:rPr>
+          <w:rFonts w:asciiTheme="minorHAnsi" w:hAnsiTheme="minorHAnsi"/>
+        </w:rPr>
+        <w:t xml:space="preserve"> using "</w:t>
+      </w:r>
+      <w:proofErr w:type="spellStart"/>
+      <w:r>
+        <w:rPr>
+          <w:rFonts w:asciiTheme="minorHAnsi" w:hAnsiTheme="minorHAnsi"/>
+          <w:b/>
+        </w:rPr>
+        <w:t>avrdude</w:t>
+      </w:r>
+      <w:proofErr w:type="spellEnd"/>
       <w:r>
         <w:rPr>
           <w:rFonts w:asciiTheme="minorHAnsi" w:hAnsiTheme="minorHAnsi"/>
@@ -1141,21 +1304,46 @@
         </w:rPr>
         <w:t xml:space="preserve"> -U </w:t>
       </w:r>
+      <w:proofErr w:type="spellStart"/>
+      <w:r>
+        <w:rPr>
+          <w:rFonts w:asciiTheme="minorHAnsi" w:hAnsiTheme="minorHAnsi"/>
+          <w:b/>
+        </w:rPr>
+        <w:t>flash</w:t>
+      </w:r>
       <w:proofErr w:type="gramStart"/>
       <w:r>
         <w:rPr>
           <w:rFonts w:asciiTheme="minorHAnsi" w:hAnsiTheme="minorHAnsi"/>
           <w:b/>
         </w:rPr>
-        <w:t>flash:w</w:t>
-      </w:r>
+        <w:t>:w</w:t>
+      </w:r>
+      <w:proofErr w:type="spellEnd"/>
       <w:proofErr w:type="gramEnd"/>
       <w:r>
         <w:rPr>
           <w:rFonts w:asciiTheme="minorHAnsi" w:hAnsiTheme="minorHAnsi"/>
           <w:b/>
         </w:rPr>
-        <w:t xml:space="preserve">:&lt;HEX&gt; -c stk500 -p 32MX795F512L -C avrdude.conf -P </w:t>
+        <w:t xml:space="preserve">:&lt;HEX&gt; -c stk500 -p 32MX795F512L -C </w:t>
+      </w:r>
+      <w:proofErr w:type="spellStart"/>
+      <w:r>
+        <w:rPr>
+          <w:rFonts w:asciiTheme="minorHAnsi" w:hAnsiTheme="minorHAnsi"/>
+          <w:b/>
+        </w:rPr>
+        <w:t>avrdude.conf</w:t>
+      </w:r>
+      <w:proofErr w:type="spellEnd"/>
+      <w:r>
+        <w:rPr>
+          <w:rFonts w:asciiTheme="minorHAnsi" w:hAnsiTheme="minorHAnsi"/>
+          <w:b/>
+        </w:rPr>
+        <w:t xml:space="preserve"> -P </w:t>
       </w:r>
       <w:r>
         <w:rPr>
@@ -1201,7 +1389,23 @@
           <w:rFonts w:ascii="Calibri" w:hAnsi="Calibri"/>
           <w:b/>
         </w:rPr>
-        <w:t>/dev/</w:t>
+        <w:t>/</w:t>
+      </w:r>
+      <w:proofErr w:type="spellStart"/>
+      <w:r>
+        <w:rPr>
+          <w:rFonts w:ascii="Calibri" w:hAnsi="Calibri"/>
+          <w:b/>
+        </w:rPr>
+        <w:t>dev</w:t>
+      </w:r>
+      <w:proofErr w:type="spellEnd"/>
+      <w:r>
+        <w:rPr>
+          <w:rFonts w:ascii="Calibri" w:hAnsi="Calibri"/>
+          <w:b/>
+        </w:rPr>
+        <w:t>/</w:t>
       </w:r>
       <w:r>
         <w:rPr>
@@ -1246,7 +1450,7 @@
         </w:rPr>
         <w:t xml:space="preserve">After flashing is complete, power cycle the device and initialize the </w:t>
       </w:r>
-      <w:hyperlink r:id="rId15" w:history="1">
+      <w:hyperlink r:id="rId16" w:history="1">
         <w:r>
           <w:rPr>
             <w:rStyle w:val="Hyperlink"/>
@@ -1300,7 +1504,7 @@
         </w:rPr>
         <w:t xml:space="preserve">but using the </w:t>
       </w:r>
-      <w:hyperlink r:id="rId16" w:history="1">
+      <w:hyperlink r:id="rId17" w:history="1">
         <w:r>
           <w:rPr>
             <w:rStyle w:val="Hyperlink"/>
@@ -1333,10 +1537,12 @@
         </w:rPr>
         <w:t>Enjoy!</w:t>
       </w:r>
+      <w:bookmarkStart w:id="0" w:name="_GoBack"/>
+      <w:bookmarkEnd w:id="0"/>
     </w:p>
     <w:sectPr>
-      <w:headerReference w:type="default" r:id="rId17"/>
-      <w:footerReference w:type="default" r:id="rId18"/>
+      <w:headerReference w:type="default" r:id="rId18"/>
+      <w:footerReference w:type="default" r:id="rId19"/>
       <w:pgSz w:w="12240" w:h="15840"/>
       <w:pgMar w:top="720" w:right="720" w:bottom="720" w:left="720" w:header="720" w:footer="720" w:gutter="0"/>
       <w:cols w:space="720"/>
@@ -1347,7 +1553,7 @@
 </file>
 
 <file path=word/endnotes.xml><?xml version="1.0" encoding="utf-8"?>
-<w:endnotes xmlns:wpc="http://schemas.microsoft.com/office/word/2010/wordprocessingCanvas" xmlns:mo="http://schemas.microsoft.com/office/mac/office/2008/main" xmlns:mc="http://schemas.openxmlformats.org/markup-compatibility/2006" xmlns:mv="urn:schemas-microsoft-com:mac:vml" xmlns:o="urn:schemas-microsoft-com:office:office" xmlns:r="http://schemas.openxmlformats.org/officeDocument/2006/relationships" xmlns:m="http://schemas.openxmlformats.org/officeDocument/2006/math" xmlns:v="urn:schemas-microsoft-com:vml" xmlns:wp14="http://schemas.microsoft.com/office/word/2010/wordprocessingDrawing" xmlns:wp="http://schemas.openxmlformats.org/drawingml/2006/wordprocessingDrawing" xmlns:w10="urn:schemas-microsoft-com:office:word" xmlns:w="http://schemas.openxmlformats.org/wordprocessingml/2006/main" xmlns:w14="http://schemas.microsoft.com/office/word/2010/wordml" xmlns:w15="http://schemas.microsoft.com/office/word/2012/wordml" xmlns:wpg="http://schemas.microsoft.com/office/word/2010/wordprocessingGroup" xmlns:wpi="http://schemas.microsoft.com/office/word/2010/wordprocessingInk" xmlns:wne="http://schemas.microsoft.com/office/word/2006/wordml" xmlns:wps="http://schemas.microsoft.com/office/word/2010/wordprocessingShape" mc:Ignorable="w14 w15 wp14">
+<w:endnotes xmlns:wpc="http://schemas.microsoft.com/office/word/2010/wordprocessingCanvas" xmlns:mc="http://schemas.openxmlformats.org/markup-compatibility/2006" xmlns:o="urn:schemas-microsoft-com:office:office" xmlns:r="http://schemas.openxmlformats.org/officeDocument/2006/relationships" xmlns:m="http://schemas.openxmlformats.org/officeDocument/2006/math" xmlns:v="urn:schemas-microsoft-com:vml" xmlns:wp14="http://schemas.microsoft.com/office/word/2010/wordprocessingDrawing" xmlns:wp="http://schemas.openxmlformats.org/drawingml/2006/wordprocessingDrawing" xmlns:w10="urn:schemas-microsoft-com:office:word" xmlns:w="http://schemas.openxmlformats.org/wordprocessingml/2006/main" xmlns:w14="http://schemas.microsoft.com/office/word/2010/wordml" xmlns:wpg="http://schemas.microsoft.com/office/word/2010/wordprocessingGroup" xmlns:wpi="http://schemas.microsoft.com/office/word/2010/wordprocessingInk" xmlns:wne="http://schemas.microsoft.com/office/word/2006/wordml" xmlns:wps="http://schemas.microsoft.com/office/word/2010/wordprocessingShape" mc:Ignorable="w14 wp14">
   <w:endnote w:type="separator" w:id="-1">
     <w:p>
       <w:r>
@@ -1366,7 +1572,7 @@
 </file>
 
 <file path=word/footer1.xml><?xml version="1.0" encoding="utf-8"?>
-<w:ftr xmlns:wpc="http://schemas.microsoft.com/office/word/2010/wordprocessingCanvas" xmlns:mo="http://schemas.microsoft.com/office/mac/office/2008/main" xmlns:mc="http://schemas.openxmlformats.org/markup-compatibility/2006" xmlns:mv="urn:schemas-microsoft-com:mac:vml" xmlns:o="urn:schemas-microsoft-com:office:office" xmlns:r="http://schemas.openxmlformats.org/officeDocument/2006/relationships" xmlns:m="http://schemas.openxmlformats.org/officeDocument/2006/math" xmlns:v="urn:schemas-microsoft-com:vml" xmlns:wp14="http://schemas.microsoft.com/office/word/2010/wordprocessingDrawing" xmlns:wp="http://schemas.openxmlformats.org/drawingml/2006/wordprocessingDrawing" xmlns:w10="urn:schemas-microsoft-com:office:word" xmlns:w="http://schemas.openxmlformats.org/wordprocessingml/2006/main" xmlns:w14="http://schemas.microsoft.com/office/word/2010/wordml" xmlns:w15="http://schemas.microsoft.com/office/word/2012/wordml" xmlns:wpg="http://schemas.microsoft.com/office/word/2010/wordprocessingGroup" xmlns:wpi="http://schemas.microsoft.com/office/word/2010/wordprocessingInk" xmlns:wne="http://schemas.microsoft.com/office/word/2006/wordml" xmlns:wps="http://schemas.microsoft.com/office/word/2010/wordprocessingShape" mc:Ignorable="w14 w15 wp14">
+<w:ftr xmlns:wpc="http://schemas.microsoft.com/office/word/2010/wordprocessingCanvas" xmlns:mc="http://schemas.openxmlformats.org/markup-compatibility/2006" xmlns:o="urn:schemas-microsoft-com:office:office" xmlns:r="http://schemas.openxmlformats.org/officeDocument/2006/relationships" xmlns:m="http://schemas.openxmlformats.org/officeDocument/2006/math" xmlns:v="urn:schemas-microsoft-com:vml" xmlns:wp14="http://schemas.microsoft.com/office/word/2010/wordprocessingDrawing" xmlns:wp="http://schemas.openxmlformats.org/drawingml/2006/wordprocessingDrawing" xmlns:w10="urn:schemas-microsoft-com:office:word" xmlns:w="http://schemas.openxmlformats.org/wordprocessingml/2006/main" xmlns:w14="http://schemas.microsoft.com/office/word/2010/wordml" xmlns:wpg="http://schemas.microsoft.com/office/word/2010/wordprocessingGroup" xmlns:wpi="http://schemas.microsoft.com/office/word/2010/wordprocessingInk" xmlns:wne="http://schemas.microsoft.com/office/word/2006/wordml" xmlns:wps="http://schemas.microsoft.com/office/word/2010/wordprocessingShape" mc:Ignorable="w14 wp14">
   <w:p>
     <w:pPr>
       <w:pStyle w:val="Footer"/>
@@ -1381,7 +1587,7 @@
 </file>
 
 <file path=word/footnotes.xml><?xml version="1.0" encoding="utf-8"?>
-<w:footnotes xmlns:wpc="http://schemas.microsoft.com/office/word/2010/wordprocessingCanvas" xmlns:mo="http://schemas.microsoft.com/office/mac/office/2008/main" xmlns:mc="http://schemas.openxmlformats.org/markup-compatibility/2006" xmlns:mv="urn:schemas-microsoft-com:mac:vml" xmlns:o="urn:schemas-microsoft-com:office:office" xmlns:r="http://schemas.openxmlformats.org/officeDocument/2006/relationships" xmlns:m="http://schemas.openxmlformats.org/officeDocument/2006/math" xmlns:v="urn:schemas-microsoft-com:vml" xmlns:wp14="http://schemas.microsoft.com/office/word/2010/wordprocessingDrawing" xmlns:wp="http://schemas.openxmlformats.org/drawingml/2006/wordprocessingDrawing" xmlns:w10="urn:schemas-microsoft-com:office:word" xmlns:w="http://schemas.openxmlformats.org/wordprocessingml/2006/main" xmlns:w14="http://schemas.microsoft.com/office/word/2010/wordml" xmlns:w15="http://schemas.microsoft.com/office/word/2012/wordml" xmlns:wpg="http://schemas.microsoft.com/office/word/2010/wordprocessingGroup" xmlns:wpi="http://schemas.microsoft.com/office/word/2010/wordprocessingInk" xmlns:wne="http://schemas.microsoft.com/office/word/2006/wordml" xmlns:wps="http://schemas.microsoft.com/office/word/2010/wordprocessingShape" mc:Ignorable="w14 w15 wp14">
+<w:footnotes xmlns:wpc="http://schemas.microsoft.com/office/word/2010/wordprocessingCanvas" xmlns:mc="http://schemas.openxmlformats.org/markup-compatibility/2006" xmlns:o="urn:schemas-microsoft-com:office:office" xmlns:r="http://schemas.openxmlformats.org/officeDocument/2006/relationships" xmlns:m="http://schemas.openxmlformats.org/officeDocument/2006/math" xmlns:v="urn:schemas-microsoft-com:vml" xmlns:wp14="http://schemas.microsoft.com/office/word/2010/wordprocessingDrawing" xmlns:wp="http://schemas.openxmlformats.org/drawingml/2006/wordprocessingDrawing" xmlns:w10="urn:schemas-microsoft-com:office:word" xmlns:w="http://schemas.openxmlformats.org/wordprocessingml/2006/main" xmlns:w14="http://schemas.microsoft.com/office/word/2010/wordml" xmlns:wpg="http://schemas.microsoft.com/office/word/2010/wordprocessingGroup" xmlns:wpi="http://schemas.microsoft.com/office/word/2010/wordprocessingInk" xmlns:wne="http://schemas.microsoft.com/office/word/2006/wordml" xmlns:wps="http://schemas.microsoft.com/office/word/2010/wordprocessingShape" mc:Ignorable="w14 wp14">
   <w:footnote w:type="separator" w:id="-1">
     <w:p>
       <w:r>
@@ -1400,7 +1606,7 @@
 </file>
 
 <file path=word/header1.xml><?xml version="1.0" encoding="utf-8"?>
-<w:hdr xmlns:wpc="http://schemas.microsoft.com/office/word/2010/wordprocessingCanvas" xmlns:mo="http://schemas.microsoft.com/office/mac/office/2008/main" xmlns:mc="http://schemas.openxmlformats.org/markup-compatibility/2006" xmlns:mv="urn:schemas-microsoft-com:mac:vml" xmlns:o="urn:schemas-microsoft-com:office:office" xmlns:r="http://schemas.openxmlformats.org/officeDocument/2006/relationships" xmlns:m="http://schemas.openxmlformats.org/officeDocument/2006/math" xmlns:v="urn:schemas-microsoft-com:vml" xmlns:wp14="http://schemas.microsoft.com/office/word/2010/wordprocessingDrawing" xmlns:wp="http://schemas.openxmlformats.org/drawingml/2006/wordprocessingDrawing" xmlns:w10="urn:schemas-microsoft-com:office:word" xmlns:w="http://schemas.openxmlformats.org/wordprocessingml/2006/main" xmlns:w14="http://schemas.microsoft.com/office/word/2010/wordml" xmlns:w15="http://schemas.microsoft.com/office/word/2012/wordml" xmlns:wpg="http://schemas.microsoft.com/office/word/2010/wordprocessingGroup" xmlns:wpi="http://schemas.microsoft.com/office/word/2010/wordprocessingInk" xmlns:wne="http://schemas.microsoft.com/office/word/2006/wordml" xmlns:wps="http://schemas.microsoft.com/office/word/2010/wordprocessingShape" mc:Ignorable="w14 w15 wp14">
+<w:hdr xmlns:wpc="http://schemas.microsoft.com/office/word/2010/wordprocessingCanvas" xmlns:mc="http://schemas.openxmlformats.org/markup-compatibility/2006" xmlns:o="urn:schemas-microsoft-com:office:office" xmlns:r="http://schemas.openxmlformats.org/officeDocument/2006/relationships" xmlns:m="http://schemas.openxmlformats.org/officeDocument/2006/math" xmlns:v="urn:schemas-microsoft-com:vml" xmlns:wp14="http://schemas.microsoft.com/office/word/2010/wordprocessingDrawing" xmlns:wp="http://schemas.openxmlformats.org/drawingml/2006/wordprocessingDrawing" xmlns:w10="urn:schemas-microsoft-com:office:word" xmlns:w="http://schemas.openxmlformats.org/wordprocessingml/2006/main" xmlns:w14="http://schemas.microsoft.com/office/word/2010/wordml" xmlns:wpg="http://schemas.microsoft.com/office/word/2010/wordprocessingGroup" xmlns:wpi="http://schemas.microsoft.com/office/word/2010/wordprocessingInk" xmlns:wne="http://schemas.microsoft.com/office/word/2006/wordml" xmlns:wps="http://schemas.microsoft.com/office/word/2010/wordprocessingShape" mc:Ignorable="w14 wp14">
   <w:p>
     <w:pPr>
       <w:pStyle w:val="Header"/>
@@ -1525,7 +1731,7 @@
 </file>
 
 <file path=word/numbering.xml><?xml version="1.0" encoding="utf-8"?>
-<w:numbering xmlns:wpc="http://schemas.microsoft.com/office/word/2010/wordprocessingCanvas" xmlns:mo="http://schemas.microsoft.com/office/mac/office/2008/main" xmlns:mc="http://schemas.openxmlformats.org/markup-compatibility/2006" xmlns:mv="urn:schemas-microsoft-com:mac:vml" xmlns:o="urn:schemas-microsoft-com:office:office" xmlns:r="http://schemas.openxmlformats.org/officeDocument/2006/relationships" xmlns:m="http://schemas.openxmlformats.org/officeDocument/2006/math" xmlns:v="urn:schemas-microsoft-com:vml" xmlns:wp14="http://schemas.microsoft.com/office/word/2010/wordprocessingDrawing" xmlns:wp="http://schemas.openxmlformats.org/drawingml/2006/wordprocessingDrawing" xmlns:w10="urn:schemas-microsoft-com:office:word" xmlns:w="http://schemas.openxmlformats.org/wordprocessingml/2006/main" xmlns:w14="http://schemas.microsoft.com/office/word/2010/wordml" xmlns:w15="http://schemas.microsoft.com/office/word/2012/wordml" xmlns:wpg="http://schemas.microsoft.com/office/word/2010/wordprocessingGroup" xmlns:wpi="http://schemas.microsoft.com/office/word/2010/wordprocessingInk" xmlns:wne="http://schemas.microsoft.com/office/word/2006/wordml" xmlns:wps="http://schemas.microsoft.com/office/word/2010/wordprocessingShape" mc:Ignorable="w14 w15 wp14">
+<w:numbering xmlns:wpc="http://schemas.microsoft.com/office/word/2010/wordprocessingCanvas" xmlns:mc="http://schemas.openxmlformats.org/markup-compatibility/2006" xmlns:o="urn:schemas-microsoft-com:office:office" xmlns:r="http://schemas.openxmlformats.org/officeDocument/2006/relationships" xmlns:m="http://schemas.openxmlformats.org/officeDocument/2006/math" xmlns:v="urn:schemas-microsoft-com:vml" xmlns:wp14="http://schemas.microsoft.com/office/word/2010/wordprocessingDrawing" xmlns:wp="http://schemas.openxmlformats.org/drawingml/2006/wordprocessingDrawing" xmlns:w10="urn:schemas-microsoft-com:office:word" xmlns:w="http://schemas.openxmlformats.org/wordprocessingml/2006/main" xmlns:w14="http://schemas.microsoft.com/office/word/2010/wordml" xmlns:wpg="http://schemas.microsoft.com/office/word/2010/wordprocessingGroup" xmlns:wpi="http://schemas.microsoft.com/office/word/2010/wordprocessingInk" xmlns:wne="http://schemas.microsoft.com/office/word/2006/wordml" xmlns:wps="http://schemas.microsoft.com/office/word/2010/wordprocessingShape" mc:Ignorable="w14 wp14">
   <w:abstractNum w:abstractNumId="0">
     <w:nsid w:val="45790292"/>
     <w:multiLevelType w:val="hybridMultilevel"/>
@@ -1711,7 +1917,7 @@
 </file>
 
 <file path=word/styles.xml><?xml version="1.0" encoding="utf-8"?>
-<w:styles xmlns:mc="http://schemas.openxmlformats.org/markup-compatibility/2006" xmlns:r="http://schemas.openxmlformats.org/officeDocument/2006/relationships" xmlns:w="http://schemas.openxmlformats.org/wordprocessingml/2006/main" xmlns:w14="http://schemas.microsoft.com/office/word/2010/wordml" xmlns:w15="http://schemas.microsoft.com/office/word/2012/wordml" mc:Ignorable="w14 w15">
+<w:styles xmlns:mc="http://schemas.openxmlformats.org/markup-compatibility/2006" xmlns:r="http://schemas.openxmlformats.org/officeDocument/2006/relationships" xmlns:w="http://schemas.openxmlformats.org/wordprocessingml/2006/main" xmlns:w14="http://schemas.microsoft.com/office/word/2010/wordml" mc:Ignorable="w14">
   <w:docDefaults>
     <w:rPrDefault>
       <w:rPr>
@@ -1727,387 +1933,144 @@
       </w:pPr>
     </w:pPrDefault>
   </w:docDefaults>
-  <w:latentStyles w:defLockedState="0" w:defUIPriority="99" w:defSemiHidden="0" w:defUnhideWhenUsed="0" w:defQFormat="0" w:count="380">
-    <w:lsdException w:name="Normal" w:uiPriority="0" w:qFormat="1"/>
-    <w:lsdException w:name="heading 1" w:uiPriority="9" w:qFormat="1"/>
-    <w:lsdException w:name="heading 2" w:semiHidden="1" w:uiPriority="9" w:unhideWhenUsed="1" w:qFormat="1"/>
-    <w:lsdException w:name="heading 3" w:semiHidden="1" w:uiPriority="9" w:unhideWhenUsed="1" w:qFormat="1"/>
-    <w:lsdException w:name="heading 4" w:semiHidden="1" w:uiPriority="9" w:unhideWhenUsed="1" w:qFormat="1"/>
-    <w:lsdException w:name="heading 5" w:semiHidden="1" w:uiPriority="9" w:unhideWhenUsed="1" w:qFormat="1"/>
-    <w:lsdException w:name="heading 6" w:semiHidden="1" w:uiPriority="9" w:unhideWhenUsed="1" w:qFormat="1"/>
-    <w:lsdException w:name="heading 7" w:semiHidden="1" w:uiPriority="9" w:unhideWhenUsed="1" w:qFormat="1"/>
-    <w:lsdException w:name="heading 8" w:semiHidden="1" w:uiPriority="9" w:unhideWhenUsed="1" w:qFormat="1"/>
-    <w:lsdException w:name="heading 9" w:semiHidden="1" w:uiPriority="9" w:unhideWhenUsed="1" w:qFormat="1"/>
-    <w:lsdException w:name="index 1" w:semiHidden="1" w:unhideWhenUsed="1"/>
-    <w:lsdException w:name="index 2" w:semiHidden="1" w:unhideWhenUsed="1"/>
-    <w:lsdException w:name="index 3" w:semiHidden="1" w:unhideWhenUsed="1"/>
-    <w:lsdException w:name="index 4" w:semiHidden="1" w:unhideWhenUsed="1"/>
-    <w:lsdException w:name="index 5" w:semiHidden="1" w:unhideWhenUsed="1"/>
-    <w:lsdException w:name="index 6" w:semiHidden="1" w:unhideWhenUsed="1"/>
-    <w:lsdException w:name="index 7" w:semiHidden="1" w:unhideWhenUsed="1"/>
-    <w:lsdException w:name="index 8" w:semiHidden="1" w:unhideWhenUsed="1"/>
-    <w:lsdException w:name="index 9" w:semiHidden="1" w:unhideWhenUsed="1"/>
-    <w:lsdException w:name="toc 1" w:semiHidden="1" w:uiPriority="39" w:unhideWhenUsed="1"/>
-    <w:lsdException w:name="toc 2" w:semiHidden="1" w:uiPriority="39" w:unhideWhenUsed="1"/>
-    <w:lsdException w:name="toc 3" w:semiHidden="1" w:uiPriority="39" w:unhideWhenUsed="1"/>
-    <w:lsdException w:name="toc 4" w:semiHidden="1" w:uiPriority="39" w:unhideWhenUsed="1"/>
-    <w:lsdException w:name="toc 5" w:semiHidden="1" w:uiPriority="39" w:unhideWhenUsed="1"/>
-    <w:lsdException w:name="toc 6" w:semiHidden="1" w:uiPriority="39" w:unhideWhenUsed="1"/>
-    <w:lsdException w:name="toc 7" w:semiHidden="1" w:uiPriority="39" w:unhideWhenUsed="1"/>
-    <w:lsdException w:name="toc 8" w:semiHidden="1" w:uiPriority="39" w:unhideWhenUsed="1"/>
-    <w:lsdException w:name="toc 9" w:semiHidden="1" w:uiPriority="39" w:unhideWhenUsed="1"/>
-    <w:lsdException w:name="Normal Indent" w:semiHidden="1" w:unhideWhenUsed="1"/>
-    <w:lsdException w:name="footnote text" w:semiHidden="1" w:unhideWhenUsed="1"/>
-    <w:lsdException w:name="annotation text" w:semiHidden="1" w:unhideWhenUsed="1"/>
-    <w:lsdException w:name="header" w:semiHidden="1" w:unhideWhenUsed="1"/>
-    <w:lsdException w:name="footer" w:semiHidden="1" w:unhideWhenUsed="1"/>
-    <w:lsdException w:name="index heading" w:semiHidden="1" w:unhideWhenUsed="1"/>
-    <w:lsdException w:name="caption" w:semiHidden="1" w:uiPriority="35" w:unhideWhenUsed="1" w:qFormat="1"/>
-    <w:lsdException w:name="table of figures" w:semiHidden="1" w:unhideWhenUsed="1"/>
-    <w:lsdException w:name="envelope address" w:semiHidden="1" w:unhideWhenUsed="1"/>
-    <w:lsdException w:name="envelope return" w:semiHidden="1" w:unhideWhenUsed="1"/>
-    <w:lsdException w:name="footnote reference" w:semiHidden="1" w:unhideWhenUsed="1"/>
-    <w:lsdException w:name="annotation reference" w:semiHidden="1" w:unhideWhenUsed="1"/>
-    <w:lsdException w:name="line number" w:semiHidden="1" w:unhideWhenUsed="1"/>
-    <w:lsdException w:name="page number" w:semiHidden="1" w:unhideWhenUsed="1"/>
-    <w:lsdException w:name="endnote reference" w:semiHidden="1" w:unhideWhenUsed="1"/>
-    <w:lsdException w:name="endnote text" w:semiHidden="1" w:unhideWhenUsed="1"/>
-    <w:lsdException w:name="table of authorities" w:semiHidden="1" w:unhideWhenUsed="1"/>
-    <w:lsdException w:name="macro" w:semiHidden="1" w:unhideWhenUsed="1"/>
-    <w:lsdException w:name="toa heading" w:semiHidden="1" w:unhideWhenUsed="1"/>
-    <w:lsdException w:name="List" w:semiHidden="1" w:unhideWhenUsed="1"/>
-    <w:lsdException w:name="List Bullet" w:semiHidden="1" w:unhideWhenUsed="1"/>
-    <w:lsdException w:name="List Number" w:semiHidden="1" w:unhideWhenUsed="1"/>
-    <w:lsdException w:name="List 2" w:semiHidden="1" w:unhideWhenUsed="1"/>
-    <w:lsdException w:name="List 3" w:semiHidden="1" w:unhideWhenUsed="1"/>
-    <w:lsdException w:name="List 4" w:semiHidden="1" w:unhideWhenUsed="1"/>
-    <w:lsdException w:name="List 5" w:semiHidden="1" w:unhideWhenUsed="1"/>
-    <w:lsdException w:name="List Bullet 2" w:semiHidden="1" w:unhideWhenUsed="1"/>
-    <w:lsdException w:name="List Bullet 3" w:semiHidden="1" w:unhideWhenUsed="1"/>
-    <w:lsdException w:name="List Bullet 4" w:semiHidden="1" w:unhideWhenUsed="1"/>
-    <w:lsdException w:name="List Bullet 5" w:semiHidden="1" w:unhideWhenUsed="1"/>
-    <w:lsdException w:name="List Number 2" w:semiHidden="1" w:unhideWhenUsed="1"/>
-    <w:lsdException w:name="List Number 3" w:semiHidden="1" w:unhideWhenUsed="1"/>
-    <w:lsdException w:name="List Number 4" w:semiHidden="1" w:unhideWhenUsed="1"/>
-    <w:lsdException w:name="List Number 5" w:semiHidden="1" w:unhideWhenUsed="1"/>
-    <w:lsdException w:name="Title" w:uiPriority="10" w:qFormat="1"/>
-    <w:lsdException w:name="Closing" w:semiHidden="1" w:unhideWhenUsed="1"/>
-    <w:lsdException w:name="Signature" w:semiHidden="1" w:unhideWhenUsed="1"/>
-    <w:lsdException w:name="Default Paragraph Font" w:semiHidden="1" w:uiPriority="1" w:unhideWhenUsed="1"/>
-    <w:lsdException w:name="Body Text" w:semiHidden="1" w:unhideWhenUsed="1"/>
-    <w:lsdException w:name="Body Text Indent" w:semiHidden="1" w:unhideWhenUsed="1"/>
-    <w:lsdException w:name="List Continue" w:semiHidden="1" w:unhideWhenUsed="1"/>
-    <w:lsdException w:name="List Continue 2" w:semiHidden="1" w:unhideWhenUsed="1"/>
-    <w:lsdException w:name="List Continue 3" w:semiHidden="1" w:unhideWhenUsed="1"/>
-    <w:lsdException w:name="List Continue 4" w:semiHidden="1" w:unhideWhenUsed="1"/>
-    <w:lsdException w:name="List Continue 5" w:semiHidden="1" w:unhideWhenUsed="1"/>
-    <w:lsdException w:name="Message Header" w:semiHidden="1" w:unhideWhenUsed="1"/>
-    <w:lsdException w:name="Subtitle" w:uiPriority="11" w:qFormat="1"/>
-    <w:lsdException w:name="Salutation" w:semiHidden="1" w:unhideWhenUsed="1"/>
-    <w:lsdException w:name="Date" w:semiHidden="1" w:unhideWhenUsed="1"/>
-    <w:lsdException w:name="Body Text First Indent" w:semiHidden="1" w:unhideWhenUsed="1"/>
-    <w:lsdException w:name="Body Text First Indent 2" w:semiHidden="1" w:unhideWhenUsed="1"/>
-    <w:lsdException w:name="Note Heading" w:semiHidden="1" w:unhideWhenUsed="1"/>
-    <w:lsdException w:name="Body Text 2" w:semiHidden="1" w:unhideWhenUsed="1"/>
-    <w:lsdException w:name="Body Text 3" w:semiHidden="1" w:unhideWhenUsed="1"/>
-    <w:lsdException w:name="Body Text Indent 2" w:semiHidden="1" w:unhideWhenUsed="1"/>
-    <w:lsdException w:name="Body Text Indent 3" w:semiHidden="1" w:unhideWhenUsed="1"/>
-    <w:lsdException w:name="Block Text" w:semiHidden="1" w:unhideWhenUsed="1"/>
-    <w:lsdException w:name="Hyperlink" w:semiHidden="1" w:unhideWhenUsed="1"/>
-    <w:lsdException w:name="FollowedHyperlink" w:semiHidden="1" w:unhideWhenUsed="1"/>
-    <w:lsdException w:name="Strong" w:uiPriority="22" w:qFormat="1"/>
-    <w:lsdException w:name="Emphasis" w:uiPriority="20" w:qFormat="1"/>
-    <w:lsdException w:name="Document Map" w:semiHidden="1" w:unhideWhenUsed="1"/>
-    <w:lsdException w:name="Plain Text" w:semiHidden="1" w:unhideWhenUsed="1"/>
-    <w:lsdException w:name="E-mail Signature" w:semiHidden="1" w:unhideWhenUsed="1"/>
-    <w:lsdException w:name="HTML Top of Form" w:semiHidden="1" w:unhideWhenUsed="1"/>
-    <w:lsdException w:name="HTML Bottom of Form" w:semiHidden="1" w:unhideWhenUsed="1"/>
-    <w:lsdException w:name="Normal (Web)" w:semiHidden="1" w:unhideWhenUsed="1"/>
-    <w:lsdException w:name="HTML Acronym" w:semiHidden="1" w:unhideWhenUsed="1"/>
-    <w:lsdException w:name="HTML Address" w:semiHidden="1" w:unhideWhenUsed="1"/>
-    <w:lsdException w:name="HTML Cite" w:semiHidden="1" w:unhideWhenUsed="1"/>
-    <w:lsdException w:name="HTML Code" w:semiHidden="1" w:unhideWhenUsed="1"/>
-    <w:lsdException w:name="HTML Definition" w:semiHidden="1" w:unhideWhenUsed="1"/>
-    <w:lsdException w:name="HTML Keyboard" w:semiHidden="1" w:unhideWhenUsed="1"/>
-    <w:lsdException w:name="HTML Preformatted" w:semiHidden="1" w:unhideWhenUsed="1"/>
-    <w:lsdException w:name="HTML Sample" w:semiHidden="1" w:unhideWhenUsed="1"/>
-    <w:lsdException w:name="HTML Typewriter" w:semiHidden="1" w:unhideWhenUsed="1"/>
-    <w:lsdException w:name="HTML Variable" w:semiHidden="1" w:unhideWhenUsed="1"/>
-    <w:lsdException w:name="Normal Table" w:semiHidden="1" w:unhideWhenUsed="1"/>
-    <w:lsdException w:name="annotation subject" w:semiHidden="1" w:unhideWhenUsed="1"/>
-    <w:lsdException w:name="No List" w:semiHidden="1" w:unhideWhenUsed="1"/>
-    <w:lsdException w:name="Outline List 1" w:semiHidden="1" w:unhideWhenUsed="1"/>
-    <w:lsdException w:name="Outline List 2" w:semiHidden="1" w:unhideWhenUsed="1"/>
-    <w:lsdException w:name="Outline List 3" w:semiHidden="1" w:unhideWhenUsed="1"/>
-    <w:lsdException w:name="Table Simple 1" w:semiHidden="1" w:unhideWhenUsed="1"/>
-    <w:lsdException w:name="Table Simple 2" w:semiHidden="1" w:unhideWhenUsed="1"/>
-    <w:lsdException w:name="Table Simple 3" w:semiHidden="1" w:unhideWhenUsed="1"/>
-    <w:lsdException w:name="Table Classic 1" w:semiHidden="1" w:unhideWhenUsed="1"/>
-    <w:lsdException w:name="Table Classic 2" w:semiHidden="1" w:unhideWhenUsed="1"/>
-    <w:lsdException w:name="Table Classic 3" w:semiHidden="1" w:unhideWhenUsed="1"/>
-    <w:lsdException w:name="Table Classic 4" w:semiHidden="1" w:unhideWhenUsed="1"/>
-    <w:lsdException w:name="Table Colorful 1" w:semiHidden="1" w:unhideWhenUsed="1"/>
-    <w:lsdException w:name="Table Colorful 2" w:semiHidden="1" w:unhideWhenUsed="1"/>
-    <w:lsdException w:name="Table Colorful 3" w:semiHidden="1" w:unhideWhenUsed="1"/>
-    <w:lsdException w:name="Table Columns 1" w:semiHidden="1" w:unhideWhenUsed="1"/>
-    <w:lsdException w:name="Table Columns 2" w:semiHidden="1" w:unhideWhenUsed="1"/>
-    <w:lsdException w:name="Table Columns 3" w:semiHidden="1" w:unhideWhenUsed="1"/>
-    <w:lsdException w:name="Table Columns 4" w:semiHidden="1" w:unhideWhenUsed="1"/>
-    <w:lsdException w:name="Table Columns 5" w:semiHidden="1" w:unhideWhenUsed="1"/>
-    <w:lsdException w:name="Table Grid 1" w:semiHidden="1" w:unhideWhenUsed="1"/>
-    <w:lsdException w:name="Table Grid 2" w:semiHidden="1" w:unhideWhenUsed="1"/>
-    <w:lsdException w:name="Table Grid 3" w:semiHidden="1" w:unhideWhenUsed="1"/>
-    <w:lsdException w:name="Table Grid 4" w:semiHidden="1" w:unhideWhenUsed="1"/>
-    <w:lsdException w:name="Table Grid 5" w:semiHidden="1" w:unhideWhenUsed="1"/>
-    <w:lsdException w:name="Table Grid 6" w:semiHidden="1" w:unhideWhenUsed="1"/>
-    <w:lsdException w:name="Table Grid 7" w:semiHidden="1" w:unhideWhenUsed="1"/>
-    <w:lsdException w:name="Table Grid 8" w:semiHidden="1" w:unhideWhenUsed="1"/>
-    <w:lsdException w:name="Table List 1" w:semiHidden="1" w:unhideWhenUsed="1"/>
-    <w:lsdException w:name="Table List 2" w:semiHidden="1" w:unhideWhenUsed="1"/>
-    <w:lsdException w:name="Table List 3" w:semiHidden="1" w:unhideWhenUsed="1"/>
-    <w:lsdException w:name="Table List 4" w:semiHidden="1" w:unhideWhenUsed="1"/>
-    <w:lsdException w:name="Table List 5" w:semiHidden="1" w:unhideWhenUsed="1"/>
-    <w:lsdException w:name="Table List 6" w:semiHidden="1" w:unhideWhenUsed="1"/>
-    <w:lsdException w:name="Table List 7" w:semiHidden="1" w:unhideWhenUsed="1"/>
-    <w:lsdException w:name="Table List 8" w:semiHidden="1" w:unhideWhenUsed="1"/>
-    <w:lsdException w:name="Table 3D effects 1" w:semiHidden="1" w:unhideWhenUsed="1"/>
-    <w:lsdException w:name="Table 3D effects 2" w:semiHidden="1" w:unhideWhenUsed="1"/>
-    <w:lsdException w:name="Table 3D effects 3" w:semiHidden="1" w:unhideWhenUsed="1"/>
-    <w:lsdException w:name="Table Contemporary" w:semiHidden="1" w:unhideWhenUsed="1"/>
-    <w:lsdException w:name="Table Elegant" w:semiHidden="1" w:unhideWhenUsed="1"/>
-    <w:lsdException w:name="Table Professional" w:semiHidden="1" w:unhideWhenUsed="1"/>
-    <w:lsdException w:name="Table Subtle 1" w:semiHidden="1" w:unhideWhenUsed="1"/>
-    <w:lsdException w:name="Table Subtle 2" w:semiHidden="1" w:unhideWhenUsed="1"/>
-    <w:lsdException w:name="Table Web 1" w:semiHidden="1" w:unhideWhenUsed="1"/>
-    <w:lsdException w:name="Table Web 2" w:semiHidden="1" w:unhideWhenUsed="1"/>
-    <w:lsdException w:name="Table Web 3" w:semiHidden="1" w:unhideWhenUsed="1"/>
-    <w:lsdException w:name="Balloon Text" w:semiHidden="1" w:unhideWhenUsed="1"/>
-    <w:lsdException w:name="Table Grid" w:uiPriority="59"/>
-    <w:lsdException w:name="Table Theme" w:semiHidden="1" w:unhideWhenUsed="1"/>
-    <w:lsdException w:name="Note Level 1" w:semiHidden="1" w:unhideWhenUsed="1"/>
-    <w:lsdException w:name="Note Level 2" w:semiHidden="1" w:unhideWhenUsed="1"/>
-    <w:lsdException w:name="Note Level 3" w:semiHidden="1" w:unhideWhenUsed="1"/>
-    <w:lsdException w:name="Note Level 4" w:semiHidden="1" w:unhideWhenUsed="1"/>
-    <w:lsdException w:name="Note Level 5" w:semiHidden="1" w:unhideWhenUsed="1"/>
-    <w:lsdException w:name="Note Level 6" w:semiHidden="1" w:unhideWhenUsed="1"/>
-    <w:lsdException w:name="Note Level 7" w:semiHidden="1" w:unhideWhenUsed="1"/>
-    <w:lsdException w:name="Note Level 8" w:semiHidden="1" w:unhideWhenUsed="1"/>
-    <w:lsdException w:name="Note Level 9" w:semiHidden="1" w:unhideWhenUsed="1"/>
-    <w:lsdException w:name="Placeholder Text" w:semiHidden="1"/>
-    <w:lsdException w:name="No Spacing" w:uiPriority="1" w:qFormat="1"/>
-    <w:lsdException w:name="Light Shading" w:uiPriority="60"/>
-    <w:lsdException w:name="Light List" w:uiPriority="61"/>
-    <w:lsdException w:name="Light Grid" w:uiPriority="62"/>
-    <w:lsdException w:name="Medium Shading 1" w:uiPriority="63"/>
-    <w:lsdException w:name="Medium Shading 2" w:uiPriority="64"/>
-    <w:lsdException w:name="Medium List 1" w:uiPriority="65"/>
-    <w:lsdException w:name="Medium List 2" w:uiPriority="66"/>
-    <w:lsdException w:name="Medium Grid 1" w:uiPriority="67"/>
-    <w:lsdException w:name="Medium Grid 2" w:uiPriority="68"/>
-    <w:lsdException w:name="Medium Grid 3" w:uiPriority="69"/>
-    <w:lsdException w:name="Dark List" w:uiPriority="70"/>
-    <w:lsdException w:name="Colorful Shading" w:uiPriority="71"/>
-    <w:lsdException w:name="Colorful List" w:uiPriority="72"/>
-    <w:lsdException w:name="Colorful Grid" w:uiPriority="73"/>
-    <w:lsdException w:name="Light Shading Accent 1" w:uiPriority="60"/>
-    <w:lsdException w:name="Light List Accent 1" w:uiPriority="61"/>
-    <w:lsdException w:name="Light Grid Accent 1" w:uiPriority="62"/>
-    <w:lsdException w:name="Medium Shading 1 Accent 1" w:uiPriority="63"/>
-    <w:lsdException w:name="Medium Shading 2 Accent 1" w:uiPriority="64"/>
-    <w:lsdException w:name="Medium List 1 Accent 1" w:uiPriority="65"/>
-    <w:lsdException w:name="Revision" w:semiHidden="1"/>
-    <w:lsdException w:name="List Paragraph" w:uiPriority="34" w:qFormat="1"/>
-    <w:lsdException w:name="Quote" w:uiPriority="29" w:qFormat="1"/>
-    <w:lsdException w:name="Intense Quote" w:uiPriority="30" w:qFormat="1"/>
-    <w:lsdException w:name="Medium List 2 Accent 1" w:uiPriority="66"/>
-    <w:lsdException w:name="Medium Grid 1 Accent 1" w:uiPriority="67"/>
-    <w:lsdException w:name="Medium Grid 2 Accent 1" w:uiPriority="68"/>
-    <w:lsdException w:name="Medium Grid 3 Accent 1" w:uiPriority="69"/>
-    <w:lsdException w:name="Dark List Accent 1" w:uiPriority="70"/>
-    <w:lsdException w:name="Colorful Shading Accent 1" w:uiPriority="71"/>
-    <w:lsdException w:name="Colorful List Accent 1" w:uiPriority="72"/>
-    <w:lsdException w:name="Colorful Grid Accent 1" w:uiPriority="73"/>
-    <w:lsdException w:name="Light Shading Accent 2" w:uiPriority="60"/>
-    <w:lsdException w:name="Light List Accent 2" w:uiPriority="61"/>
-    <w:lsdException w:name="Light Grid Accent 2" w:uiPriority="62"/>
-    <w:lsdException w:name="Medium Shading 1 Accent 2" w:uiPriority="63"/>
-    <w:lsdException w:name="Medium Shading 2 Accent 2" w:uiPriority="64"/>
-    <w:lsdException w:name="Medium List 1 Accent 2" w:uiPriority="65"/>
-    <w:lsdException w:name="Medium List 2 Accent 2" w:uiPriority="66"/>
-    <w:lsdException w:name="Medium Grid 1 Accent 2" w:uiPriority="67"/>
-    <w:lsdException w:name="Medium Grid 2 Accent 2" w:uiPriority="68"/>
-    <w:lsdException w:name="Medium Grid 3 Accent 2" w:uiPriority="69"/>
-    <w:lsdException w:name="Dark List Accent 2" w:uiPriority="70"/>
-    <w:lsdException w:name="Colorful Shading Accent 2" w:uiPriority="71"/>
-    <w:lsdException w:name="Colorful List Accent 2" w:uiPriority="72"/>
-    <w:lsdException w:name="Colorful Grid Accent 2" w:uiPriority="73"/>
-    <w:lsdException w:name="Light Shading Accent 3" w:uiPriority="60"/>
-    <w:lsdException w:name="Light List Accent 3" w:uiPriority="61"/>
-    <w:lsdException w:name="Light Grid Accent 3" w:uiPriority="62"/>
-    <w:lsdException w:name="Medium Shading 1 Accent 3" w:uiPriority="63"/>
-    <w:lsdException w:name="Medium Shading 2 Accent 3" w:uiPriority="64"/>
-    <w:lsdException w:name="Medium List 1 Accent 3" w:uiPriority="65"/>
-    <w:lsdException w:name="Medium List 2 Accent 3" w:uiPriority="66"/>
-    <w:lsdException w:name="Medium Grid 1 Accent 3" w:uiPriority="67"/>
-    <w:lsdException w:name="Medium Grid 2 Accent 3" w:uiPriority="68"/>
-    <w:lsdException w:name="Medium Grid 3 Accent 3" w:uiPriority="69"/>
-    <w:lsdException w:name="Dark List Accent 3" w:uiPriority="70"/>
-    <w:lsdException w:name="Colorful Shading Accent 3" w:uiPriority="71"/>
-    <w:lsdException w:name="Colorful List Accent 3" w:uiPriority="72"/>
-    <w:lsdException w:name="Colorful Grid Accent 3" w:uiPriority="73"/>
-    <w:lsdException w:name="Light Shading Accent 4" w:uiPriority="60"/>
-    <w:lsdException w:name="Light List Accent 4" w:uiPriority="61"/>
-    <w:lsdException w:name="Light Grid Accent 4" w:uiPriority="62"/>
-    <w:lsdException w:name="Medium Shading 1 Accent 4" w:uiPriority="63"/>
-    <w:lsdException w:name="Medium Shading 2 Accent 4" w:uiPriority="64"/>
-    <w:lsdException w:name="Medium List 1 Accent 4" w:uiPriority="65"/>
-    <w:lsdException w:name="Medium List 2 Accent 4" w:uiPriority="66"/>
-    <w:lsdException w:name="Medium Grid 1 Accent 4" w:uiPriority="67"/>
-    <w:lsdException w:name="Medium Grid 2 Accent 4" w:uiPriority="68"/>
-    <w:lsdException w:name="Medium Grid 3 Accent 4" w:uiPriority="69"/>
-    <w:lsdException w:name="Dark List Accent 4" w:uiPriority="70"/>
-    <w:lsdException w:name="Colorful Shading Accent 4" w:uiPriority="71"/>
-    <w:lsdException w:name="Colorful List Accent 4" w:uiPriority="72"/>
-    <w:lsdException w:name="Colorful Grid Accent 4" w:uiPriority="73"/>
-    <w:lsdException w:name="Light Shading Accent 5" w:uiPriority="60"/>
-    <w:lsdException w:name="Light List Accent 5" w:uiPriority="61"/>
-    <w:lsdException w:name="Light Grid Accent 5" w:uiPriority="62"/>
-    <w:lsdException w:name="Medium Shading 1 Accent 5" w:uiPriority="63"/>
-    <w:lsdException w:name="Medium Shading 2 Accent 5" w:uiPriority="64"/>
-    <w:lsdException w:name="Medium List 1 Accent 5" w:uiPriority="65"/>
-    <w:lsdException w:name="Medium List 2 Accent 5" w:uiPriority="66"/>
-    <w:lsdException w:name="Medium Grid 1 Accent 5" w:uiPriority="67"/>
-    <w:lsdException w:name="Medium Grid 2 Accent 5" w:uiPriority="68"/>
-    <w:lsdException w:name="Medium Grid 3 Accent 5" w:uiPriority="69"/>
-    <w:lsdException w:name="Dark List Accent 5" w:uiPriority="70"/>
-    <w:lsdException w:name="Colorful Shading Accent 5" w:uiPriority="71"/>
-    <w:lsdException w:name="Colorful List Accent 5" w:uiPriority="72"/>
-    <w:lsdException w:name="Colorful Grid Accent 5" w:uiPriority="73"/>
-    <w:lsdException w:name="Light Shading Accent 6" w:uiPriority="60"/>
-    <w:lsdException w:name="Light List Accent 6" w:uiPriority="61"/>
-    <w:lsdException w:name="Light Grid Accent 6" w:uiPriority="62"/>
-    <w:lsdException w:name="Medium Shading 1 Accent 6" w:uiPriority="63"/>
-    <w:lsdException w:name="Medium Shading 2 Accent 6" w:uiPriority="64"/>
-    <w:lsdException w:name="Medium List 1 Accent 6" w:uiPriority="65"/>
-    <w:lsdException w:name="Medium List 2 Accent 6" w:uiPriority="66"/>
-    <w:lsdException w:name="Medium Grid 1 Accent 6" w:uiPriority="67"/>
-    <w:lsdException w:name="Medium Grid 2 Accent 6" w:uiPriority="68"/>
-    <w:lsdException w:name="Medium Grid 3 Accent 6" w:uiPriority="69"/>
-    <w:lsdException w:name="Dark List Accent 6" w:uiPriority="70"/>
-    <w:lsdException w:name="Colorful Shading Accent 6" w:uiPriority="71"/>
-    <w:lsdException w:name="Colorful List Accent 6" w:uiPriority="72"/>
-    <w:lsdException w:name="Colorful Grid Accent 6" w:uiPriority="73"/>
-    <w:lsdException w:name="Subtle Emphasis" w:uiPriority="19" w:qFormat="1"/>
-    <w:lsdException w:name="Intense Emphasis" w:uiPriority="21" w:qFormat="1"/>
-    <w:lsdException w:name="Subtle Reference" w:uiPriority="31" w:qFormat="1"/>
-    <w:lsdException w:name="Intense Reference" w:uiPriority="32" w:qFormat="1"/>
-    <w:lsdException w:name="Book Title" w:uiPriority="33" w:qFormat="1"/>
-    <w:lsdException w:name="Bibliography" w:semiHidden="1" w:uiPriority="37" w:unhideWhenUsed="1"/>
-    <w:lsdException w:name="TOC Heading" w:semiHidden="1" w:uiPriority="39" w:unhideWhenUsed="1" w:qFormat="1"/>
-    <w:lsdException w:name="Plain Table 1" w:uiPriority="41"/>
-    <w:lsdException w:name="Plain Table 2" w:uiPriority="42"/>
-    <w:lsdException w:name="Plain Table 3" w:uiPriority="43"/>
-    <w:lsdException w:name="Plain Table 4" w:uiPriority="44"/>
-    <w:lsdException w:name="Plain Table 5" w:uiPriority="45"/>
-    <w:lsdException w:name="Grid Table Light" w:uiPriority="40"/>
-    <w:lsdException w:name="Grid Table 1 Light" w:uiPriority="46"/>
-    <w:lsdException w:name="Grid Table 2" w:uiPriority="47"/>
-    <w:lsdException w:name="Grid Table 3" w:uiPriority="48"/>
-    <w:lsdException w:name="Grid Table 4" w:uiPriority="49"/>
-    <w:lsdException w:name="Grid Table 5 Dark" w:uiPriority="50"/>
-    <w:lsdException w:name="Grid Table 6 Colorful" w:uiPriority="51"/>
-    <w:lsdException w:name="Grid Table 7 Colorful" w:uiPriority="52"/>
-    <w:lsdException w:name="Grid Table 1 Light Accent 1" w:uiPriority="46"/>
-    <w:lsdException w:name="Grid Table 2 Accent 1" w:uiPriority="47"/>
-    <w:lsdException w:name="Grid Table 3 Accent 1" w:uiPriority="48"/>
-    <w:lsdException w:name="Grid Table 4 Accent 1" w:uiPriority="49"/>
-    <w:lsdException w:name="Grid Table 5 Dark Accent 1" w:uiPriority="50"/>
-    <w:lsdException w:name="Grid Table 6 Colorful Accent 1" w:uiPriority="51"/>
-    <w:lsdException w:name="Grid Table 7 Colorful Accent 1" w:uiPriority="52"/>
-    <w:lsdException w:name="Grid Table 1 Light Accent 2" w:uiPriority="46"/>
-    <w:lsdException w:name="Grid Table 2 Accent 2" w:uiPriority="47"/>
-    <w:lsdException w:name="Grid Table 3 Accent 2" w:uiPriority="48"/>
-    <w:lsdException w:name="Grid Table 4 Accent 2" w:uiPriority="49"/>
-    <w:lsdException w:name="Grid Table 5 Dark Accent 2" w:uiPriority="50"/>
-    <w:lsdException w:name="Grid Table 6 Colorful Accent 2" w:uiPriority="51"/>
-    <w:lsdException w:name="Grid Table 7 Colorful Accent 2" w:uiPriority="52"/>
-    <w:lsdException w:name="Grid Table 1 Light Accent 3" w:uiPriority="46"/>
-    <w:lsdException w:name="Grid Table 2 Accent 3" w:uiPriority="47"/>
-    <w:lsdException w:name="Grid Table 3 Accent 3" w:uiPriority="48"/>
-    <w:lsdException w:name="Grid Table 4 Accent 3" w:uiPriority="49"/>
-    <w:lsdException w:name="Grid Table 5 Dark Accent 3" w:uiPriority="50"/>
-    <w:lsdException w:name="Grid Table 6 Colorful Accent 3" w:uiPriority="51"/>
-    <w:lsdException w:name="Grid Table 7 Colorful Accent 3" w:uiPriority="52"/>
-    <w:lsdException w:name="Grid Table 1 Light Accent 4" w:uiPriority="46"/>
-    <w:lsdException w:name="Grid Table 2 Accent 4" w:uiPriority="47"/>
-    <w:lsdException w:name="Grid Table 3 Accent 4" w:uiPriority="48"/>
-    <w:lsdException w:name="Grid Table 4 Accent 4" w:uiPriority="49"/>
-    <w:lsdException w:name="Grid Table 5 Dark Accent 4" w:uiPriority="50"/>
-    <w:lsdException w:name="Grid Table 6 Colorful Accent 4" w:uiPriority="51"/>
-    <w:lsdException w:name="Grid Table 7 Colorful Accent 4" w:uiPriority="52"/>
-    <w:lsdException w:name="Grid Table 1 Light Accent 5" w:uiPriority="46"/>
-    <w:lsdException w:name="Grid Table 2 Accent 5" w:uiPriority="47"/>
-    <w:lsdException w:name="Grid Table 3 Accent 5" w:uiPriority="48"/>
-    <w:lsdException w:name="Grid Table 4 Accent 5" w:uiPriority="49"/>
-    <w:lsdException w:name="Grid Table 5 Dark Accent 5" w:uiPriority="50"/>
-    <w:lsdException w:name="Grid Table 6 Colorful Accent 5" w:uiPriority="51"/>
-    <w:lsdException w:name="Grid Table 7 Colorful Accent 5" w:uiPriority="52"/>
-    <w:lsdException w:name="Grid Table 1 Light Accent 6" w:uiPriority="46"/>
-    <w:lsdException w:name="Grid Table 2 Accent 6" w:uiPriority="47"/>
-    <w:lsdException w:name="Grid Table 3 Accent 6" w:uiPriority="48"/>
-    <w:lsdException w:name="Grid Table 4 Accent 6" w:uiPriority="49"/>
-    <w:lsdException w:name="Grid Table 5 Dark Accent 6" w:uiPriority="50"/>
-    <w:lsdException w:name="Grid Table 6 Colorful Accent 6" w:uiPriority="51"/>
-    <w:lsdException w:name="Grid Table 7 Colorful Accent 6" w:uiPriority="52"/>
-    <w:lsdException w:name="List Table 1 Light" w:uiPriority="46"/>
-    <w:lsdException w:name="List Table 2" w:uiPriority="47"/>
-    <w:lsdException w:name="List Table 3" w:uiPriority="48"/>
-    <w:lsdException w:name="List Table 4" w:uiPriority="49"/>
-    <w:lsdException w:name="List Table 5 Dark" w:uiPriority="50"/>
-    <w:lsdException w:name="List Table 6 Colorful" w:uiPriority="51"/>
-    <w:lsdException w:name="List Table 7 Colorful" w:uiPriority="52"/>
-    <w:lsdException w:name="List Table 1 Light Accent 1" w:uiPriority="46"/>
-    <w:lsdException w:name="List Table 2 Accent 1" w:uiPriority="47"/>
-    <w:lsdException w:name="List Table 3 Accent 1" w:uiPriority="48"/>
-    <w:lsdException w:name="List Table 4 Accent 1" w:uiPriority="49"/>
-    <w:lsdException w:name="List Table 5 Dark Accent 1" w:uiPriority="50"/>
-    <w:lsdException w:name="List Table 6 Colorful Accent 1" w:uiPriority="51"/>
-    <w:lsdException w:name="List Table 7 Colorful Accent 1" w:uiPriority="52"/>
-    <w:lsdException w:name="List Table 1 Light Accent 2" w:uiPriority="46"/>
-    <w:lsdException w:name="List Table 2 Accent 2" w:uiPriority="47"/>
-    <w:lsdException w:name="List Table 3 Accent 2" w:uiPriority="48"/>
-    <w:lsdException w:name="List Table 4 Accent 2" w:uiPriority="49"/>
-    <w:lsdException w:name="List Table 5 Dark Accent 2" w:uiPriority="50"/>
-    <w:lsdException w:name="List Table 6 Colorful Accent 2" w:uiPriority="51"/>
-    <w:lsdException w:name="List Table 7 Colorful Accent 2" w:uiPriority="52"/>
-    <w:lsdException w:name="List Table 1 Light Accent 3" w:uiPriority="46"/>
-    <w:lsdException w:name="List Table 2 Accent 3" w:uiPriority="47"/>
-    <w:lsdException w:name="List Table 3 Accent 3" w:uiPriority="48"/>
-    <w:lsdException w:name="List Table 4 Accent 3" w:uiPriority="49"/>
-    <w:lsdException w:name="List Table 5 Dark Accent 3" w:uiPriority="50"/>
-    <w:lsdException w:name="List Table 6 Colorful Accent 3" w:uiPriority="51"/>
-    <w:lsdException w:name="List Table 7 Colorful Accent 3" w:uiPriority="52"/>
-    <w:lsdException w:name="List Table 1 Light Accent 4" w:uiPriority="46"/>
-    <w:lsdException w:name="List Table 2 Accent 4" w:uiPriority="47"/>
-    <w:lsdException w:name="List Table 3 Accent 4" w:uiPriority="48"/>
-    <w:lsdException w:name="List Table 4 Accent 4" w:uiPriority="49"/>
-    <w:lsdException w:name="List Table 5 Dark Accent 4" w:uiPriority="50"/>
-    <w:lsdException w:name="List Table 6 Colorful Accent 4" w:uiPriority="51"/>
-    <w:lsdException w:name="List Table 7 Colorful Accent 4" w:uiPriority="52"/>
-    <w:lsdException w:name="List Table 1 Light Accent 5" w:uiPriority="46"/>
-    <w:lsdException w:name="List Table 2 Accent 5" w:uiPriority="47"/>
-    <w:lsdException w:name="List Table 3 Accent 5" w:uiPriority="48"/>
-    <w:lsdException w:name="List Table 4 Accent 5" w:uiPriority="49"/>
-    <w:lsdException w:name="List Table 5 Dark Accent 5" w:uiPriority="50"/>
-    <w:lsdException w:name="List Table 6 Colorful Accent 5" w:uiPriority="51"/>
-    <w:lsdException w:name="List Table 7 Colorful Accent 5" w:uiPriority="52"/>
-    <w:lsdException w:name="List Table 1 Light Accent 6" w:uiPriority="46"/>
-    <w:lsdException w:name="List Table 2 Accent 6" w:uiPriority="47"/>
-    <w:lsdException w:name="List Table 3 Accent 6" w:uiPriority="48"/>
-    <w:lsdException w:name="List Table 4 Accent 6" w:uiPriority="49"/>
-    <w:lsdException w:name="List Table 5 Dark Accent 6" w:uiPriority="50"/>
-    <w:lsdException w:name="List Table 6 Colorful Accent 6" w:uiPriority="51"/>
-    <w:lsdException w:name="List Table 7 Colorful Accent 6" w:uiPriority="52"/>
+  <w:latentStyles w:defLockedState="0" w:defUIPriority="99" w:defSemiHidden="1" w:defUnhideWhenUsed="1" w:defQFormat="0" w:count="267">
+    <w:lsdException w:name="Normal" w:semiHidden="0" w:uiPriority="0" w:unhideWhenUsed="0" w:qFormat="1"/>
+    <w:lsdException w:name="heading 1" w:semiHidden="0" w:uiPriority="9" w:unhideWhenUsed="0" w:qFormat="1"/>
+    <w:lsdException w:name="heading 2" w:uiPriority="9" w:qFormat="1"/>
+    <w:lsdException w:name="heading 3" w:uiPriority="9" w:qFormat="1"/>
+    <w:lsdException w:name="heading 4" w:uiPriority="9" w:qFormat="1"/>
+    <w:lsdException w:name="heading 5" w:uiPriority="9" w:qFormat="1"/>
+    <w:lsdException w:name="heading 6" w:uiPriority="9" w:qFormat="1"/>
+    <w:lsdException w:name="heading 7" w:uiPriority="9" w:qFormat="1"/>
+    <w:lsdException w:name="heading 8" w:uiPriority="9" w:qFormat="1"/>
+    <w:lsdException w:name="heading 9" w:uiPriority="9" w:qFormat="1"/>
+    <w:lsdException w:name="toc 1" w:uiPriority="39"/>
+    <w:lsdException w:name="toc 2" w:uiPriority="39"/>
+    <w:lsdException w:name="toc 3" w:uiPriority="39"/>
+    <w:lsdException w:name="toc 4" w:uiPriority="39"/>
+    <w:lsdException w:name="toc 5" w:uiPriority="39"/>
+    <w:lsdException w:name="toc 6" w:uiPriority="39"/>
+    <w:lsdException w:name="toc 7" w:uiPriority="39"/>
+    <w:lsdException w:name="toc 8" w:uiPriority="39"/>
+    <w:lsdException w:name="toc 9" w:uiPriority="39"/>
+    <w:lsdException w:name="caption" w:uiPriority="35" w:qFormat="1"/>
+    <w:lsdException w:name="Title" w:semiHidden="0" w:uiPriority="10" w:unhideWhenUsed="0" w:qFormat="1"/>
+    <w:lsdException w:name="Default Paragraph Font" w:uiPriority="1"/>
+    <w:lsdException w:name="Subtitle" w:semiHidden="0" w:uiPriority="11" w:unhideWhenUsed="0" w:qFormat="1"/>
+    <w:lsdException w:name="Strong" w:semiHidden="0" w:uiPriority="22" w:unhideWhenUsed="0" w:qFormat="1"/>
+    <w:lsdException w:name="Emphasis" w:semiHidden="0" w:uiPriority="20" w:unhideWhenUsed="0" w:qFormat="1"/>
+    <w:lsdException w:name="Table Grid" w:semiHidden="0" w:uiPriority="59" w:unhideWhenUsed="0"/>
+    <w:lsdException w:name="Placeholder Text" w:unhideWhenUsed="0"/>
+    <w:lsdException w:name="No Spacing" w:semiHidden="0" w:uiPriority="1" w:unhideWhenUsed="0" w:qFormat="1"/>
+    <w:lsdException w:name="Light Shading" w:semiHidden="0" w:uiPriority="60" w:unhideWhenUsed="0"/>
+    <w:lsdException w:name="Light List" w:semiHidden="0" w:uiPriority="61" w:unhideWhenUsed="0"/>
+    <w:lsdException w:name="Light Grid" w:semiHidden="0" w:uiPriority="62" w:unhideWhenUsed="0"/>
+    <w:lsdException w:name="Medium Shading 1" w:semiHidden="0" w:uiPriority="63" w:unhideWhenUsed="0"/>
+    <w:lsdException w:name="Medium Shading 2" w:semiHidden="0" w:uiPriority="64" w:unhideWhenUsed="0"/>
+    <w:lsdException w:name="Medium List 1" w:semiHidden="0" w:uiPriority="65" w:unhideWhenUsed="0"/>
+    <w:lsdException w:name="Medium List 2" w:semiHidden="0" w:uiPriority="66" w:unhideWhenUsed="0"/>
+    <w:lsdException w:name="Medium Grid 1" w:semiHidden="0" w:uiPriority="67" w:unhideWhenUsed="0"/>
+    <w:lsdException w:name="Medium Grid 2" w:semiHidden="0" w:uiPriority="68" w:unhideWhenUsed="0"/>
+    <w:lsdException w:name="Medium Grid 3" w:semiHidden="0" w:uiPriority="69" w:unhideWhenUsed="0"/>
+    <w:lsdException w:name="Dark List" w:semiHidden="0" w:uiPriority="70" w:unhideWhenUsed="0"/>
+    <w:lsdException w:name="Colorful Shading" w:semiHidden="0" w:uiPriority="71" w:unhideWhenUsed="0"/>
+    <w:lsdException w:name="Colorful List" w:semiHidden="0" w:uiPriority="72" w:unhideWhenUsed="0"/>
+    <w:lsdException w:name="Colorful Grid" w:semiHidden="0" w:uiPriority="73" w:unhideWhenUsed="0"/>
+    <w:lsdException w:name="Light Shading Accent 1" w:semiHidden="0" w:uiPriority="60" w:unhideWhenUsed="0"/>
+    <w:lsdException w:name="Light List Accent 1" w:semiHidden="0" w:uiPriority="61" w:unhideWhenUsed="0"/>
+    <w:lsdException w:name="Light Grid Accent 1" w:semiHidden="0" w:uiPriority="62" w:unhideWhenUsed="0"/>
+    <w:lsdException w:name="Medium Shading 1 Accent 1" w:semiHidden="0" w:uiPriority="63" w:unhideWhenUsed="0"/>
+    <w:lsdException w:name="Medium Shading 2 Accent 1" w:semiHidden="0" w:uiPriority="64" w:unhideWhenUsed="0"/>
+    <w:lsdException w:name="Medium List 1 Accent 1" w:semiHidden="0" w:uiPriority="65" w:unhideWhenUsed="0"/>
+    <w:lsdException w:name="Revision" w:unhideWhenUsed="0"/>
+    <w:lsdException w:name="List Paragraph" w:semiHidden="0" w:uiPriority="34" w:unhideWhenUsed="0" w:qFormat="1"/>
+    <w:lsdException w:name="Quote" w:semiHidden="0" w:uiPriority="29" w:unhideWhenUsed="0" w:qFormat="1"/>
+    <w:lsdException w:name="Intense Quote" w:semiHidden="0" w:uiPriority="30" w:unhideWhenUsed="0" w:qFormat="1"/>
+    <w:lsdException w:name="Medium List 2 Accent 1" w:semiHidden="0" w:uiPriority="66" w:unhideWhenUsed="0"/>
+    <w:lsdException w:name="Medium Grid 1 Accent 1" w:semiHidden="0" w:uiPriority="67" w:unhideWhenUsed="0"/>
+    <w:lsdException w:name="Medium Grid 2 Accent 1" w:semiHidden="0" w:uiPriority="68" w:unhideWhenUsed="0"/>
+    <w:lsdException w:name="Medium Grid 3 Accent 1" w:semiHidden="0" w:uiPriority="69" w:unhideWhenUsed="0"/>
+    <w:lsdException w:name="Dark List Accent 1" w:semiHidden="0" w:uiPriority="70" w:unhideWhenUsed="0"/>
+    <w:lsdException w:name="Colorful Shading Accent 1" w:semiHidden="0" w:uiPriority="71" w:unhideWhenUsed="0"/>
+    <w:lsdException w:name="Colorful List Accent 1" w:semiHidden="0" w:uiPriority="72" w:unhideWhenUsed="0"/>
+    <w:lsdException w:name="Colorful Grid Accent 1" w:semiHidden="0" w:uiPriority="73" w:unhideWhenUsed="0"/>
+    <w:lsdException w:name="Light Shading Accent 2" w:semiHidden="0" w:uiPriority="60" w:unhideWhenUsed="0"/>
+    <w:lsdException w:name="Light List Accent 2" w:semiHidden="0" w:uiPriority="61" w:unhideWhenUsed="0"/>
+    <w:lsdException w:name="Light Grid Accent 2" w:semiHidden="0" w:uiPriority="62" w:unhideWhenUsed="0"/>
+    <w:lsdException w:name="Medium Shading 1 Accent 2" w:semiHidden="0" w:uiPriority="63" w:unhideWhenUsed="0"/>
+    <w:lsdException w:name="Medium Shading 2 Accent 2" w:semiHidden="0" w:uiPriority="64" w:unhideWhenUsed="0"/>
+    <w:lsdException w:name="Medium List 1 Accent 2" w:semiHidden="0" w:uiPriority="65" w:unhideWhenUsed="0"/>
+    <w:lsdException w:name="Medium List 2 Accent 2" w:semiHidden="0" w:uiPriority="66" w:unhideWhenUsed="0"/>
+    <w:lsdException w:name="Medium Grid 1 Accent 2" w:semiHidden="0" w:uiPriority="67" w:unhideWhenUsed="0"/>
+    <w:lsdException w:name="Medium Grid 2 Accent 2" w:semiHidden="0" w:uiPriority="68" w:unhideWhenUsed="0"/>
+    <w:lsdException w:name="Medium Grid 3 Accent 2" w:semiHidden="0" w:uiPriority="69" w:unhideWhenUsed="0"/>
+    <w:lsdException w:name="Dark List Accent 2" w:semiHidden="0" w:uiPriority="70" w:unhideWhenUsed="0"/>
+    <w:lsdException w:name="Colorful Shading Accent 2" w:semiHidden="0" w:uiPriority="71" w:unhideWhenUsed="0"/>
+    <w:lsdException w:name="Colorful List Accent 2" w:semiHidden="0" w:uiPriority="72" w:unhideWhenUsed="0"/>
+    <w:lsdException w:name="Colorful Grid Accent 2" w:semiHidden="0" w:uiPriority="73" w:unhideWhenUsed="0"/>
+    <w:lsdException w:name="Light Shading Accent 3" w:semiHidden="0" w:uiPriority="60" w:unhideWhenUsed="0"/>
+    <w:lsdException w:name="Light List Accent 3" w:semiHidden="0" w:uiPriority="61" w:unhideWhenUsed="0"/>
+    <w:lsdException w:name="Light Grid Accent 3" w:semiHidden="0" w:uiPriority="62" w:unhideWhenUsed="0"/>
+    <w:lsdException w:name="Medium Shading 1 Accent 3" w:semiHidden="0" w:uiPriority="63" w:unhideWhenUsed="0"/>
+    <w:lsdException w:name="Medium Shading 2 Accent 3" w:semiHidden="0" w:uiPriority="64" w:unhideWhenUsed="0"/>
+    <w:lsdException w:name="Medium List 1 Accent 3" w:semiHidden="0" w:uiPriority="65" w:unhideWhenUsed="0"/>
+    <w:lsdException w:name="Medium List 2 Accent 3" w:semiHidden="0" w:uiPriority="66" w:unhideWhenUsed="0"/>
+    <w:lsdException w:name="Medium Grid 1 Accent 3" w:semiHidden="0" w:uiPriority="67" w:unhideWhenUsed="0"/>
+    <w:lsdException w:name="Medium Grid 2 Accent 3" w:semiHidden="0" w:uiPriority="68" w:unhideWhenUsed="0"/>
+    <w:lsdException w:name="Medium Grid 3 Accent 3" w:semiHidden="0" w:uiPriority="69" w:unhideWhenUsed="0"/>
+    <w:lsdException w:name="Dark List Accent 3" w:semiHidden="0" w:uiPriority="70" w:unhideWhenUsed="0"/>
+    <w:lsdException w:name="Colorful Shading Accent 3" w:semiHidden="0" w:uiPriority="71" w:unhideWhenUsed="0"/>
+    <w:lsdException w:name="Colorful List Accent 3" w:semiHidden="0" w:uiPriority="72" w:unhideWhenUsed="0"/>
+    <w:lsdException w:name="Colorful Grid Accent 3" w:semiHidden="0" w:uiPriority="73" w:unhideWhenUsed="0"/>
+    <w:lsdException w:name="Light Shading Accent 4" w:semiHidden="0" w:uiPriority="60" w:unhideWhenUsed="0"/>
+    <w:lsdException w:name="Light List Accent 4" w:semiHidden="0" w:uiPriority="61" w:unhideWhenUsed="0"/>
+    <w:lsdException w:name="Light Grid Accent 4" w:semiHidden="0" w:uiPriority="62" w:unhideWhenUsed="0"/>
+    <w:lsdException w:name="Medium Shading 1 Accent 4" w:semiHidden="0" w:uiPriority="63" w:unhideWhenUsed="0"/>
+    <w:lsdException w:name="Medium Shading 2 Accent 4" w:semiHidden="0" w:uiPriority="64" w:unhideWhenUsed="0"/>
+    <w:lsdException w:name="Medium List 1 Accent 4" w:semiHidden="0" w:uiPriority="65" w:unhideWhenUsed="0"/>
+    <w:lsdException w:name="Medium List 2 Accent 4" w:semiHidden="0" w:uiPriority="66" w:unhideWhenUsed="0"/>
+    <w:lsdException w:name="Medium Grid 1 Accent 4" w:semiHidden="0" w:uiPriority="67" w:unhideWhenUsed="0"/>
+    <w:lsdException w:name="Medium Grid 2 Accent 4" w:semiHidden="0" w:uiPriority="68" w:unhideWhenUsed="0"/>
+    <w:lsdException w:name="Medium Grid 3 Accent 4" w:semiHidden="0" w:uiPriority="69" w:unhideWhenUsed="0"/>
+    <w:lsdException w:name="Dark List Accent 4" w:semiHidden="0" w:uiPriority="70" w:unhideWhenUsed="0"/>
+    <w:lsdException w:name="Colorful Shading Accent 4" w:semiHidden="0" w:uiPriority="71" w:unhideWhenUsed="0"/>
+    <w:lsdException w:name="Colorful List Accent 4" w:semiHidden="0" w:uiPriority="72" w:unhideWhenUsed="0"/>
+    <w:lsdException w:name="Colorful Grid Accent 4" w:semiHidden="0" w:uiPriority="73" w:unhideWhenUsed="0"/>
+    <w:lsdException w:name="Light Shading Accent 5" w:semiHidden="0" w:uiPriority="60" w:unhideWhenUsed="0"/>
+    <w:lsdException w:name="Light List Accent 5" w:semiHidden="0" w:uiPriority="61" w:unhideWhenUsed="0"/>
+    <w:lsdException w:name="Light Grid Accent 5" w:semiHidden="0" w:uiPriority="62" w:unhideWhenUsed="0"/>
+    <w:lsdException w:name="Medium Shading 1 Accent 5" w:semiHidden="0" w:uiPriority="63" w:unhideWhenUsed="0"/>
+    <w:lsdException w:name="Medium Shading 2 Accent 5" w:semiHidden="0" w:uiPriority="64" w:unhideWhenUsed="0"/>
+    <w:lsdException w:name="Medium List 1 Accent 5" w:semiHidden="0" w:uiPriority="65" w:unhideWhenUsed="0"/>
+    <w:lsdException w:name="Medium List 2 Accent 5" w:semiHidden="0" w:uiPriority="66" w:unhideWhenUsed="0"/>
+    <w:lsdException w:name="Medium Grid 1 Accent 5" w:semiHidden="0" w:uiPriority="67" w:unhideWhenUsed="0"/>
+    <w:lsdException w:name="Medium Grid 2 Accent 5" w:semiHidden="0" w:uiPriority="68" w:unhideWhenUsed="0"/>
+    <w:lsdException w:name="Medium Grid 3 Accent 5" w:semiHidden="0" w:uiPriority="69" w:unhideWhenUsed="0"/>
+    <w:lsdException w:name="Dark List Accent 5" w:semiHidden="0" w:uiPriority="70" w:unhideWhenUsed="0"/>
+    <w:lsdException w:name="Colorful Shading Accent 5" w:semiHidden="0" w:uiPriority="71" w:unhideWhenUsed="0"/>
+    <w:lsdException w:name="Colorful List Accent 5" w:semiHidden="0" w:uiPriority="72" w:unhideWhenUsed="0"/>
+    <w:lsdException w:name="Colorful Grid Accent 5" w:semiHidden="0" w:uiPriority="73" w:unhideWhenUsed="0"/>
+    <w:lsdException w:name="Light Shading Accent 6" w:semiHidden="0" w:uiPriority="60" w:unhideWhenUsed="0"/>
+    <w:lsdException w:name="Light List Accent 6" w:semiHidden="0" w:uiPriority="61" w:unhideWhenUsed="0"/>
+    <w:lsdException w:name="Light Grid Accent 6" w:semiHidden="0" w:uiPriority="62" w:unhideWhenUsed="0"/>
+    <w:lsdException w:name="Medium Shading 1 Accent 6" w:semiHidden="0" w:uiPriority="63" w:unhideWhenUsed="0"/>
+    <w:lsdException w:name="Medium Shading 2 Accent 6" w:semiHidden="0" w:uiPriority="64" w:unhideWhenUsed="0"/>
+    <w:lsdException w:name="Medium List 1 Accent 6" w:semiHidden="0" w:uiPriority="65" w:unhideWhenUsed="0"/>
+    <w:lsdException w:name="Medium List 2 Accent 6" w:semiHidden="0" w:uiPriority="66" w:unhideWhenUsed="0"/>
+    <w:lsdException w:name="Medium Grid 1 Accent 6" w:semiHidden="0" w:uiPriority="67" w:unhideWhenUsed="0"/>
+    <w:lsdException w:name="Medium Grid 2 Accent 6" w:semiHidden="0" w:uiPriority="68" w:unhideWhenUsed="0"/>
+    <w:lsdException w:name="Medium Grid 3 Accent 6" w:semiHidden="0" w:uiPriority="69" w:unhideWhenUsed="0"/>
+    <w:lsdException w:name="Dark List Accent 6" w:semiHidden="0" w:uiPriority="70" w:unhideWhenUsed="0"/>
+    <w:lsdException w:name="Colorful Shading Accent 6" w:semiHidden="0" w:uiPriority="71" w:unhideWhenUsed="0"/>
+    <w:lsdException w:name="Colorful List Accent 6" w:semiHidden="0" w:uiPriority="72" w:unhideWhenUsed="0"/>
+    <w:lsdException w:name="Colorful Grid Accent 6" w:semiHidden="0" w:uiPriority="73" w:unhideWhenUsed="0"/>
+    <w:lsdException w:name="Subtle Emphasis" w:semiHidden="0" w:uiPriority="19" w:unhideWhenUsed="0" w:qFormat="1"/>
+    <w:lsdException w:name="Intense Emphasis" w:semiHidden="0" w:uiPriority="21" w:unhideWhenUsed="0" w:qFormat="1"/>
+    <w:lsdException w:name="Subtle Reference" w:semiHidden="0" w:uiPriority="31" w:unhideWhenUsed="0" w:qFormat="1"/>
+    <w:lsdException w:name="Intense Reference" w:semiHidden="0" w:uiPriority="32" w:unhideWhenUsed="0" w:qFormat="1"/>
+    <w:lsdException w:name="Book Title" w:semiHidden="0" w:uiPriority="33" w:unhideWhenUsed="0" w:qFormat="1"/>
+    <w:lsdException w:name="Bibliography" w:uiPriority="37"/>
+    <w:lsdException w:name="TOC Heading" w:uiPriority="39" w:qFormat="1"/>
   </w:latentStyles>
   <w:style w:type="paragraph" w:default="1" w:styleId="Normal">
     <w:name w:val="Normal"/>
@@ -2248,6 +2211,330 @@
       <w:rFonts w:ascii="Tahoma" w:hAnsi="Tahoma" w:cs="Tahoma"/>
       <w:sz w:val="16"/>
       <w:szCs w:val="16"/>
+    </w:rPr>
+  </w:style>
+  <w:style w:type="character" w:styleId="FollowedHyperlink">
+    <w:name w:val="FollowedHyperlink"/>
+    <w:basedOn w:val="DefaultParagraphFont"/>
+    <w:uiPriority w:val="99"/>
+    <w:semiHidden/>
+    <w:unhideWhenUsed/>
+    <w:rsid w:val="005602B8"/>
+    <w:rPr>
+      <w:color w:val="800080" w:themeColor="followedHyperlink"/>
+      <w:u w:val="single"/>
+    </w:rPr>
+  </w:style>
+</w:styles>
+</file>
+
+<file path=word/stylesWithEffects.xml><?xml version="1.0" encoding="utf-8"?>
+<w:styles xmlns:wpc="http://schemas.microsoft.com/office/word/2010/wordprocessingCanvas" xmlns:mc="http://schemas.openxmlformats.org/markup-compatibility/2006" xmlns:o="urn:schemas-microsoft-com:office:office" xmlns:r="http://schemas.openxmlformats.org/officeDocument/2006/relationships" xmlns:m="http://schemas.openxmlformats.org/officeDocument/2006/math" xmlns:v="urn:schemas-microsoft-com:vml" xmlns:wp14="http://schemas.microsoft.com/office/word/2010/wordprocessingDrawing" xmlns:wp="http://schemas.openxmlformats.org/drawingml/2006/wordprocessingDrawing" xmlns:w10="urn:schemas-microsoft-com:office:word" xmlns:w="http://schemas.openxmlformats.org/wordprocessingml/2006/main" xmlns:w14="http://schemas.microsoft.com/office/word/2010/wordml" xmlns:wpg="http://schemas.microsoft.com/office/word/2010/wordprocessingGroup" xmlns:wpi="http://schemas.microsoft.com/office/word/2010/wordprocessingInk" xmlns:wne="http://schemas.microsoft.com/office/word/2006/wordml" xmlns:wps="http://schemas.microsoft.com/office/word/2010/wordprocessingShape" mc:Ignorable="w14 wp14">
+  <w:docDefaults>
+    <w:rPrDefault>
+      <w:rPr>
+        <w:rFonts w:asciiTheme="minorHAnsi" w:eastAsiaTheme="minorHAnsi" w:hAnsiTheme="minorHAnsi" w:cstheme="minorBidi"/>
+        <w:sz w:val="22"/>
+        <w:szCs w:val="22"/>
+        <w:lang w:val="en-US" w:eastAsia="en-US" w:bidi="ar-SA"/>
+      </w:rPr>
+    </w:rPrDefault>
+    <w:pPrDefault>
+      <w:pPr>
+        <w:spacing w:after="200" w:line="276" w:lineRule="auto"/>
+      </w:pPr>
+    </w:pPrDefault>
+  </w:docDefaults>
+  <w:latentStyles w:defLockedState="0" w:defUIPriority="99" w:defSemiHidden="1" w:defUnhideWhenUsed="1" w:defQFormat="0" w:count="267">
+    <w:lsdException w:name="Normal" w:semiHidden="0" w:uiPriority="0" w:unhideWhenUsed="0" w:qFormat="1"/>
+    <w:lsdException w:name="heading 1" w:semiHidden="0" w:uiPriority="9" w:unhideWhenUsed="0" w:qFormat="1"/>
+    <w:lsdException w:name="heading 2" w:uiPriority="9" w:qFormat="1"/>
+    <w:lsdException w:name="heading 3" w:uiPriority="9" w:qFormat="1"/>
+    <w:lsdException w:name="heading 4" w:uiPriority="9" w:qFormat="1"/>
+    <w:lsdException w:name="heading 5" w:uiPriority="9" w:qFormat="1"/>
+    <w:lsdException w:name="heading 6" w:uiPriority="9" w:qFormat="1"/>
+    <w:lsdException w:name="heading 7" w:uiPriority="9" w:qFormat="1"/>
+    <w:lsdException w:name="heading 8" w:uiPriority="9" w:qFormat="1"/>
+    <w:lsdException w:name="heading 9" w:uiPriority="9" w:qFormat="1"/>
+    <w:lsdException w:name="toc 1" w:uiPriority="39"/>
+    <w:lsdException w:name="toc 2" w:uiPriority="39"/>
+    <w:lsdException w:name="toc 3" w:uiPriority="39"/>
+    <w:lsdException w:name="toc 4" w:uiPriority="39"/>
+    <w:lsdException w:name="toc 5" w:uiPriority="39"/>
+    <w:lsdException w:name="toc 6" w:uiPriority="39"/>
+    <w:lsdException w:name="toc 7" w:uiPriority="39"/>
+    <w:lsdException w:name="toc 8" w:uiPriority="39"/>
+    <w:lsdException w:name="toc 9" w:uiPriority="39"/>
+    <w:lsdException w:name="caption" w:uiPriority="35" w:qFormat="1"/>
+    <w:lsdException w:name="Title" w:semiHidden="0" w:uiPriority="10" w:unhideWhenUsed="0" w:qFormat="1"/>
+    <w:lsdException w:name="Default Paragraph Font" w:uiPriority="1"/>
+    <w:lsdException w:name="Subtitle" w:semiHidden="0" w:uiPriority="11" w:unhideWhenUsed="0" w:qFormat="1"/>
+    <w:lsdException w:name="Strong" w:semiHidden="0" w:uiPriority="22" w:unhideWhenUsed="0" w:qFormat="1"/>
+    <w:lsdException w:name="Emphasis" w:semiHidden="0" w:uiPriority="20" w:unhideWhenUsed="0" w:qFormat="1"/>
+    <w:lsdException w:name="Table Grid" w:semiHidden="0" w:uiPriority="59" w:unhideWhenUsed="0"/>
+    <w:lsdException w:name="Placeholder Text" w:unhideWhenUsed="0"/>
+    <w:lsdException w:name="No Spacing" w:semiHidden="0" w:uiPriority="1" w:unhideWhenUsed="0" w:qFormat="1"/>
+    <w:lsdException w:name="Light Shading" w:semiHidden="0" w:uiPriority="60" w:unhideWhenUsed="0"/>
+    <w:lsdException w:name="Light List" w:semiHidden="0" w:uiPriority="61" w:unhideWhenUsed="0"/>
+    <w:lsdException w:name="Light Grid" w:semiHidden="0" w:uiPriority="62" w:unhideWhenUsed="0"/>
+    <w:lsdException w:name="Medium Shading 1" w:semiHidden="0" w:uiPriority="63" w:unhideWhenUsed="0"/>
+    <w:lsdException w:name="Medium Shading 2" w:semiHidden="0" w:uiPriority="64" w:unhideWhenUsed="0"/>
+    <w:lsdException w:name="Medium List 1" w:semiHidden="0" w:uiPriority="65" w:unhideWhenUsed="0"/>
+    <w:lsdException w:name="Medium List 2" w:semiHidden="0" w:uiPriority="66" w:unhideWhenUsed="0"/>
+    <w:lsdException w:name="Medium Grid 1" w:semiHidden="0" w:uiPriority="67" w:unhideWhenUsed="0"/>
+    <w:lsdException w:name="Medium Grid 2" w:semiHidden="0" w:uiPriority="68" w:unhideWhenUsed="0"/>
+    <w:lsdException w:name="Medium Grid 3" w:semiHidden="0" w:uiPriority="69" w:unhideWhenUsed="0"/>
+    <w:lsdException w:name="Dark List" w:semiHidden="0" w:uiPriority="70" w:unhideWhenUsed="0"/>
+    <w:lsdException w:name="Colorful Shading" w:semiHidden="0" w:uiPriority="71" w:unhideWhenUsed="0"/>
+    <w:lsdException w:name="Colorful List" w:semiHidden="0" w:uiPriority="72" w:unhideWhenUsed="0"/>
+    <w:lsdException w:name="Colorful Grid" w:semiHidden="0" w:uiPriority="73" w:unhideWhenUsed="0"/>
+    <w:lsdException w:name="Light Shading Accent 1" w:semiHidden="0" w:uiPriority="60" w:unhideWhenUsed="0"/>
+    <w:lsdException w:name="Light List Accent 1" w:semiHidden="0" w:uiPriority="61" w:unhideWhenUsed="0"/>
+    <w:lsdException w:name="Light Grid Accent 1" w:semiHidden="0" w:uiPriority="62" w:unhideWhenUsed="0"/>
+    <w:lsdException w:name="Medium Shading 1 Accent 1" w:semiHidden="0" w:uiPriority="63" w:unhideWhenUsed="0"/>
+    <w:lsdException w:name="Medium Shading 2 Accent 1" w:semiHidden="0" w:uiPriority="64" w:unhideWhenUsed="0"/>
+    <w:lsdException w:name="Medium List 1 Accent 1" w:semiHidden="0" w:uiPriority="65" w:unhideWhenUsed="0"/>
+    <w:lsdException w:name="Revision" w:unhideWhenUsed="0"/>
+    <w:lsdException w:name="List Paragraph" w:semiHidden="0" w:uiPriority="34" w:unhideWhenUsed="0" w:qFormat="1"/>
+    <w:lsdException w:name="Quote" w:semiHidden="0" w:uiPriority="29" w:unhideWhenUsed="0" w:qFormat="1"/>
+    <w:lsdException w:name="Intense Quote" w:semiHidden="0" w:uiPriority="30" w:unhideWhenUsed="0" w:qFormat="1"/>
+    <w:lsdException w:name="Medium List 2 Accent 1" w:semiHidden="0" w:uiPriority="66" w:unhideWhenUsed="0"/>
+    <w:lsdException w:name="Medium Grid 1 Accent 1" w:semiHidden="0" w:uiPriority="67" w:unhideWhenUsed="0"/>
+    <w:lsdException w:name="Medium Grid 2 Accent 1" w:semiHidden="0" w:uiPriority="68" w:unhideWhenUsed="0"/>
+    <w:lsdException w:name="Medium Grid 3 Accent 1" w:semiHidden="0" w:uiPriority="69" w:unhideWhenUsed="0"/>
+    <w:lsdException w:name="Dark List Accent 1" w:semiHidden="0" w:uiPriority="70" w:unhideWhenUsed="0"/>
+    <w:lsdException w:name="Colorful Shading Accent 1" w:semiHidden="0" w:uiPriority="71" w:unhideWhenUsed="0"/>
+    <w:lsdException w:name="Colorful List Accent 1" w:semiHidden="0" w:uiPriority="72" w:unhideWhenUsed="0"/>
+    <w:lsdException w:name="Colorful Grid Accent 1" w:semiHidden="0" w:uiPriority="73" w:unhideWhenUsed="0"/>
+    <w:lsdException w:name="Light Shading Accent 2" w:semiHidden="0" w:uiPriority="60" w:unhideWhenUsed="0"/>
+    <w:lsdException w:name="Light List Accent 2" w:semiHidden="0" w:uiPriority="61" w:unhideWhenUsed="0"/>
+    <w:lsdException w:name="Light Grid Accent 2" w:semiHidden="0" w:uiPriority="62" w:unhideWhenUsed="0"/>
+    <w:lsdException w:name="Medium Shading 1 Accent 2" w:semiHidden="0" w:uiPriority="63" w:unhideWhenUsed="0"/>
+    <w:lsdException w:name="Medium Shading 2 Accent 2" w:semiHidden="0" w:uiPriority="64" w:unhideWhenUsed="0"/>
+    <w:lsdException w:name="Medium List 1 Accent 2" w:semiHidden="0" w:uiPriority="65" w:unhideWhenUsed="0"/>
+    <w:lsdException w:name="Medium List 2 Accent 2" w:semiHidden="0" w:uiPriority="66" w:unhideWhenUsed="0"/>
+    <w:lsdException w:name="Medium Grid 1 Accent 2" w:semiHidden="0" w:uiPriority="67" w:unhideWhenUsed="0"/>
+    <w:lsdException w:name="Medium Grid 2 Accent 2" w:semiHidden="0" w:uiPriority="68" w:unhideWhenUsed="0"/>
+    <w:lsdException w:name="Medium Grid 3 Accent 2" w:semiHidden="0" w:uiPriority="69" w:unhideWhenUsed="0"/>
+    <w:lsdException w:name="Dark List Accent 2" w:semiHidden="0" w:uiPriority="70" w:unhideWhenUsed="0"/>
+    <w:lsdException w:name="Colorful Shading Accent 2" w:semiHidden="0" w:uiPriority="71" w:unhideWhenUsed="0"/>
+    <w:lsdException w:name="Colorful List Accent 2" w:semiHidden="0" w:uiPriority="72" w:unhideWhenUsed="0"/>
+    <w:lsdException w:name="Colorful Grid Accent 2" w:semiHidden="0" w:uiPriority="73" w:unhideWhenUsed="0"/>
+    <w:lsdException w:name="Light Shading Accent 3" w:semiHidden="0" w:uiPriority="60" w:unhideWhenUsed="0"/>
+    <w:lsdException w:name="Light List Accent 3" w:semiHidden="0" w:uiPriority="61" w:unhideWhenUsed="0"/>
+    <w:lsdException w:name="Light Grid Accent 3" w:semiHidden="0" w:uiPriority="62" w:unhideWhenUsed="0"/>
+    <w:lsdException w:name="Medium Shading 1 Accent 3" w:semiHidden="0" w:uiPriority="63" w:unhideWhenUsed="0"/>
+    <w:lsdException w:name="Medium Shading 2 Accent 3" w:semiHidden="0" w:uiPriority="64" w:unhideWhenUsed="0"/>
+    <w:lsdException w:name="Medium List 1 Accent 3" w:semiHidden="0" w:uiPriority="65" w:unhideWhenUsed="0"/>
+    <w:lsdException w:name="Medium List 2 Accent 3" w:semiHidden="0" w:uiPriority="66" w:unhideWhenUsed="0"/>
+    <w:lsdException w:name="Medium Grid 1 Accent 3" w:semiHidden="0" w:uiPriority="67" w:unhideWhenUsed="0"/>
+    <w:lsdException w:name="Medium Grid 2 Accent 3" w:semiHidden="0" w:uiPriority="68" w:unhideWhenUsed="0"/>
+    <w:lsdException w:name="Medium Grid 3 Accent 3" w:semiHidden="0" w:uiPriority="69" w:unhideWhenUsed="0"/>
+    <w:lsdException w:name="Dark List Accent 3" w:semiHidden="0" w:uiPriority="70" w:unhideWhenUsed="0"/>
+    <w:lsdException w:name="Colorful Shading Accent 3" w:semiHidden="0" w:uiPriority="71" w:unhideWhenUsed="0"/>
+    <w:lsdException w:name="Colorful List Accent 3" w:semiHidden="0" w:uiPriority="72" w:unhideWhenUsed="0"/>
+    <w:lsdException w:name="Colorful Grid Accent 3" w:semiHidden="0" w:uiPriority="73" w:unhideWhenUsed="0"/>
+    <w:lsdException w:name="Light Shading Accent 4" w:semiHidden="0" w:uiPriority="60" w:unhideWhenUsed="0"/>
+    <w:lsdException w:name="Light List Accent 4" w:semiHidden="0" w:uiPriority="61" w:unhideWhenUsed="0"/>
+    <w:lsdException w:name="Light Grid Accent 4" w:semiHidden="0" w:uiPriority="62" w:unhideWhenUsed="0"/>
+    <w:lsdException w:name="Medium Shading 1 Accent 4" w:semiHidden="0" w:uiPriority="63" w:unhideWhenUsed="0"/>
+    <w:lsdException w:name="Medium Shading 2 Accent 4" w:semiHidden="0" w:uiPriority="64" w:unhideWhenUsed="0"/>
+    <w:lsdException w:name="Medium List 1 Accent 4" w:semiHidden="0" w:uiPriority="65" w:unhideWhenUsed="0"/>
+    <w:lsdException w:name="Medium List 2 Accent 4" w:semiHidden="0" w:uiPriority="66" w:unhideWhenUsed="0"/>
+    <w:lsdException w:name="Medium Grid 1 Accent 4" w:semiHidden="0" w:uiPriority="67" w:unhideWhenUsed="0"/>
+    <w:lsdException w:name="Medium Grid 2 Accent 4" w:semiHidden="0" w:uiPriority="68" w:unhideWhenUsed="0"/>
+    <w:lsdException w:name="Medium Grid 3 Accent 4" w:semiHidden="0" w:uiPriority="69" w:unhideWhenUsed="0"/>
+    <w:lsdException w:name="Dark List Accent 4" w:semiHidden="0" w:uiPriority="70" w:unhideWhenUsed="0"/>
+    <w:lsdException w:name="Colorful Shading Accent 4" w:semiHidden="0" w:uiPriority="71" w:unhideWhenUsed="0"/>
+    <w:lsdException w:name="Colorful List Accent 4" w:semiHidden="0" w:uiPriority="72" w:unhideWhenUsed="0"/>
+    <w:lsdException w:name="Colorful Grid Accent 4" w:semiHidden="0" w:uiPriority="73" w:unhideWhenUsed="0"/>
+    <w:lsdException w:name="Light Shading Accent 5" w:semiHidden="0" w:uiPriority="60" w:unhideWhenUsed="0"/>
+    <w:lsdException w:name="Light List Accent 5" w:semiHidden="0" w:uiPriority="61" w:unhideWhenUsed="0"/>
+    <w:lsdException w:name="Light Grid Accent 5" w:semiHidden="0" w:uiPriority="62" w:unhideWhenUsed="0"/>
+    <w:lsdException w:name="Medium Shading 1 Accent 5" w:semiHidden="0" w:uiPriority="63" w:unhideWhenUsed="0"/>
+    <w:lsdException w:name="Medium Shading 2 Accent 5" w:semiHidden="0" w:uiPriority="64" w:unhideWhenUsed="0"/>
+    <w:lsdException w:name="Medium List 1 Accent 5" w:semiHidden="0" w:uiPriority="65" w:unhideWhenUsed="0"/>
+    <w:lsdException w:name="Medium List 2 Accent 5" w:semiHidden="0" w:uiPriority="66" w:unhideWhenUsed="0"/>
+    <w:lsdException w:name="Medium Grid 1 Accent 5" w:semiHidden="0" w:uiPriority="67" w:unhideWhenUsed="0"/>
+    <w:lsdException w:name="Medium Grid 2 Accent 5" w:semiHidden="0" w:uiPriority="68" w:unhideWhenUsed="0"/>
+    <w:lsdException w:name="Medium Grid 3 Accent 5" w:semiHidden="0" w:uiPriority="69" w:unhideWhenUsed="0"/>
+    <w:lsdException w:name="Dark List Accent 5" w:semiHidden="0" w:uiPriority="70" w:unhideWhenUsed="0"/>
+    <w:lsdException w:name="Colorful Shading Accent 5" w:semiHidden="0" w:uiPriority="71" w:unhideWhenUsed="0"/>
+    <w:lsdException w:name="Colorful List Accent 5" w:semiHidden="0" w:uiPriority="72" w:unhideWhenUsed="0"/>
+    <w:lsdException w:name="Colorful Grid Accent 5" w:semiHidden="0" w:uiPriority="73" w:unhideWhenUsed="0"/>
+    <w:lsdException w:name="Light Shading Accent 6" w:semiHidden="0" w:uiPriority="60" w:unhideWhenUsed="0"/>
+    <w:lsdException w:name="Light List Accent 6" w:semiHidden="0" w:uiPriority="61" w:unhideWhenUsed="0"/>
+    <w:lsdException w:name="Light Grid Accent 6" w:semiHidden="0" w:uiPriority="62" w:unhideWhenUsed="0"/>
+    <w:lsdException w:name="Medium Shading 1 Accent 6" w:semiHidden="0" w:uiPriority="63" w:unhideWhenUsed="0"/>
+    <w:lsdException w:name="Medium Shading 2 Accent 6" w:semiHidden="0" w:uiPriority="64" w:unhideWhenUsed="0"/>
+    <w:lsdException w:name="Medium List 1 Accent 6" w:semiHidden="0" w:uiPriority="65" w:unhideWhenUsed="0"/>
+    <w:lsdException w:name="Medium List 2 Accent 6" w:semiHidden="0" w:uiPriority="66" w:unhideWhenUsed="0"/>
+    <w:lsdException w:name="Medium Grid 1 Accent 6" w:semiHidden="0" w:uiPriority="67" w:unhideWhenUsed="0"/>
+    <w:lsdException w:name="Medium Grid 2 Accent 6" w:semiHidden="0" w:uiPriority="68" w:unhideWhenUsed="0"/>
+    <w:lsdException w:name="Medium Grid 3 Accent 6" w:semiHidden="0" w:uiPriority="69" w:unhideWhenUsed="0"/>
+    <w:lsdException w:name="Dark List Accent 6" w:semiHidden="0" w:uiPriority="70" w:unhideWhenUsed="0"/>
+    <w:lsdException w:name="Colorful Shading Accent 6" w:semiHidden="0" w:uiPriority="71" w:unhideWhenUsed="0"/>
+    <w:lsdException w:name="Colorful List Accent 6" w:semiHidden="0" w:uiPriority="72" w:unhideWhenUsed="0"/>
+    <w:lsdException w:name="Colorful Grid Accent 6" w:semiHidden="0" w:uiPriority="73" w:unhideWhenUsed="0"/>
+    <w:lsdException w:name="Subtle Emphasis" w:semiHidden="0" w:uiPriority="19" w:unhideWhenUsed="0" w:qFormat="1"/>
+    <w:lsdException w:name="Intense Emphasis" w:semiHidden="0" w:uiPriority="21" w:unhideWhenUsed="0" w:qFormat="1"/>
+    <w:lsdException w:name="Subtle Reference" w:semiHidden="0" w:uiPriority="31" w:unhideWhenUsed="0" w:qFormat="1"/>
+    <w:lsdException w:name="Intense Reference" w:semiHidden="0" w:uiPriority="32" w:unhideWhenUsed="0" w:qFormat="1"/>
+    <w:lsdException w:name="Book Title" w:semiHidden="0" w:uiPriority="33" w:unhideWhenUsed="0" w:qFormat="1"/>
+    <w:lsdException w:name="Bibliography" w:uiPriority="37"/>
+    <w:lsdException w:name="TOC Heading" w:uiPriority="39" w:qFormat="1"/>
+  </w:latentStyles>
+  <w:style w:type="paragraph" w:default="1" w:styleId="Normal">
+    <w:name w:val="Normal"/>
+    <w:qFormat/>
+    <w:rsid w:val="004B4D77"/>
+    <w:pPr>
+      <w:spacing w:after="0" w:line="240" w:lineRule="auto"/>
+    </w:pPr>
+    <w:rPr>
+      <w:rFonts w:ascii="Times New Roman" w:hAnsi="Times New Roman" w:cs="Times New Roman"/>
+      <w:sz w:val="24"/>
+      <w:szCs w:val="24"/>
+    </w:rPr>
+  </w:style>
+  <w:style w:type="character" w:default="1" w:styleId="DefaultParagraphFont">
+    <w:name w:val="Default Paragraph Font"/>
+    <w:uiPriority w:val="1"/>
+    <w:semiHidden/>
+    <w:unhideWhenUsed/>
+  </w:style>
+  <w:style w:type="table" w:default="1" w:styleId="TableNormal">
+    <w:name w:val="Normal Table"/>
+    <w:uiPriority w:val="99"/>
+    <w:semiHidden/>
+    <w:unhideWhenUsed/>
+    <w:tblPr>
+      <w:tblInd w:w="0" w:type="dxa"/>
+      <w:tblCellMar>
+        <w:top w:w="0" w:type="dxa"/>
+        <w:left w:w="108" w:type="dxa"/>
+        <w:bottom w:w="0" w:type="dxa"/>
+        <w:right w:w="108" w:type="dxa"/>
+      </w:tblCellMar>
+    </w:tblPr>
+  </w:style>
+  <w:style w:type="numbering" w:default="1" w:styleId="NoList">
+    <w:name w:val="No List"/>
+    <w:uiPriority w:val="99"/>
+    <w:semiHidden/>
+    <w:unhideWhenUsed/>
+  </w:style>
+  <w:style w:type="paragraph" w:styleId="ListParagraph">
+    <w:name w:val="List Paragraph"/>
+    <w:basedOn w:val="Normal"/>
+    <w:uiPriority w:val="34"/>
+    <w:qFormat/>
+    <w:rsid w:val="004B4D77"/>
+    <w:pPr>
+      <w:ind w:left="720"/>
+      <w:contextualSpacing/>
+    </w:pPr>
+  </w:style>
+  <w:style w:type="character" w:styleId="Hyperlink">
+    <w:name w:val="Hyperlink"/>
+    <w:basedOn w:val="DefaultParagraphFont"/>
+    <w:uiPriority w:val="99"/>
+    <w:unhideWhenUsed/>
+    <w:rsid w:val="004B4D77"/>
+    <w:rPr>
+      <w:color w:val="0000FF" w:themeColor="hyperlink"/>
+      <w:u w:val="single"/>
+    </w:rPr>
+  </w:style>
+  <w:style w:type="paragraph" w:styleId="Header">
+    <w:name w:val="header"/>
+    <w:basedOn w:val="Normal"/>
+    <w:link w:val="HeaderChar"/>
+    <w:uiPriority w:val="99"/>
+    <w:unhideWhenUsed/>
+    <w:rsid w:val="000B4FAF"/>
+    <w:pPr>
+      <w:tabs>
+        <w:tab w:val="center" w:pos="4680"/>
+        <w:tab w:val="right" w:pos="9360"/>
+      </w:tabs>
+    </w:pPr>
+  </w:style>
+  <w:style w:type="character" w:customStyle="1" w:styleId="HeaderChar">
+    <w:name w:val="Header Char"/>
+    <w:basedOn w:val="DefaultParagraphFont"/>
+    <w:link w:val="Header"/>
+    <w:uiPriority w:val="99"/>
+    <w:rsid w:val="000B4FAF"/>
+    <w:rPr>
+      <w:rFonts w:ascii="Times New Roman" w:hAnsi="Times New Roman" w:cs="Times New Roman"/>
+      <w:sz w:val="24"/>
+      <w:szCs w:val="24"/>
+    </w:rPr>
+  </w:style>
+  <w:style w:type="paragraph" w:styleId="Footer">
+    <w:name w:val="footer"/>
+    <w:basedOn w:val="Normal"/>
+    <w:link w:val="FooterChar"/>
+    <w:uiPriority w:val="99"/>
+    <w:unhideWhenUsed/>
+    <w:rsid w:val="000B4FAF"/>
+    <w:pPr>
+      <w:tabs>
+        <w:tab w:val="center" w:pos="4680"/>
+        <w:tab w:val="right" w:pos="9360"/>
+      </w:tabs>
+    </w:pPr>
+  </w:style>
+  <w:style w:type="character" w:customStyle="1" w:styleId="FooterChar">
+    <w:name w:val="Footer Char"/>
+    <w:basedOn w:val="DefaultParagraphFont"/>
+    <w:link w:val="Footer"/>
+    <w:uiPriority w:val="99"/>
+    <w:rsid w:val="000B4FAF"/>
+    <w:rPr>
+      <w:rFonts w:ascii="Times New Roman" w:hAnsi="Times New Roman" w:cs="Times New Roman"/>
+      <w:sz w:val="24"/>
+      <w:szCs w:val="24"/>
+    </w:rPr>
+  </w:style>
+  <w:style w:type="paragraph" w:styleId="BalloonText">
+    <w:name w:val="Balloon Text"/>
+    <w:basedOn w:val="Normal"/>
+    <w:link w:val="BalloonTextChar"/>
+    <w:uiPriority w:val="99"/>
+    <w:semiHidden/>
+    <w:unhideWhenUsed/>
+    <w:rsid w:val="000B4FAF"/>
+    <w:rPr>
+      <w:rFonts w:ascii="Tahoma" w:hAnsi="Tahoma" w:cs="Tahoma"/>
+      <w:sz w:val="16"/>
+      <w:szCs w:val="16"/>
+    </w:rPr>
+  </w:style>
+  <w:style w:type="character" w:customStyle="1" w:styleId="BalloonTextChar">
+    <w:name w:val="Balloon Text Char"/>
+    <w:basedOn w:val="DefaultParagraphFont"/>
+    <w:link w:val="BalloonText"/>
+    <w:uiPriority w:val="99"/>
+    <w:semiHidden/>
+    <w:rsid w:val="000B4FAF"/>
+    <w:rPr>
+      <w:rFonts w:ascii="Tahoma" w:hAnsi="Tahoma" w:cs="Tahoma"/>
+      <w:sz w:val="16"/>
+      <w:szCs w:val="16"/>
+    </w:rPr>
+  </w:style>
+  <w:style w:type="character" w:styleId="FollowedHyperlink">
+    <w:name w:val="FollowedHyperlink"/>
+    <w:basedOn w:val="DefaultParagraphFont"/>
+    <w:uiPriority w:val="99"/>
+    <w:semiHidden/>
+    <w:unhideWhenUsed/>
+    <w:rsid w:val="005602B8"/>
+    <w:rPr>
+      <w:color w:val="800080" w:themeColor="followedHyperlink"/>
+      <w:u w:val="single"/>
     </w:rPr>
   </w:style>
 </w:styles>

</xml_diff>

<commit_message>
Added scripts to make it easier to flash C5 devices. Updated documentation to match.
</commit_message>
<xml_diff>
--- a/docs/_static/QuickStart guide to using C5 Hardware and OpenXC.docx
+++ b/docs/_static/QuickStart guide to using C5 Hardware and OpenXC.docx
@@ -1,6 +1,6 @@
 
 <file path=word/document.xml><?xml version="1.0" encoding="utf-8"?>
-<w:document xmlns:wpc="http://schemas.microsoft.com/office/word/2010/wordprocessingCanvas" xmlns:mc="http://schemas.openxmlformats.org/markup-compatibility/2006" xmlns:o="urn:schemas-microsoft-com:office:office" xmlns:r="http://schemas.openxmlformats.org/officeDocument/2006/relationships" xmlns:m="http://schemas.openxmlformats.org/officeDocument/2006/math" xmlns:v="urn:schemas-microsoft-com:vml" xmlns:wp14="http://schemas.microsoft.com/office/word/2010/wordprocessingDrawing" xmlns:wp="http://schemas.openxmlformats.org/drawingml/2006/wordprocessingDrawing" xmlns:w10="urn:schemas-microsoft-com:office:word" xmlns:w="http://schemas.openxmlformats.org/wordprocessingml/2006/main" xmlns:w14="http://schemas.microsoft.com/office/word/2010/wordml" xmlns:wpg="http://schemas.microsoft.com/office/word/2010/wordprocessingGroup" xmlns:wpi="http://schemas.microsoft.com/office/word/2010/wordprocessingInk" xmlns:wne="http://schemas.microsoft.com/office/word/2006/wordml" xmlns:wps="http://schemas.microsoft.com/office/word/2010/wordprocessingShape" mc:Ignorable="w14 wp14">
+<w:document xmlns:wpc="http://schemas.microsoft.com/office/word/2010/wordprocessingCanvas" xmlns:cx="http://schemas.microsoft.com/office/drawing/2014/chartex" xmlns:cx1="http://schemas.microsoft.com/office/drawing/2015/9/8/chartex" xmlns:mc="http://schemas.openxmlformats.org/markup-compatibility/2006" xmlns:o="urn:schemas-microsoft-com:office:office" xmlns:r="http://schemas.openxmlformats.org/officeDocument/2006/relationships" xmlns:m="http://schemas.openxmlformats.org/officeDocument/2006/math" xmlns:v="urn:schemas-microsoft-com:vml" xmlns:wp14="http://schemas.microsoft.com/office/word/2010/wordprocessingDrawing" xmlns:wp="http://schemas.openxmlformats.org/drawingml/2006/wordprocessingDrawing" xmlns:w10="urn:schemas-microsoft-com:office:word" xmlns:w="http://schemas.openxmlformats.org/wordprocessingml/2006/main" xmlns:w14="http://schemas.microsoft.com/office/word/2010/wordml" xmlns:w15="http://schemas.microsoft.com/office/word/2012/wordml" xmlns:w16se="http://schemas.microsoft.com/office/word/2015/wordml/symex" xmlns:wpg="http://schemas.microsoft.com/office/word/2010/wordprocessingGroup" xmlns:wpi="http://schemas.microsoft.com/office/word/2010/wordprocessingInk" xmlns:wne="http://schemas.microsoft.com/office/word/2006/wordml" xmlns:wps="http://schemas.microsoft.com/office/word/2010/wordprocessingShape" mc:Ignorable="w14 w15 w16se wp14">
   <w:body>
     <w:p>
       <w:pPr>
@@ -77,8 +77,10 @@
                               <w:rPr>
                                 <w:sz w:val="21"/>
                               </w:rPr>
-                              <w:t>Rev 3</w:t>
+                              <w:t>Rev 4</w:t>
                             </w:r>
+                            <w:bookmarkStart w:id="0" w:name="_GoBack"/>
+                            <w:bookmarkEnd w:id="0"/>
                           </w:p>
                         </w:txbxContent>
                       </wps:txbx>
@@ -97,13 +99,13 @@
               </wp:anchor>
             </w:drawing>
           </mc:Choice>
-          <mc:Fallback xmlns:w15="http://schemas.microsoft.com/office/word/2012/wordml" xmlns:mv="urn:schemas-microsoft-com:mac:vml" xmlns:mo="http://schemas.microsoft.com/office/mac/office/2008/main">
+          <mc:Fallback>
             <w:pict>
-              <v:shapetype w14:anchorId="6EB95557" id="_x0000_t202" coordsize="21600,21600" o:spt="202" path="m0,0l0,21600,21600,21600,21600,0xe">
+              <v:shapetype w14:anchorId="6EB95557" id="_x0000_t202" coordsize="21600,21600" o:spt="202" path="m,l,21600r21600,l21600,xe">
                 <v:stroke joinstyle="miter"/>
                 <v:path gradientshapeok="t" o:connecttype="rect"/>
               </v:shapetype>
-              <v:shape id="Text Box 1" o:spid="_x0000_s1026" type="#_x0000_t202" style="position:absolute;margin-left:-4pt;margin-top:-31.45pt;width:68pt;height:21pt;z-index:251659264;visibility:visible;mso-wrap-style:square;mso-height-percent:0;mso-wrap-distance-left:9pt;mso-wrap-distance-top:0;mso-wrap-distance-right:9pt;mso-wrap-distance-bottom:0;mso-position-horizontal:absolute;mso-position-horizontal-relative:text;mso-position-vertical:absolute;mso-position-vertical-relative:text;mso-height-percent:0;mso-height-relative:margin;v-text-anchor:top" o:gfxdata="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" filled="f" stroked="f">
+              <v:shape id="Text Box 1" o:spid="_x0000_s1026" type="#_x0000_t202" style="position:absolute;margin-left:-4pt;margin-top:-31.5pt;width:68pt;height:21pt;z-index:251659264;visibility:visible;mso-wrap-style:square;mso-height-percent:0;mso-wrap-distance-left:9pt;mso-wrap-distance-top:0;mso-wrap-distance-right:9pt;mso-wrap-distance-bottom:0;mso-position-horizontal:absolute;mso-position-horizontal-relative:text;mso-position-vertical:absolute;mso-position-vertical-relative:text;mso-height-percent:0;mso-height-relative:margin;v-text-anchor:top" o:gfxdata="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" filled="f" stroked="f">
                 <v:textbox>
                   <w:txbxContent>
                     <w:p>
@@ -116,8 +118,10 @@
                         <w:rPr>
                           <w:sz w:val="21"/>
                         </w:rPr>
-                        <w:t>Rev 3</w:t>
+                        <w:t>Rev 4</w:t>
                       </w:r>
+                      <w:bookmarkStart w:id="1" w:name="_GoBack"/>
+                      <w:bookmarkEnd w:id="1"/>
                     </w:p>
                   </w:txbxContent>
                 </v:textbox>
@@ -252,7 +256,7 @@
         </w:rPr>
         <w:t xml:space="preserve">enXC installation package </w:t>
       </w:r>
-      <w:hyperlink r:id="rId8" w:history="1">
+      <w:hyperlink r:id="rId7" w:history="1">
         <w:r>
           <w:rPr>
             <w:rStyle w:val="Hyperlink"/>
@@ -309,7 +313,7 @@
         </w:rPr>
         <w:t xml:space="preserve">You can </w:t>
       </w:r>
-      <w:hyperlink r:id="rId9" w:history="1">
+      <w:hyperlink r:id="rId8" w:history="1">
         <w:r>
           <w:rPr>
             <w:rStyle w:val="Hyperlink"/>
@@ -324,7 +328,7 @@
         </w:rPr>
         <w:t xml:space="preserve"> firmware or obtain one for </w:t>
       </w:r>
-      <w:hyperlink r:id="rId10" w:history="1">
+      <w:hyperlink r:id="rId9" w:history="1">
         <w:r>
           <w:rPr>
             <w:rStyle w:val="Hyperlink"/>
@@ -403,21 +407,7 @@
         <w:rPr>
           <w:rFonts w:asciiTheme="minorHAnsi" w:hAnsiTheme="minorHAnsi"/>
         </w:rPr>
-        <w:t xml:space="preserve">, the USB </w:t>
-      </w:r>
-      <w:proofErr w:type="spellStart"/>
-      <w:r>
-        <w:rPr>
-          <w:rFonts w:asciiTheme="minorHAnsi" w:hAnsiTheme="minorHAnsi"/>
-        </w:rPr>
-        <w:t>bootloader</w:t>
-      </w:r>
-      <w:proofErr w:type="spellEnd"/>
-      <w:r>
-        <w:rPr>
-          <w:rFonts w:asciiTheme="minorHAnsi" w:hAnsiTheme="minorHAnsi"/>
-        </w:rPr>
-        <w:t xml:space="preserve"> will run for about 5 seconds (blinking red and solid blue lights).</w:t>
+        <w:t>, the USB bootloader will run for about 5 seconds (blinking red and solid blue lights).</w:t>
       </w:r>
     </w:p>
     <w:p>
@@ -435,21 +425,7 @@
         <w:rPr>
           <w:rFonts w:asciiTheme="minorHAnsi" w:hAnsiTheme="minorHAnsi"/>
         </w:rPr>
-        <w:t xml:space="preserve">While the USB </w:t>
-      </w:r>
-      <w:proofErr w:type="spellStart"/>
-      <w:r>
-        <w:rPr>
-          <w:rFonts w:asciiTheme="minorHAnsi" w:hAnsiTheme="minorHAnsi"/>
-        </w:rPr>
-        <w:t>bootloader</w:t>
-      </w:r>
-      <w:proofErr w:type="spellEnd"/>
-      <w:r>
-        <w:rPr>
-          <w:rFonts w:asciiTheme="minorHAnsi" w:hAnsiTheme="minorHAnsi"/>
-        </w:rPr>
-        <w:t xml:space="preserve"> is running (first 5 seconds after power-up), use Device Manager to manually install the provided driver file "stk500v2.inf" (note that Windows 8 will indicate the file has not been signed – ignore this message).</w:t>
+        <w:t>While the USB bootloader is running (first 5 seconds after power-up), use Device Manager to manually install the provided driver file "stk500v2.inf" (note that Windows 8 will indicate the file has not been signed – ignore this message).</w:t>
       </w:r>
     </w:p>
     <w:p>
@@ -503,69 +479,14 @@
         <w:rPr>
           <w:rFonts w:asciiTheme="minorHAnsi" w:hAnsiTheme="minorHAnsi"/>
         </w:rPr>
-        <w:t xml:space="preserve">Within 5 seconds of connecting the device, run </w:t>
-      </w:r>
-      <w:proofErr w:type="spellStart"/>
-      <w:r>
-        <w:rPr>
-          <w:rFonts w:asciiTheme="minorHAnsi" w:hAnsiTheme="minorHAnsi"/>
-        </w:rPr>
-        <w:t>avrdude</w:t>
-      </w:r>
-      <w:proofErr w:type="spellEnd"/>
-      <w:r>
-        <w:rPr>
-          <w:rFonts w:asciiTheme="minorHAnsi" w:hAnsiTheme="minorHAnsi"/>
-        </w:rPr>
-        <w:t xml:space="preserve"> using "</w:t>
+        <w:t>Within 5 seconds of connecting the device, run avrdude using "</w:t>
       </w:r>
       <w:r>
         <w:rPr>
           <w:rFonts w:asciiTheme="minorHAnsi" w:hAnsiTheme="minorHAnsi"/>
           <w:b/>
         </w:rPr>
-        <w:t xml:space="preserve">avrdude.exe -U </w:t>
-      </w:r>
-      <w:proofErr w:type="spellStart"/>
-      <w:r>
-        <w:rPr>
-          <w:rFonts w:asciiTheme="minorHAnsi" w:hAnsiTheme="minorHAnsi"/>
-          <w:b/>
-        </w:rPr>
-        <w:t>flash</w:t>
-      </w:r>
-      <w:proofErr w:type="gramStart"/>
-      <w:r>
-        <w:rPr>
-          <w:rFonts w:asciiTheme="minorHAnsi" w:hAnsiTheme="minorHAnsi"/>
-          <w:b/>
-        </w:rPr>
-        <w:t>:w</w:t>
-      </w:r>
-      <w:proofErr w:type="spellEnd"/>
-      <w:proofErr w:type="gramEnd"/>
-      <w:r>
-        <w:rPr>
-          <w:rFonts w:asciiTheme="minorHAnsi" w:hAnsiTheme="minorHAnsi"/>
-          <w:b/>
-        </w:rPr>
-        <w:t xml:space="preserve">:&lt;HEX&gt; -c stk500 -p 32MX795F512L -C </w:t>
-      </w:r>
-      <w:proofErr w:type="spellStart"/>
-      <w:r>
-        <w:rPr>
-          <w:rFonts w:asciiTheme="minorHAnsi" w:hAnsiTheme="minorHAnsi"/>
-          <w:b/>
-        </w:rPr>
-        <w:t>avrdude.conf</w:t>
-      </w:r>
-      <w:proofErr w:type="spellEnd"/>
-      <w:r>
-        <w:rPr>
-          <w:rFonts w:asciiTheme="minorHAnsi" w:hAnsiTheme="minorHAnsi"/>
-          <w:b/>
-        </w:rPr>
-        <w:t xml:space="preserve"> -P COM&lt;n&gt;",</w:t>
+        <w:t>avrdude.exe -U flash:w:&lt;HEX&gt; -c stk500 -p 32MX795F512L -C avrdude.conf -P COM&lt;n&gt;",</w:t>
       </w:r>
       <w:r>
         <w:rPr>
@@ -578,6 +499,20 @@
           <w:rFonts w:asciiTheme="minorHAnsi" w:hAnsiTheme="minorHAnsi"/>
         </w:rPr>
         <w:t xml:space="preserve">. </w:t>
+      </w:r>
+    </w:p>
+    <w:p>
+      <w:pPr>
+        <w:ind w:left="720" w:hanging="360"/>
+        <w:rPr>
+          <w:rFonts w:asciiTheme="minorHAnsi" w:hAnsiTheme="minorHAnsi"/>
+        </w:rPr>
+      </w:pPr>
+      <w:r>
+        <w:rPr>
+          <w:rFonts w:asciiTheme="minorHAnsi" w:hAnsiTheme="minorHAnsi"/>
+        </w:rPr>
+        <w:t>10b. Alternatively, a batch script is included to that allows you to input the firmware filename and com    port then flash the device. Double click on flashDevice.bat and follow the prompts.</w:t>
       </w:r>
     </w:p>
     <w:p>
@@ -597,7 +532,7 @@
         </w:rPr>
         <w:t xml:space="preserve">After flashing is complete, power cycle the device and initialize the </w:t>
       </w:r>
-      <w:hyperlink r:id="rId11" w:history="1">
+      <w:hyperlink r:id="rId10" w:history="1">
         <w:r>
           <w:rPr>
             <w:rStyle w:val="Hyperlink"/>
@@ -649,7 +584,7 @@
         </w:rPr>
         <w:t xml:space="preserve">, but using the </w:t>
       </w:r>
-      <w:hyperlink r:id="rId12" w:history="1">
+      <w:hyperlink r:id="rId11" w:history="1">
         <w:r>
           <w:rPr>
             <w:rStyle w:val="Hyperlink"/>
@@ -755,7 +690,7 @@
         </w:rPr>
         <w:t xml:space="preserve">enXC installation package </w:t>
       </w:r>
-      <w:hyperlink r:id="rId13" w:history="1">
+      <w:hyperlink r:id="rId12" w:history="1">
         <w:r>
           <w:rPr>
             <w:rStyle w:val="Hyperlink"/>
@@ -812,7 +747,7 @@
         </w:rPr>
         <w:t xml:space="preserve">You can </w:t>
       </w:r>
-      <w:hyperlink r:id="rId14" w:history="1">
+      <w:hyperlink r:id="rId13" w:history="1">
         <w:r>
           <w:rPr>
             <w:rStyle w:val="Hyperlink"/>
@@ -827,7 +762,7 @@
         </w:rPr>
         <w:t xml:space="preserve"> firmware or obtain one for </w:t>
       </w:r>
-      <w:hyperlink r:id="rId15" w:history="1">
+      <w:hyperlink r:id="rId14" w:history="1">
         <w:r>
           <w:rPr>
             <w:rStyle w:val="Hyperlink"/>
@@ -858,35 +793,7 @@
         <w:rPr>
           <w:rFonts w:asciiTheme="minorHAnsi" w:hAnsiTheme="minorHAnsi"/>
         </w:rPr>
-        <w:t xml:space="preserve">Install </w:t>
-      </w:r>
-      <w:proofErr w:type="spellStart"/>
-      <w:r>
-        <w:rPr>
-          <w:rFonts w:asciiTheme="minorHAnsi" w:hAnsiTheme="minorHAnsi"/>
-        </w:rPr>
-        <w:t>avrdude</w:t>
-      </w:r>
-      <w:proofErr w:type="spellEnd"/>
-      <w:r>
-        <w:rPr>
-          <w:rFonts w:asciiTheme="minorHAnsi" w:hAnsiTheme="minorHAnsi"/>
-        </w:rPr>
-        <w:t xml:space="preserve"> – the command line tool to flash firmware onto the OpenXC device. To install </w:t>
-      </w:r>
-      <w:proofErr w:type="spellStart"/>
-      <w:r>
-        <w:rPr>
-          <w:rFonts w:asciiTheme="minorHAnsi" w:hAnsiTheme="minorHAnsi"/>
-        </w:rPr>
-        <w:t>avrdude</w:t>
-      </w:r>
-      <w:proofErr w:type="spellEnd"/>
-      <w:r>
-        <w:rPr>
-          <w:rFonts w:asciiTheme="minorHAnsi" w:hAnsiTheme="minorHAnsi"/>
-        </w:rPr>
-        <w:t>:</w:t>
+        <w:t>Install avrdude – the command line tool to flash firmware onto the OpenXC device. To install avrdude:</w:t>
       </w:r>
     </w:p>
     <w:p>
@@ -1018,21 +925,12 @@
         </w:rPr>
         <w:t xml:space="preserve">$ </w:t>
       </w:r>
-      <w:proofErr w:type="spellStart"/>
       <w:r>
         <w:rPr>
           <w:rFonts w:asciiTheme="minorHAnsi" w:hAnsiTheme="minorHAnsi"/>
           <w:b/>
         </w:rPr>
-        <w:t>sudo</w:t>
-      </w:r>
-      <w:proofErr w:type="spellEnd"/>
-      <w:r>
-        <w:rPr>
-          <w:rFonts w:asciiTheme="minorHAnsi" w:hAnsiTheme="minorHAnsi"/>
-          <w:b/>
-        </w:rPr>
-        <w:t xml:space="preserve"> make install</w:t>
+        <w:t>sudo make install</w:t>
       </w:r>
     </w:p>
     <w:p>
@@ -1046,19 +944,11 @@
           <w:rFonts w:asciiTheme="minorHAnsi" w:hAnsiTheme="minorHAnsi"/>
         </w:rPr>
       </w:pPr>
-      <w:proofErr w:type="spellStart"/>
-      <w:r>
-        <w:rPr>
-          <w:rFonts w:asciiTheme="minorHAnsi" w:hAnsiTheme="minorHAnsi"/>
-        </w:rPr>
-        <w:t>avrdude</w:t>
-      </w:r>
-      <w:proofErr w:type="spellEnd"/>
-      <w:r>
-        <w:rPr>
-          <w:rFonts w:asciiTheme="minorHAnsi" w:hAnsiTheme="minorHAnsi"/>
-        </w:rPr>
-        <w:t xml:space="preserve"> version 5.10 should be installed</w:t>
+      <w:r>
+        <w:rPr>
+          <w:rFonts w:asciiTheme="minorHAnsi" w:hAnsiTheme="minorHAnsi"/>
+        </w:rPr>
+        <w:t>avrdude version 5.10 should be installed</w:t>
       </w:r>
     </w:p>
     <w:p>
@@ -1088,21 +978,7 @@
         <w:rPr>
           <w:rFonts w:asciiTheme="minorHAnsi" w:hAnsiTheme="minorHAnsi"/>
         </w:rPr>
-        <w:t xml:space="preserve">, the USB </w:t>
-      </w:r>
-      <w:proofErr w:type="spellStart"/>
-      <w:r>
-        <w:rPr>
-          <w:rFonts w:asciiTheme="minorHAnsi" w:hAnsiTheme="minorHAnsi"/>
-        </w:rPr>
-        <w:t>bootloader</w:t>
-      </w:r>
-      <w:proofErr w:type="spellEnd"/>
-      <w:r>
-        <w:rPr>
-          <w:rFonts w:asciiTheme="minorHAnsi" w:hAnsiTheme="minorHAnsi"/>
-        </w:rPr>
-        <w:t xml:space="preserve"> will run for about 5 seconds (blinking red and solid blue lights).</w:t>
+        <w:t>, the USB bootloader will run for about 5 seconds (blinking red and solid blue lights).</w:t>
       </w:r>
     </w:p>
     <w:p>
@@ -1120,6 +996,7 @@
         <w:rPr>
           <w:rFonts w:asciiTheme="minorHAnsi" w:hAnsiTheme="minorHAnsi"/>
         </w:rPr>
+        <w:lastRenderedPageBreak/>
         <w:t xml:space="preserve">Open a command line window and identify which device is plugged in by searching through the output </w:t>
       </w:r>
       <w:r>
@@ -1135,107 +1012,194 @@
         </w:rPr>
         <w:t xml:space="preserve">$ </w:t>
       </w:r>
-      <w:proofErr w:type="spellStart"/>
       <w:r>
         <w:rPr>
           <w:rFonts w:ascii="Calibri" w:hAnsi="Calibri"/>
           <w:b/>
           <w:color w:val="000000" w:themeColor="text1"/>
         </w:rPr>
-        <w:t>ls</w:t>
-      </w:r>
-      <w:proofErr w:type="spellEnd"/>
+        <w:t>ls /dev</w:t>
+      </w:r>
       <w:r>
         <w:rPr>
           <w:rFonts w:ascii="Calibri" w:hAnsi="Calibri"/>
           <w:b/>
           <w:color w:val="000000" w:themeColor="text1"/>
         </w:rPr>
-        <w:t xml:space="preserve"> /</w:t>
-      </w:r>
-      <w:proofErr w:type="spellStart"/>
+        <w:t>/tty.usb*</w:t>
+      </w:r>
+      <w:r>
+        <w:rPr>
+          <w:rFonts w:ascii="Calibri" w:hAnsi="Calibri"/>
+        </w:rPr>
+        <w:t>” The</w:t>
+      </w:r>
+      <w:r>
+        <w:rPr>
+          <w:rFonts w:asciiTheme="minorHAnsi" w:hAnsiTheme="minorHAnsi"/>
+        </w:rPr>
+        <w:t xml:space="preserve"> device should appear as something similar to </w:t>
+      </w:r>
       <w:r>
         <w:rPr>
           <w:rFonts w:ascii="Calibri" w:hAnsi="Calibri"/>
           <w:b/>
-          <w:color w:val="000000" w:themeColor="text1"/>
-        </w:rPr>
-        <w:t>dev</w:t>
-      </w:r>
-      <w:proofErr w:type="spellEnd"/>
+        </w:rPr>
+        <w:t>/dev/t</w:t>
+      </w:r>
       <w:r>
         <w:rPr>
           <w:rFonts w:ascii="Calibri" w:hAnsi="Calibri"/>
           <w:b/>
-          <w:color w:val="000000" w:themeColor="text1"/>
-        </w:rPr>
-        <w:t>/</w:t>
-      </w:r>
-      <w:proofErr w:type="spellStart"/>
+        </w:rPr>
+        <w:t>ty.usbmodem1421</w:t>
+      </w:r>
+      <w:r>
+        <w:rPr>
+          <w:rFonts w:asciiTheme="minorHAnsi" w:hAnsiTheme="minorHAnsi"/>
+        </w:rPr>
+        <w:t>.</w:t>
+      </w:r>
+    </w:p>
+    <w:p>
+      <w:pPr>
+        <w:pStyle w:val="ListParagraph"/>
+        <w:numPr>
+          <w:ilvl w:val="0"/>
+          <w:numId w:val="2"/>
+        </w:numPr>
+        <w:rPr>
+          <w:rFonts w:asciiTheme="minorHAnsi" w:hAnsiTheme="minorHAnsi"/>
+        </w:rPr>
+      </w:pPr>
+      <w:r>
+        <w:rPr>
+          <w:rFonts w:asciiTheme="minorHAnsi" w:hAnsiTheme="minorHAnsi"/>
+        </w:rPr>
+        <w:t>Disconnect and re-connect the OpenXC device.</w:t>
+      </w:r>
+    </w:p>
+    <w:p>
+      <w:pPr>
+        <w:pStyle w:val="ListParagraph"/>
+        <w:numPr>
+          <w:ilvl w:val="0"/>
+          <w:numId w:val="2"/>
+        </w:numPr>
+        <w:rPr>
+          <w:rFonts w:asciiTheme="minorHAnsi" w:hAnsiTheme="minorHAnsi"/>
+        </w:rPr>
+      </w:pPr>
+      <w:r>
+        <w:rPr>
+          <w:rFonts w:asciiTheme="minorHAnsi" w:hAnsiTheme="minorHAnsi"/>
+        </w:rPr>
+        <w:t>Within 5 seconds of connecting the device, run avrdude using "</w:t>
+      </w:r>
+      <w:r>
+        <w:rPr>
+          <w:rFonts w:asciiTheme="minorHAnsi" w:hAnsiTheme="minorHAnsi"/>
+          <w:b/>
+        </w:rPr>
+        <w:t>avrdude</w:t>
+      </w:r>
+      <w:r>
+        <w:rPr>
+          <w:rFonts w:asciiTheme="minorHAnsi" w:hAnsiTheme="minorHAnsi"/>
+          <w:b/>
+        </w:rPr>
+        <w:t xml:space="preserve"> -U flash:w:&lt;HEX&gt; -c stk500 -p 32MX795F512L -C avrdude.conf -P </w:t>
+      </w:r>
+      <w:r>
+        <w:rPr>
+          <w:rFonts w:asciiTheme="minorHAnsi" w:hAnsiTheme="minorHAnsi"/>
+          <w:b/>
+        </w:rPr>
+        <w:t>&lt;id</w:t>
+      </w:r>
+      <w:r>
+        <w:rPr>
+          <w:rFonts w:asciiTheme="minorHAnsi" w:hAnsiTheme="minorHAnsi"/>
+          <w:b/>
+        </w:rPr>
+        <w:t>&gt;</w:t>
+      </w:r>
+      <w:r>
+        <w:rPr>
+          <w:rFonts w:asciiTheme="minorHAnsi" w:hAnsiTheme="minorHAnsi"/>
+        </w:rPr>
+        <w:t>", where &lt;HEX&gt; is the name of your firmware file (that you copied into the folder) and &lt;</w:t>
+      </w:r>
+      <w:r>
+        <w:rPr>
+          <w:rFonts w:asciiTheme="minorHAnsi" w:hAnsiTheme="minorHAnsi"/>
+        </w:rPr>
+        <w:t xml:space="preserve">id&gt; is </w:t>
+      </w:r>
+      <w:r>
+        <w:rPr>
+          <w:rFonts w:asciiTheme="minorHAnsi" w:hAnsiTheme="minorHAnsi"/>
+        </w:rPr>
+        <w:t xml:space="preserve">the OpenXC device such as </w:t>
+      </w:r>
       <w:r>
         <w:rPr>
           <w:rFonts w:ascii="Calibri" w:hAnsi="Calibri"/>
           <w:b/>
-          <w:color w:val="000000" w:themeColor="text1"/>
-        </w:rPr>
-        <w:t>tty.usb</w:t>
-      </w:r>
-      <w:proofErr w:type="spellEnd"/>
+        </w:rPr>
+        <w:t>“</w:t>
+      </w:r>
       <w:r>
         <w:rPr>
           <w:rFonts w:ascii="Calibri" w:hAnsi="Calibri"/>
           <w:b/>
-          <w:color w:val="000000" w:themeColor="text1"/>
-        </w:rPr>
-        <w:t>*</w:t>
-      </w:r>
-      <w:r>
-        <w:rPr>
-          <w:rFonts w:ascii="Calibri" w:hAnsi="Calibri"/>
-        </w:rPr>
-        <w:t>” The</w:t>
-      </w:r>
-      <w:r>
-        <w:rPr>
-          <w:rFonts w:asciiTheme="minorHAnsi" w:hAnsiTheme="minorHAnsi"/>
-        </w:rPr>
-        <w:t xml:space="preserve"> device should appear as something similar to </w:t>
+        </w:rPr>
+        <w:t>/dev/</w:t>
       </w:r>
       <w:r>
         <w:rPr>
           <w:rFonts w:ascii="Calibri" w:hAnsi="Calibri"/>
           <w:b/>
         </w:rPr>
-        <w:t>/</w:t>
-      </w:r>
-      <w:proofErr w:type="spellStart"/>
-      <w:r>
-        <w:rPr>
-          <w:rFonts w:ascii="Calibri" w:hAnsi="Calibri"/>
-          <w:b/>
-        </w:rPr>
-        <w:t>dev</w:t>
-      </w:r>
-      <w:proofErr w:type="spellEnd"/>
-      <w:r>
-        <w:rPr>
-          <w:rFonts w:ascii="Calibri" w:hAnsi="Calibri"/>
-          <w:b/>
-        </w:rPr>
-        <w:t>/t</w:t>
-      </w:r>
-      <w:r>
-        <w:rPr>
-          <w:rFonts w:ascii="Calibri" w:hAnsi="Calibri"/>
-          <w:b/>
-        </w:rPr>
-        <w:t>ty.usbmodem1421</w:t>
+        <w:t>tty.usbmodem1421</w:t>
+      </w:r>
+      <w:r>
+        <w:rPr>
+          <w:rFonts w:asciiTheme="minorHAnsi" w:hAnsiTheme="minorHAnsi"/>
+        </w:rPr>
+        <w:t>”</w:t>
       </w:r>
       <w:r>
         <w:rPr>
           <w:rFonts w:asciiTheme="minorHAnsi" w:hAnsiTheme="minorHAnsi"/>
         </w:rPr>
         <w:t>.</w:t>
+      </w:r>
+      <w:r>
+        <w:rPr>
+          <w:rFonts w:asciiTheme="minorHAnsi" w:hAnsiTheme="minorHAnsi"/>
+        </w:rPr>
+        <w:t xml:space="preserve"> </w:t>
+      </w:r>
+    </w:p>
+    <w:p>
+      <w:pPr>
+        <w:ind w:left="720" w:hanging="360"/>
+        <w:rPr>
+          <w:rFonts w:asciiTheme="minorHAnsi" w:hAnsiTheme="minorHAnsi"/>
+        </w:rPr>
+      </w:pPr>
+      <w:r>
+        <w:rPr>
+          <w:rFonts w:asciiTheme="minorHAnsi" w:hAnsiTheme="minorHAnsi"/>
+        </w:rPr>
+        <w:t xml:space="preserve">8b. </w:t>
+      </w:r>
+      <w:r>
+        <w:rPr>
+          <w:rFonts w:asciiTheme="minorHAnsi" w:hAnsiTheme="minorHAnsi"/>
+        </w:rPr>
+        <w:t>Alternatively, a shell script is included to that allows you to input the firmware filename and device location (&lt;id&gt;) to flash the device. Execute flashDevice.sh in a shell and follow the prompts.</w:t>
       </w:r>
     </w:p>
     <w:p>
@@ -1253,204 +1217,9 @@
         <w:rPr>
           <w:rFonts w:asciiTheme="minorHAnsi" w:hAnsiTheme="minorHAnsi"/>
         </w:rPr>
-        <w:lastRenderedPageBreak/>
-        <w:t>Disconnect and re-connect the OpenXC device.</w:t>
-      </w:r>
-    </w:p>
-    <w:p>
-      <w:pPr>
-        <w:pStyle w:val="ListParagraph"/>
-        <w:numPr>
-          <w:ilvl w:val="0"/>
-          <w:numId w:val="2"/>
-        </w:numPr>
-        <w:rPr>
-          <w:rFonts w:asciiTheme="minorHAnsi" w:hAnsiTheme="minorHAnsi"/>
-        </w:rPr>
-      </w:pPr>
-      <w:r>
-        <w:rPr>
-          <w:rFonts w:asciiTheme="minorHAnsi" w:hAnsiTheme="minorHAnsi"/>
-        </w:rPr>
-        <w:t xml:space="preserve">Within 5 seconds of connecting the device, run </w:t>
-      </w:r>
-      <w:proofErr w:type="spellStart"/>
-      <w:r>
-        <w:rPr>
-          <w:rFonts w:asciiTheme="minorHAnsi" w:hAnsiTheme="minorHAnsi"/>
-        </w:rPr>
-        <w:t>avrdude</w:t>
-      </w:r>
-      <w:proofErr w:type="spellEnd"/>
-      <w:r>
-        <w:rPr>
-          <w:rFonts w:asciiTheme="minorHAnsi" w:hAnsiTheme="minorHAnsi"/>
-        </w:rPr>
-        <w:t xml:space="preserve"> using "</w:t>
-      </w:r>
-      <w:proofErr w:type="spellStart"/>
-      <w:r>
-        <w:rPr>
-          <w:rFonts w:asciiTheme="minorHAnsi" w:hAnsiTheme="minorHAnsi"/>
-          <w:b/>
-        </w:rPr>
-        <w:t>avrdude</w:t>
-      </w:r>
-      <w:proofErr w:type="spellEnd"/>
-      <w:r>
-        <w:rPr>
-          <w:rFonts w:asciiTheme="minorHAnsi" w:hAnsiTheme="minorHAnsi"/>
-          <w:b/>
-        </w:rPr>
-        <w:t xml:space="preserve"> -U </w:t>
-      </w:r>
-      <w:proofErr w:type="spellStart"/>
-      <w:r>
-        <w:rPr>
-          <w:rFonts w:asciiTheme="minorHAnsi" w:hAnsiTheme="minorHAnsi"/>
-          <w:b/>
-        </w:rPr>
-        <w:t>flash</w:t>
-      </w:r>
-      <w:proofErr w:type="gramStart"/>
-      <w:r>
-        <w:rPr>
-          <w:rFonts w:asciiTheme="minorHAnsi" w:hAnsiTheme="minorHAnsi"/>
-          <w:b/>
-        </w:rPr>
-        <w:t>:w</w:t>
-      </w:r>
-      <w:proofErr w:type="spellEnd"/>
-      <w:proofErr w:type="gramEnd"/>
-      <w:r>
-        <w:rPr>
-          <w:rFonts w:asciiTheme="minorHAnsi" w:hAnsiTheme="minorHAnsi"/>
-          <w:b/>
-        </w:rPr>
-        <w:t xml:space="preserve">:&lt;HEX&gt; -c stk500 -p 32MX795F512L -C </w:t>
-      </w:r>
-      <w:proofErr w:type="spellStart"/>
-      <w:r>
-        <w:rPr>
-          <w:rFonts w:asciiTheme="minorHAnsi" w:hAnsiTheme="minorHAnsi"/>
-          <w:b/>
-        </w:rPr>
-        <w:t>avrdude.conf</w:t>
-      </w:r>
-      <w:proofErr w:type="spellEnd"/>
-      <w:r>
-        <w:rPr>
-          <w:rFonts w:asciiTheme="minorHAnsi" w:hAnsiTheme="minorHAnsi"/>
-          <w:b/>
-        </w:rPr>
-        <w:t xml:space="preserve"> -P </w:t>
-      </w:r>
-      <w:r>
-        <w:rPr>
-          <w:rFonts w:asciiTheme="minorHAnsi" w:hAnsiTheme="minorHAnsi"/>
-          <w:b/>
-        </w:rPr>
-        <w:t>&lt;id</w:t>
-      </w:r>
-      <w:r>
-        <w:rPr>
-          <w:rFonts w:asciiTheme="minorHAnsi" w:hAnsiTheme="minorHAnsi"/>
-          <w:b/>
-        </w:rPr>
-        <w:t>&gt;</w:t>
-      </w:r>
-      <w:r>
-        <w:rPr>
-          <w:rFonts w:asciiTheme="minorHAnsi" w:hAnsiTheme="minorHAnsi"/>
-        </w:rPr>
-        <w:t>", where &lt;HEX&gt; is the name of your firmware file (that you copied into the folder) and &lt;</w:t>
-      </w:r>
-      <w:r>
-        <w:rPr>
-          <w:rFonts w:asciiTheme="minorHAnsi" w:hAnsiTheme="minorHAnsi"/>
-        </w:rPr>
-        <w:t xml:space="preserve">id&gt; is </w:t>
-      </w:r>
-      <w:r>
-        <w:rPr>
-          <w:rFonts w:asciiTheme="minorHAnsi" w:hAnsiTheme="minorHAnsi"/>
-        </w:rPr>
-        <w:t xml:space="preserve">the OpenXC device such as </w:t>
-      </w:r>
-      <w:r>
-        <w:rPr>
-          <w:rFonts w:ascii="Calibri" w:hAnsi="Calibri"/>
-          <w:b/>
-        </w:rPr>
-        <w:t>“</w:t>
-      </w:r>
-      <w:r>
-        <w:rPr>
-          <w:rFonts w:ascii="Calibri" w:hAnsi="Calibri"/>
-          <w:b/>
-        </w:rPr>
-        <w:t>/</w:t>
-      </w:r>
-      <w:proofErr w:type="spellStart"/>
-      <w:r>
-        <w:rPr>
-          <w:rFonts w:ascii="Calibri" w:hAnsi="Calibri"/>
-          <w:b/>
-        </w:rPr>
-        <w:t>dev</w:t>
-      </w:r>
-      <w:proofErr w:type="spellEnd"/>
-      <w:r>
-        <w:rPr>
-          <w:rFonts w:ascii="Calibri" w:hAnsi="Calibri"/>
-          <w:b/>
-        </w:rPr>
-        <w:t>/</w:t>
-      </w:r>
-      <w:r>
-        <w:rPr>
-          <w:rFonts w:ascii="Calibri" w:hAnsi="Calibri"/>
-          <w:b/>
-        </w:rPr>
-        <w:t>tty.usbmodem1421</w:t>
-      </w:r>
-      <w:r>
-        <w:rPr>
-          <w:rFonts w:asciiTheme="minorHAnsi" w:hAnsiTheme="minorHAnsi"/>
-        </w:rPr>
-        <w:t>”</w:t>
-      </w:r>
-      <w:r>
-        <w:rPr>
-          <w:rFonts w:asciiTheme="minorHAnsi" w:hAnsiTheme="minorHAnsi"/>
-        </w:rPr>
-        <w:t>.</w:t>
-      </w:r>
-      <w:r>
-        <w:rPr>
-          <w:rFonts w:asciiTheme="minorHAnsi" w:hAnsiTheme="minorHAnsi"/>
-        </w:rPr>
-        <w:t xml:space="preserve"> </w:t>
-      </w:r>
-    </w:p>
-    <w:p>
-      <w:pPr>
-        <w:pStyle w:val="ListParagraph"/>
-        <w:numPr>
-          <w:ilvl w:val="0"/>
-          <w:numId w:val="2"/>
-        </w:numPr>
-        <w:rPr>
-          <w:rFonts w:asciiTheme="minorHAnsi" w:hAnsiTheme="minorHAnsi"/>
-        </w:rPr>
-      </w:pPr>
-      <w:r>
-        <w:rPr>
-          <w:rFonts w:asciiTheme="minorHAnsi" w:hAnsiTheme="minorHAnsi"/>
-        </w:rPr>
         <w:t xml:space="preserve">After flashing is complete, power cycle the device and initialize the </w:t>
       </w:r>
-      <w:hyperlink r:id="rId16" w:history="1">
+      <w:hyperlink r:id="rId15" w:history="1">
         <w:r>
           <w:rPr>
             <w:rStyle w:val="Hyperlink"/>
@@ -1504,7 +1273,7 @@
         </w:rPr>
         <w:t xml:space="preserve">but using the </w:t>
       </w:r>
-      <w:hyperlink r:id="rId17" w:history="1">
+      <w:hyperlink r:id="rId16" w:history="1">
         <w:r>
           <w:rPr>
             <w:rStyle w:val="Hyperlink"/>
@@ -1537,12 +1306,10 @@
         </w:rPr>
         <w:t>Enjoy!</w:t>
       </w:r>
-      <w:bookmarkStart w:id="0" w:name="_GoBack"/>
-      <w:bookmarkEnd w:id="0"/>
     </w:p>
     <w:sectPr>
-      <w:headerReference w:type="default" r:id="rId18"/>
-      <w:footerReference w:type="default" r:id="rId19"/>
+      <w:headerReference w:type="default" r:id="rId17"/>
+      <w:footerReference w:type="default" r:id="rId18"/>
       <w:pgSz w:w="12240" w:h="15840"/>
       <w:pgMar w:top="720" w:right="720" w:bottom="720" w:left="720" w:header="720" w:footer="720" w:gutter="0"/>
       <w:cols w:space="720"/>
@@ -1553,7 +1320,7 @@
 </file>
 
 <file path=word/endnotes.xml><?xml version="1.0" encoding="utf-8"?>
-<w:endnotes xmlns:wpc="http://schemas.microsoft.com/office/word/2010/wordprocessingCanvas" xmlns:mc="http://schemas.openxmlformats.org/markup-compatibility/2006" xmlns:o="urn:schemas-microsoft-com:office:office" xmlns:r="http://schemas.openxmlformats.org/officeDocument/2006/relationships" xmlns:m="http://schemas.openxmlformats.org/officeDocument/2006/math" xmlns:v="urn:schemas-microsoft-com:vml" xmlns:wp14="http://schemas.microsoft.com/office/word/2010/wordprocessingDrawing" xmlns:wp="http://schemas.openxmlformats.org/drawingml/2006/wordprocessingDrawing" xmlns:w10="urn:schemas-microsoft-com:office:word" xmlns:w="http://schemas.openxmlformats.org/wordprocessingml/2006/main" xmlns:w14="http://schemas.microsoft.com/office/word/2010/wordml" xmlns:wpg="http://schemas.microsoft.com/office/word/2010/wordprocessingGroup" xmlns:wpi="http://schemas.microsoft.com/office/word/2010/wordprocessingInk" xmlns:wne="http://schemas.microsoft.com/office/word/2006/wordml" xmlns:wps="http://schemas.microsoft.com/office/word/2010/wordprocessingShape" mc:Ignorable="w14 wp14">
+<w:endnotes xmlns:wpc="http://schemas.microsoft.com/office/word/2010/wordprocessingCanvas" xmlns:cx="http://schemas.microsoft.com/office/drawing/2014/chartex" xmlns:cx1="http://schemas.microsoft.com/office/drawing/2015/9/8/chartex" xmlns:mc="http://schemas.openxmlformats.org/markup-compatibility/2006" xmlns:o="urn:schemas-microsoft-com:office:office" xmlns:r="http://schemas.openxmlformats.org/officeDocument/2006/relationships" xmlns:m="http://schemas.openxmlformats.org/officeDocument/2006/math" xmlns:v="urn:schemas-microsoft-com:vml" xmlns:wp14="http://schemas.microsoft.com/office/word/2010/wordprocessingDrawing" xmlns:wp="http://schemas.openxmlformats.org/drawingml/2006/wordprocessingDrawing" xmlns:w10="urn:schemas-microsoft-com:office:word" xmlns:w="http://schemas.openxmlformats.org/wordprocessingml/2006/main" xmlns:w14="http://schemas.microsoft.com/office/word/2010/wordml" xmlns:w15="http://schemas.microsoft.com/office/word/2012/wordml" xmlns:w16se="http://schemas.microsoft.com/office/word/2015/wordml/symex" xmlns:wpg="http://schemas.microsoft.com/office/word/2010/wordprocessingGroup" xmlns:wpi="http://schemas.microsoft.com/office/word/2010/wordprocessingInk" xmlns:wne="http://schemas.microsoft.com/office/word/2006/wordml" xmlns:wps="http://schemas.microsoft.com/office/word/2010/wordprocessingShape" mc:Ignorable="w14 w15 w16se wp14">
   <w:endnote w:type="separator" w:id="-1">
     <w:p>
       <w:r>
@@ -1572,7 +1339,7 @@
 </file>
 
 <file path=word/footer1.xml><?xml version="1.0" encoding="utf-8"?>
-<w:ftr xmlns:wpc="http://schemas.microsoft.com/office/word/2010/wordprocessingCanvas" xmlns:mc="http://schemas.openxmlformats.org/markup-compatibility/2006" xmlns:o="urn:schemas-microsoft-com:office:office" xmlns:r="http://schemas.openxmlformats.org/officeDocument/2006/relationships" xmlns:m="http://schemas.openxmlformats.org/officeDocument/2006/math" xmlns:v="urn:schemas-microsoft-com:vml" xmlns:wp14="http://schemas.microsoft.com/office/word/2010/wordprocessingDrawing" xmlns:wp="http://schemas.openxmlformats.org/drawingml/2006/wordprocessingDrawing" xmlns:w10="urn:schemas-microsoft-com:office:word" xmlns:w="http://schemas.openxmlformats.org/wordprocessingml/2006/main" xmlns:w14="http://schemas.microsoft.com/office/word/2010/wordml" xmlns:wpg="http://schemas.microsoft.com/office/word/2010/wordprocessingGroup" xmlns:wpi="http://schemas.microsoft.com/office/word/2010/wordprocessingInk" xmlns:wne="http://schemas.microsoft.com/office/word/2006/wordml" xmlns:wps="http://schemas.microsoft.com/office/word/2010/wordprocessingShape" mc:Ignorable="w14 wp14">
+<w:ftr xmlns:wpc="http://schemas.microsoft.com/office/word/2010/wordprocessingCanvas" xmlns:cx="http://schemas.microsoft.com/office/drawing/2014/chartex" xmlns:cx1="http://schemas.microsoft.com/office/drawing/2015/9/8/chartex" xmlns:mc="http://schemas.openxmlformats.org/markup-compatibility/2006" xmlns:o="urn:schemas-microsoft-com:office:office" xmlns:r="http://schemas.openxmlformats.org/officeDocument/2006/relationships" xmlns:m="http://schemas.openxmlformats.org/officeDocument/2006/math" xmlns:v="urn:schemas-microsoft-com:vml" xmlns:wp14="http://schemas.microsoft.com/office/word/2010/wordprocessingDrawing" xmlns:wp="http://schemas.openxmlformats.org/drawingml/2006/wordprocessingDrawing" xmlns:w10="urn:schemas-microsoft-com:office:word" xmlns:w="http://schemas.openxmlformats.org/wordprocessingml/2006/main" xmlns:w14="http://schemas.microsoft.com/office/word/2010/wordml" xmlns:w15="http://schemas.microsoft.com/office/word/2012/wordml" xmlns:w16se="http://schemas.microsoft.com/office/word/2015/wordml/symex" xmlns:wpg="http://schemas.microsoft.com/office/word/2010/wordprocessingGroup" xmlns:wpi="http://schemas.microsoft.com/office/word/2010/wordprocessingInk" xmlns:wne="http://schemas.microsoft.com/office/word/2006/wordml" xmlns:wps="http://schemas.microsoft.com/office/word/2010/wordprocessingShape" mc:Ignorable="w14 w15 w16se wp14">
   <w:p>
     <w:pPr>
       <w:pStyle w:val="Footer"/>
@@ -1587,7 +1354,7 @@
 </file>
 
 <file path=word/footnotes.xml><?xml version="1.0" encoding="utf-8"?>
-<w:footnotes xmlns:wpc="http://schemas.microsoft.com/office/word/2010/wordprocessingCanvas" xmlns:mc="http://schemas.openxmlformats.org/markup-compatibility/2006" xmlns:o="urn:schemas-microsoft-com:office:office" xmlns:r="http://schemas.openxmlformats.org/officeDocument/2006/relationships" xmlns:m="http://schemas.openxmlformats.org/officeDocument/2006/math" xmlns:v="urn:schemas-microsoft-com:vml" xmlns:wp14="http://schemas.microsoft.com/office/word/2010/wordprocessingDrawing" xmlns:wp="http://schemas.openxmlformats.org/drawingml/2006/wordprocessingDrawing" xmlns:w10="urn:schemas-microsoft-com:office:word" xmlns:w="http://schemas.openxmlformats.org/wordprocessingml/2006/main" xmlns:w14="http://schemas.microsoft.com/office/word/2010/wordml" xmlns:wpg="http://schemas.microsoft.com/office/word/2010/wordprocessingGroup" xmlns:wpi="http://schemas.microsoft.com/office/word/2010/wordprocessingInk" xmlns:wne="http://schemas.microsoft.com/office/word/2006/wordml" xmlns:wps="http://schemas.microsoft.com/office/word/2010/wordprocessingShape" mc:Ignorable="w14 wp14">
+<w:footnotes xmlns:wpc="http://schemas.microsoft.com/office/word/2010/wordprocessingCanvas" xmlns:cx="http://schemas.microsoft.com/office/drawing/2014/chartex" xmlns:cx1="http://schemas.microsoft.com/office/drawing/2015/9/8/chartex" xmlns:mc="http://schemas.openxmlformats.org/markup-compatibility/2006" xmlns:o="urn:schemas-microsoft-com:office:office" xmlns:r="http://schemas.openxmlformats.org/officeDocument/2006/relationships" xmlns:m="http://schemas.openxmlformats.org/officeDocument/2006/math" xmlns:v="urn:schemas-microsoft-com:vml" xmlns:wp14="http://schemas.microsoft.com/office/word/2010/wordprocessingDrawing" xmlns:wp="http://schemas.openxmlformats.org/drawingml/2006/wordprocessingDrawing" xmlns:w10="urn:schemas-microsoft-com:office:word" xmlns:w="http://schemas.openxmlformats.org/wordprocessingml/2006/main" xmlns:w14="http://schemas.microsoft.com/office/word/2010/wordml" xmlns:w15="http://schemas.microsoft.com/office/word/2012/wordml" xmlns:w16se="http://schemas.microsoft.com/office/word/2015/wordml/symex" xmlns:wpg="http://schemas.microsoft.com/office/word/2010/wordprocessingGroup" xmlns:wpi="http://schemas.microsoft.com/office/word/2010/wordprocessingInk" xmlns:wne="http://schemas.microsoft.com/office/word/2006/wordml" xmlns:wps="http://schemas.microsoft.com/office/word/2010/wordprocessingShape" mc:Ignorable="w14 w15 w16se wp14">
   <w:footnote w:type="separator" w:id="-1">
     <w:p>
       <w:r>
@@ -1606,7 +1373,7 @@
 </file>
 
 <file path=word/header1.xml><?xml version="1.0" encoding="utf-8"?>
-<w:hdr xmlns:wpc="http://schemas.microsoft.com/office/word/2010/wordprocessingCanvas" xmlns:mc="http://schemas.openxmlformats.org/markup-compatibility/2006" xmlns:o="urn:schemas-microsoft-com:office:office" xmlns:r="http://schemas.openxmlformats.org/officeDocument/2006/relationships" xmlns:m="http://schemas.openxmlformats.org/officeDocument/2006/math" xmlns:v="urn:schemas-microsoft-com:vml" xmlns:wp14="http://schemas.microsoft.com/office/word/2010/wordprocessingDrawing" xmlns:wp="http://schemas.openxmlformats.org/drawingml/2006/wordprocessingDrawing" xmlns:w10="urn:schemas-microsoft-com:office:word" xmlns:w="http://schemas.openxmlformats.org/wordprocessingml/2006/main" xmlns:w14="http://schemas.microsoft.com/office/word/2010/wordml" xmlns:wpg="http://schemas.microsoft.com/office/word/2010/wordprocessingGroup" xmlns:wpi="http://schemas.microsoft.com/office/word/2010/wordprocessingInk" xmlns:wne="http://schemas.microsoft.com/office/word/2006/wordml" xmlns:wps="http://schemas.microsoft.com/office/word/2010/wordprocessingShape" mc:Ignorable="w14 wp14">
+<w:hdr xmlns:wpc="http://schemas.microsoft.com/office/word/2010/wordprocessingCanvas" xmlns:cx="http://schemas.microsoft.com/office/drawing/2014/chartex" xmlns:cx1="http://schemas.microsoft.com/office/drawing/2015/9/8/chartex" xmlns:mc="http://schemas.openxmlformats.org/markup-compatibility/2006" xmlns:o="urn:schemas-microsoft-com:office:office" xmlns:r="http://schemas.openxmlformats.org/officeDocument/2006/relationships" xmlns:m="http://schemas.openxmlformats.org/officeDocument/2006/math" xmlns:v="urn:schemas-microsoft-com:vml" xmlns:wp14="http://schemas.microsoft.com/office/word/2010/wordprocessingDrawing" xmlns:wp="http://schemas.openxmlformats.org/drawingml/2006/wordprocessingDrawing" xmlns:w10="urn:schemas-microsoft-com:office:word" xmlns:w="http://schemas.openxmlformats.org/wordprocessingml/2006/main" xmlns:w14="http://schemas.microsoft.com/office/word/2010/wordml" xmlns:w15="http://schemas.microsoft.com/office/word/2012/wordml" xmlns:w16se="http://schemas.microsoft.com/office/word/2015/wordml/symex" xmlns:wpg="http://schemas.microsoft.com/office/word/2010/wordprocessingGroup" xmlns:wpi="http://schemas.microsoft.com/office/word/2010/wordprocessingInk" xmlns:wne="http://schemas.microsoft.com/office/word/2006/wordml" xmlns:wps="http://schemas.microsoft.com/office/word/2010/wordprocessingShape" mc:Ignorable="w14 w15 w16se wp14">
   <w:p>
     <w:pPr>
       <w:pStyle w:val="Header"/>
@@ -1731,8 +1498,8 @@
 </file>
 
 <file path=word/numbering.xml><?xml version="1.0" encoding="utf-8"?>
-<w:numbering xmlns:wpc="http://schemas.microsoft.com/office/word/2010/wordprocessingCanvas" xmlns:mc="http://schemas.openxmlformats.org/markup-compatibility/2006" xmlns:o="urn:schemas-microsoft-com:office:office" xmlns:r="http://schemas.openxmlformats.org/officeDocument/2006/relationships" xmlns:m="http://schemas.openxmlformats.org/officeDocument/2006/math" xmlns:v="urn:schemas-microsoft-com:vml" xmlns:wp14="http://schemas.microsoft.com/office/word/2010/wordprocessingDrawing" xmlns:wp="http://schemas.openxmlformats.org/drawingml/2006/wordprocessingDrawing" xmlns:w10="urn:schemas-microsoft-com:office:word" xmlns:w="http://schemas.openxmlformats.org/wordprocessingml/2006/main" xmlns:w14="http://schemas.microsoft.com/office/word/2010/wordml" xmlns:wpg="http://schemas.microsoft.com/office/word/2010/wordprocessingGroup" xmlns:wpi="http://schemas.microsoft.com/office/word/2010/wordprocessingInk" xmlns:wne="http://schemas.microsoft.com/office/word/2006/wordml" xmlns:wps="http://schemas.microsoft.com/office/word/2010/wordprocessingShape" mc:Ignorable="w14 wp14">
-  <w:abstractNum w:abstractNumId="0">
+<w:numbering xmlns:wpc="http://schemas.microsoft.com/office/word/2010/wordprocessingCanvas" xmlns:cx="http://schemas.microsoft.com/office/drawing/2014/chartex" xmlns:cx1="http://schemas.microsoft.com/office/drawing/2015/9/8/chartex" xmlns:mc="http://schemas.openxmlformats.org/markup-compatibility/2006" xmlns:o="urn:schemas-microsoft-com:office:office" xmlns:r="http://schemas.openxmlformats.org/officeDocument/2006/relationships" xmlns:m="http://schemas.openxmlformats.org/officeDocument/2006/math" xmlns:v="urn:schemas-microsoft-com:vml" xmlns:wp14="http://schemas.microsoft.com/office/word/2010/wordprocessingDrawing" xmlns:wp="http://schemas.openxmlformats.org/drawingml/2006/wordprocessingDrawing" xmlns:w10="urn:schemas-microsoft-com:office:word" xmlns:w="http://schemas.openxmlformats.org/wordprocessingml/2006/main" xmlns:w14="http://schemas.microsoft.com/office/word/2010/wordml" xmlns:w15="http://schemas.microsoft.com/office/word/2012/wordml" xmlns:w16se="http://schemas.microsoft.com/office/word/2015/wordml/symex" xmlns:wpg="http://schemas.microsoft.com/office/word/2010/wordprocessingGroup" xmlns:wpi="http://schemas.microsoft.com/office/word/2010/wordprocessingInk" xmlns:wne="http://schemas.microsoft.com/office/word/2006/wordml" xmlns:wps="http://schemas.microsoft.com/office/word/2010/wordprocessingShape" mc:Ignorable="w14 w15 w16se wp14">
+  <w:abstractNum w:abstractNumId="0" w15:restartNumberingAfterBreak="0">
     <w:nsid w:val="45790292"/>
     <w:multiLevelType w:val="hybridMultilevel"/>
     <w:tmpl w:val="0964B2EA"/>
@@ -1821,7 +1588,7 @@
       </w:pPr>
     </w:lvl>
   </w:abstractNum>
-  <w:abstractNum w:abstractNumId="1">
+  <w:abstractNum w:abstractNumId="1" w15:restartNumberingAfterBreak="0">
     <w:nsid w:val="498E06E9"/>
     <w:multiLevelType w:val="hybridMultilevel"/>
     <w:tmpl w:val="6E10B9BE"/>
@@ -1917,7 +1684,7 @@
 </file>
 
 <file path=word/styles.xml><?xml version="1.0" encoding="utf-8"?>
-<w:styles xmlns:mc="http://schemas.openxmlformats.org/markup-compatibility/2006" xmlns:r="http://schemas.openxmlformats.org/officeDocument/2006/relationships" xmlns:w="http://schemas.openxmlformats.org/wordprocessingml/2006/main" xmlns:w14="http://schemas.microsoft.com/office/word/2010/wordml" mc:Ignorable="w14">
+<w:styles xmlns:mc="http://schemas.openxmlformats.org/markup-compatibility/2006" xmlns:r="http://schemas.openxmlformats.org/officeDocument/2006/relationships" xmlns:w="http://schemas.openxmlformats.org/wordprocessingml/2006/main" xmlns:w14="http://schemas.microsoft.com/office/word/2010/wordml" xmlns:w15="http://schemas.microsoft.com/office/word/2012/wordml" xmlns:w16se="http://schemas.microsoft.com/office/word/2015/wordml/symex" mc:Ignorable="w14 w15 w16se">
   <w:docDefaults>
     <w:rPrDefault>
       <w:rPr>
@@ -1933,456 +1700,378 @@
       </w:pPr>
     </w:pPrDefault>
   </w:docDefaults>
-  <w:latentStyles w:defLockedState="0" w:defUIPriority="99" w:defSemiHidden="1" w:defUnhideWhenUsed="1" w:defQFormat="0" w:count="267">
-    <w:lsdException w:name="Normal" w:semiHidden="0" w:uiPriority="0" w:unhideWhenUsed="0" w:qFormat="1"/>
-    <w:lsdException w:name="heading 1" w:semiHidden="0" w:uiPriority="9" w:unhideWhenUsed="0" w:qFormat="1"/>
-    <w:lsdException w:name="heading 2" w:uiPriority="9" w:qFormat="1"/>
-    <w:lsdException w:name="heading 3" w:uiPriority="9" w:qFormat="1"/>
-    <w:lsdException w:name="heading 4" w:uiPriority="9" w:qFormat="1"/>
-    <w:lsdException w:name="heading 5" w:uiPriority="9" w:qFormat="1"/>
-    <w:lsdException w:name="heading 6" w:uiPriority="9" w:qFormat="1"/>
-    <w:lsdException w:name="heading 7" w:uiPriority="9" w:qFormat="1"/>
-    <w:lsdException w:name="heading 8" w:uiPriority="9" w:qFormat="1"/>
-    <w:lsdException w:name="heading 9" w:uiPriority="9" w:qFormat="1"/>
-    <w:lsdException w:name="toc 1" w:uiPriority="39"/>
-    <w:lsdException w:name="toc 2" w:uiPriority="39"/>
-    <w:lsdException w:name="toc 3" w:uiPriority="39"/>
-    <w:lsdException w:name="toc 4" w:uiPriority="39"/>
-    <w:lsdException w:name="toc 5" w:uiPriority="39"/>
-    <w:lsdException w:name="toc 6" w:uiPriority="39"/>
-    <w:lsdException w:name="toc 7" w:uiPriority="39"/>
-    <w:lsdException w:name="toc 8" w:uiPriority="39"/>
-    <w:lsdException w:name="toc 9" w:uiPriority="39"/>
-    <w:lsdException w:name="caption" w:uiPriority="35" w:qFormat="1"/>
-    <w:lsdException w:name="Title" w:semiHidden="0" w:uiPriority="10" w:unhideWhenUsed="0" w:qFormat="1"/>
-    <w:lsdException w:name="Default Paragraph Font" w:uiPriority="1"/>
-    <w:lsdException w:name="Subtitle" w:semiHidden="0" w:uiPriority="11" w:unhideWhenUsed="0" w:qFormat="1"/>
-    <w:lsdException w:name="Strong" w:semiHidden="0" w:uiPriority="22" w:unhideWhenUsed="0" w:qFormat="1"/>
-    <w:lsdException w:name="Emphasis" w:semiHidden="0" w:uiPriority="20" w:unhideWhenUsed="0" w:qFormat="1"/>
-    <w:lsdException w:name="Table Grid" w:semiHidden="0" w:uiPriority="59" w:unhideWhenUsed="0"/>
-    <w:lsdException w:name="Placeholder Text" w:unhideWhenUsed="0"/>
-    <w:lsdException w:name="No Spacing" w:semiHidden="0" w:uiPriority="1" w:unhideWhenUsed="0" w:qFormat="1"/>
-    <w:lsdException w:name="Light Shading" w:semiHidden="0" w:uiPriority="60" w:unhideWhenUsed="0"/>
-    <w:lsdException w:name="Light List" w:semiHidden="0" w:uiPriority="61" w:unhideWhenUsed="0"/>
-    <w:lsdException w:name="Light Grid" w:semiHidden="0" w:uiPriority="62" w:unhideWhenUsed="0"/>
-    <w:lsdException w:name="Medium Shading 1" w:semiHidden="0" w:uiPriority="63" w:unhideWhenUsed="0"/>
-    <w:lsdException w:name="Medium Shading 2" w:semiHidden="0" w:uiPriority="64" w:unhideWhenUsed="0"/>
-    <w:lsdException w:name="Medium List 1" w:semiHidden="0" w:uiPriority="65" w:unhideWhenUsed="0"/>
-    <w:lsdException w:name="Medium List 2" w:semiHidden="0" w:uiPriority="66" w:unhideWhenUsed="0"/>
-    <w:lsdException w:name="Medium Grid 1" w:semiHidden="0" w:uiPriority="67" w:unhideWhenUsed="0"/>
-    <w:lsdException w:name="Medium Grid 2" w:semiHidden="0" w:uiPriority="68" w:unhideWhenUsed="0"/>
-    <w:lsdException w:name="Medium Grid 3" w:semiHidden="0" w:uiPriority="69" w:unhideWhenUsed="0"/>
-    <w:lsdException w:name="Dark List" w:semiHidden="0" w:uiPriority="70" w:unhideWhenUsed="0"/>
-    <w:lsdException w:name="Colorful Shading" w:semiHidden="0" w:uiPriority="71" w:unhideWhenUsed="0"/>
-    <w:lsdException w:name="Colorful List" w:semiHidden="0" w:uiPriority="72" w:unhideWhenUsed="0"/>
-    <w:lsdException w:name="Colorful Grid" w:semiHidden="0" w:uiPriority="73" w:unhideWhenUsed="0"/>
-    <w:lsdException w:name="Light Shading Accent 1" w:semiHidden="0" w:uiPriority="60" w:unhideWhenUsed="0"/>
-    <w:lsdException w:name="Light List Accent 1" w:semiHidden="0" w:uiPriority="61" w:unhideWhenUsed="0"/>
-    <w:lsdException w:name="Light Grid Accent 1" w:semiHidden="0" w:uiPriority="62" w:unhideWhenUsed="0"/>
-    <w:lsdException w:name="Medium Shading 1 Accent 1" w:semiHidden="0" w:uiPriority="63" w:unhideWhenUsed="0"/>
-    <w:lsdException w:name="Medium Shading 2 Accent 1" w:semiHidden="0" w:uiPriority="64" w:unhideWhenUsed="0"/>
-    <w:lsdException w:name="Medium List 1 Accent 1" w:semiHidden="0" w:uiPriority="65" w:unhideWhenUsed="0"/>
-    <w:lsdException w:name="Revision" w:unhideWhenUsed="0"/>
-    <w:lsdException w:name="List Paragraph" w:semiHidden="0" w:uiPriority="34" w:unhideWhenUsed="0" w:qFormat="1"/>
-    <w:lsdException w:name="Quote" w:semiHidden="0" w:uiPriority="29" w:unhideWhenUsed="0" w:qFormat="1"/>
-    <w:lsdException w:name="Intense Quote" w:semiHidden="0" w:uiPriority="30" w:unhideWhenUsed="0" w:qFormat="1"/>
-    <w:lsdException w:name="Medium List 2 Accent 1" w:semiHidden="0" w:uiPriority="66" w:unhideWhenUsed="0"/>
-    <w:lsdException w:name="Medium Grid 1 Accent 1" w:semiHidden="0" w:uiPriority="67" w:unhideWhenUsed="0"/>
-    <w:lsdException w:name="Medium Grid 2 Accent 1" w:semiHidden="0" w:uiPriority="68" w:unhideWhenUsed="0"/>
-    <w:lsdException w:name="Medium Grid 3 Accent 1" w:semiHidden="0" w:uiPriority="69" w:unhideWhenUsed="0"/>
-    <w:lsdException w:name="Dark List Accent 1" w:semiHidden="0" w:uiPriority="70" w:unhideWhenUsed="0"/>
-    <w:lsdException w:name="Colorful Shading Accent 1" w:semiHidden="0" w:uiPriority="71" w:unhideWhenUsed="0"/>
-    <w:lsdException w:name="Colorful List Accent 1" w:semiHidden="0" w:uiPriority="72" w:unhideWhenUsed="0"/>
-    <w:lsdException w:name="Colorful Grid Accent 1" w:semiHidden="0" w:uiPriority="73" w:unhideWhenUsed="0"/>
-    <w:lsdException w:name="Light Shading Accent 2" w:semiHidden="0" w:uiPriority="60" w:unhideWhenUsed="0"/>
-    <w:lsdException w:name="Light List Accent 2" w:semiHidden="0" w:uiPriority="61" w:unhideWhenUsed="0"/>
-    <w:lsdException w:name="Light Grid Accent 2" w:semiHidden="0" w:uiPriority="62" w:unhideWhenUsed="0"/>
-    <w:lsdException w:name="Medium Shading 1 Accent 2" w:semiHidden="0" w:uiPriority="63" w:unhideWhenUsed="0"/>
-    <w:lsdException w:name="Medium Shading 2 Accent 2" w:semiHidden="0" w:uiPriority="64" w:unhideWhenUsed="0"/>
-    <w:lsdException w:name="Medium List 1 Accent 2" w:semiHidden="0" w:uiPriority="65" w:unhideWhenUsed="0"/>
-    <w:lsdException w:name="Medium List 2 Accent 2" w:semiHidden="0" w:uiPriority="66" w:unhideWhenUsed="0"/>
-    <w:lsdException w:name="Medium Grid 1 Accent 2" w:semiHidden="0" w:uiPriority="67" w:unhideWhenUsed="0"/>
-    <w:lsdException w:name="Medium Grid 2 Accent 2" w:semiHidden="0" w:uiPriority="68" w:unhideWhenUsed="0"/>
-    <w:lsdException w:name="Medium Grid 3 Accent 2" w:semiHidden="0" w:uiPriority="69" w:unhideWhenUsed="0"/>
-    <w:lsdException w:name="Dark List Accent 2" w:semiHidden="0" w:uiPriority="70" w:unhideWhenUsed="0"/>
-    <w:lsdException w:name="Colorful Shading Accent 2" w:semiHidden="0" w:uiPriority="71" w:unhideWhenUsed="0"/>
-    <w:lsdException w:name="Colorful List Accent 2" w:semiHidden="0" w:uiPriority="72" w:unhideWhenUsed="0"/>
-    <w:lsdException w:name="Colorful Grid Accent 2" w:semiHidden="0" w:uiPriority="73" w:unhideWhenUsed="0"/>
-    <w:lsdException w:name="Light Shading Accent 3" w:semiHidden="0" w:uiPriority="60" w:unhideWhenUsed="0"/>
-    <w:lsdException w:name="Light List Accent 3" w:semiHidden="0" w:uiPriority="61" w:unhideWhenUsed="0"/>
-    <w:lsdException w:name="Light Grid Accent 3" w:semiHidden="0" w:uiPriority="62" w:unhideWhenUsed="0"/>
-    <w:lsdException w:name="Medium Shading 1 Accent 3" w:semiHidden="0" w:uiPriority="63" w:unhideWhenUsed="0"/>
-    <w:lsdException w:name="Medium Shading 2 Accent 3" w:semiHidden="0" w:uiPriority="64" w:unhideWhenUsed="0"/>
-    <w:lsdException w:name="Medium List 1 Accent 3" w:semiHidden="0" w:uiPriority="65" w:unhideWhenUsed="0"/>
-    <w:lsdException w:name="Medium List 2 Accent 3" w:semiHidden="0" w:uiPriority="66" w:unhideWhenUsed="0"/>
-    <w:lsdException w:name="Medium Grid 1 Accent 3" w:semiHidden="0" w:uiPriority="67" w:unhideWhenUsed="0"/>
-    <w:lsdException w:name="Medium Grid 2 Accent 3" w:semiHidden="0" w:uiPriority="68" w:unhideWhenUsed="0"/>
-    <w:lsdException w:name="Medium Grid 3 Accent 3" w:semiHidden="0" w:uiPriority="69" w:unhideWhenUsed="0"/>
-    <w:lsdException w:name="Dark List Accent 3" w:semiHidden="0" w:uiPriority="70" w:unhideWhenUsed="0"/>
-    <w:lsdException w:name="Colorful Shading Accent 3" w:semiHidden="0" w:uiPriority="71" w:unhideWhenUsed="0"/>
-    <w:lsdException w:name="Colorful List Accent 3" w:semiHidden="0" w:uiPriority="72" w:unhideWhenUsed="0"/>
-    <w:lsdException w:name="Colorful Grid Accent 3" w:semiHidden="0" w:uiPriority="73" w:unhideWhenUsed="0"/>
-    <w:lsdException w:name="Light Shading Accent 4" w:semiHidden="0" w:uiPriority="60" w:unhideWhenUsed="0"/>
-    <w:lsdException w:name="Light List Accent 4" w:semiHidden="0" w:uiPriority="61" w:unhideWhenUsed="0"/>
-    <w:lsdException w:name="Light Grid Accent 4" w:semiHidden="0" w:uiPriority="62" w:unhideWhenUsed="0"/>
-    <w:lsdException w:name="Medium Shading 1 Accent 4" w:semiHidden="0" w:uiPriority="63" w:unhideWhenUsed="0"/>
-    <w:lsdException w:name="Medium Shading 2 Accent 4" w:semiHidden="0" w:uiPriority="64" w:unhideWhenUsed="0"/>
-    <w:lsdException w:name="Medium List 1 Accent 4" w:semiHidden="0" w:uiPriority="65" w:unhideWhenUsed="0"/>
-    <w:lsdException w:name="Medium List 2 Accent 4" w:semiHidden="0" w:uiPriority="66" w:unhideWhenUsed="0"/>
-    <w:lsdException w:name="Medium Grid 1 Accent 4" w:semiHidden="0" w:uiPriority="67" w:unhideWhenUsed="0"/>
-    <w:lsdException w:name="Medium Grid 2 Accent 4" w:semiHidden="0" w:uiPriority="68" w:unhideWhenUsed="0"/>
-    <w:lsdException w:name="Medium Grid 3 Accent 4" w:semiHidden="0" w:uiPriority="69" w:unhideWhenUsed="0"/>
-    <w:lsdException w:name="Dark List Accent 4" w:semiHidden="0" w:uiPriority="70" w:unhideWhenUsed="0"/>
-    <w:lsdException w:name="Colorful Shading Accent 4" w:semiHidden="0" w:uiPriority="71" w:unhideWhenUsed="0"/>
-    <w:lsdException w:name="Colorful List Accent 4" w:semiHidden="0" w:uiPriority="72" w:unhideWhenUsed="0"/>
-    <w:lsdException w:name="Colorful Grid Accent 4" w:semiHidden="0" w:uiPriority="73" w:unhideWhenUsed="0"/>
-    <w:lsdException w:name="Light Shading Accent 5" w:semiHidden="0" w:uiPriority="60" w:unhideWhenUsed="0"/>
-    <w:lsdException w:name="Light List Accent 5" w:semiHidden="0" w:uiPriority="61" w:unhideWhenUsed="0"/>
-    <w:lsdException w:name="Light Grid Accent 5" w:semiHidden="0" w:uiPriority="62" w:unhideWhenUsed="0"/>
-    <w:lsdException w:name="Medium Shading 1 Accent 5" w:semiHidden="0" w:uiPriority="63" w:unhideWhenUsed="0"/>
-    <w:lsdException w:name="Medium Shading 2 Accent 5" w:semiHidden="0" w:uiPriority="64" w:unhideWhenUsed="0"/>
-    <w:lsdException w:name="Medium List 1 Accent 5" w:semiHidden="0" w:uiPriority="65" w:unhideWhenUsed="0"/>
-    <w:lsdException w:name="Medium List 2 Accent 5" w:semiHidden="0" w:uiPriority="66" w:unhideWhenUsed="0"/>
-    <w:lsdException w:name="Medium Grid 1 Accent 5" w:semiHidden="0" w:uiPriority="67" w:unhideWhenUsed="0"/>
-    <w:lsdException w:name="Medium Grid 2 Accent 5" w:semiHidden="0" w:uiPriority="68" w:unhideWhenUsed="0"/>
-    <w:lsdException w:name="Medium Grid 3 Accent 5" w:semiHidden="0" w:uiPriority="69" w:unhideWhenUsed="0"/>
-    <w:lsdException w:name="Dark List Accent 5" w:semiHidden="0" w:uiPriority="70" w:unhideWhenUsed="0"/>
-    <w:lsdException w:name="Colorful Shading Accent 5" w:semiHidden="0" w:uiPriority="71" w:unhideWhenUsed="0"/>
-    <w:lsdException w:name="Colorful List Accent 5" w:semiHidden="0" w:uiPriority="72" w:unhideWhenUsed="0"/>
-    <w:lsdException w:name="Colorful Grid Accent 5" w:semiHidden="0" w:uiPriority="73" w:unhideWhenUsed="0"/>
-    <w:lsdException w:name="Light Shading Accent 6" w:semiHidden="0" w:uiPriority="60" w:unhideWhenUsed="0"/>
-    <w:lsdException w:name="Light List Accent 6" w:semiHidden="0" w:uiPriority="61" w:unhideWhenUsed="0"/>
-    <w:lsdException w:name="Light Grid Accent 6" w:semiHidden="0" w:uiPriority="62" w:unhideWhenUsed="0"/>
-    <w:lsdException w:name="Medium Shading 1 Accent 6" w:semiHidden="0" w:uiPriority="63" w:unhideWhenUsed="0"/>
-    <w:lsdException w:name="Medium Shading 2 Accent 6" w:semiHidden="0" w:uiPriority="64" w:unhideWhenUsed="0"/>
-    <w:lsdException w:name="Medium List 1 Accent 6" w:semiHidden="0" w:uiPriority="65" w:unhideWhenUsed="0"/>
-    <w:lsdException w:name="Medium List 2 Accent 6" w:semiHidden="0" w:uiPriority="66" w:unhideWhenUsed="0"/>
-    <w:lsdException w:name="Medium Grid 1 Accent 6" w:semiHidden="0" w:uiPriority="67" w:unhideWhenUsed="0"/>
-    <w:lsdException w:name="Medium Grid 2 Accent 6" w:semiHidden="0" w:uiPriority="68" w:unhideWhenUsed="0"/>
-    <w:lsdException w:name="Medium Grid 3 Accent 6" w:semiHidden="0" w:uiPriority="69" w:unhideWhenUsed="0"/>
-    <w:lsdException w:name="Dark List Accent 6" w:semiHidden="0" w:uiPriority="70" w:unhideWhenUsed="0"/>
-    <w:lsdException w:name="Colorful Shading Accent 6" w:semiHidden="0" w:uiPriority="71" w:unhideWhenUsed="0"/>
-    <w:lsdException w:name="Colorful List Accent 6" w:semiHidden="0" w:uiPriority="72" w:unhideWhenUsed="0"/>
-    <w:lsdException w:name="Colorful Grid Accent 6" w:semiHidden="0" w:uiPriority="73" w:unhideWhenUsed="0"/>
-    <w:lsdException w:name="Subtle Emphasis" w:semiHidden="0" w:uiPriority="19" w:unhideWhenUsed="0" w:qFormat="1"/>
-    <w:lsdException w:name="Intense Emphasis" w:semiHidden="0" w:uiPriority="21" w:unhideWhenUsed="0" w:qFormat="1"/>
-    <w:lsdException w:name="Subtle Reference" w:semiHidden="0" w:uiPriority="31" w:unhideWhenUsed="0" w:qFormat="1"/>
-    <w:lsdException w:name="Intense Reference" w:semiHidden="0" w:uiPriority="32" w:unhideWhenUsed="0" w:qFormat="1"/>
-    <w:lsdException w:name="Book Title" w:semiHidden="0" w:uiPriority="33" w:unhideWhenUsed="0" w:qFormat="1"/>
-    <w:lsdException w:name="Bibliography" w:uiPriority="37"/>
-    <w:lsdException w:name="TOC Heading" w:uiPriority="39" w:qFormat="1"/>
-  </w:latentStyles>
-  <w:style w:type="paragraph" w:default="1" w:styleId="Normal">
-    <w:name w:val="Normal"/>
-    <w:qFormat/>
-    <w:rsid w:val="004B4D77"/>
-    <w:pPr>
-      <w:spacing w:after="0" w:line="240" w:lineRule="auto"/>
-    </w:pPr>
-    <w:rPr>
-      <w:rFonts w:ascii="Times New Roman" w:hAnsi="Times New Roman" w:cs="Times New Roman"/>
-      <w:sz w:val="24"/>
-      <w:szCs w:val="24"/>
-    </w:rPr>
-  </w:style>
-  <w:style w:type="character" w:default="1" w:styleId="DefaultParagraphFont">
-    <w:name w:val="Default Paragraph Font"/>
-    <w:uiPriority w:val="1"/>
-    <w:semiHidden/>
-    <w:unhideWhenUsed/>
-  </w:style>
-  <w:style w:type="table" w:default="1" w:styleId="TableNormal">
-    <w:name w:val="Normal Table"/>
-    <w:uiPriority w:val="99"/>
-    <w:semiHidden/>
-    <w:unhideWhenUsed/>
-    <w:tblPr>
-      <w:tblInd w:w="0" w:type="dxa"/>
-      <w:tblCellMar>
-        <w:top w:w="0" w:type="dxa"/>
-        <w:left w:w="108" w:type="dxa"/>
-        <w:bottom w:w="0" w:type="dxa"/>
-        <w:right w:w="108" w:type="dxa"/>
-      </w:tblCellMar>
-    </w:tblPr>
-  </w:style>
-  <w:style w:type="numbering" w:default="1" w:styleId="NoList">
-    <w:name w:val="No List"/>
-    <w:uiPriority w:val="99"/>
-    <w:semiHidden/>
-    <w:unhideWhenUsed/>
-  </w:style>
-  <w:style w:type="paragraph" w:styleId="ListParagraph">
-    <w:name w:val="List Paragraph"/>
-    <w:basedOn w:val="Normal"/>
-    <w:uiPriority w:val="34"/>
-    <w:qFormat/>
-    <w:rsid w:val="004B4D77"/>
-    <w:pPr>
-      <w:ind w:left="720"/>
-      <w:contextualSpacing/>
-    </w:pPr>
-  </w:style>
-  <w:style w:type="character" w:styleId="Hyperlink">
-    <w:name w:val="Hyperlink"/>
-    <w:basedOn w:val="DefaultParagraphFont"/>
-    <w:uiPriority w:val="99"/>
-    <w:unhideWhenUsed/>
-    <w:rsid w:val="004B4D77"/>
-    <w:rPr>
-      <w:color w:val="0000FF" w:themeColor="hyperlink"/>
-      <w:u w:val="single"/>
-    </w:rPr>
-  </w:style>
-  <w:style w:type="paragraph" w:styleId="Header">
-    <w:name w:val="header"/>
-    <w:basedOn w:val="Normal"/>
-    <w:link w:val="HeaderChar"/>
-    <w:uiPriority w:val="99"/>
-    <w:unhideWhenUsed/>
-    <w:rsid w:val="000B4FAF"/>
-    <w:pPr>
-      <w:tabs>
-        <w:tab w:val="center" w:pos="4680"/>
-        <w:tab w:val="right" w:pos="9360"/>
-      </w:tabs>
-    </w:pPr>
-  </w:style>
-  <w:style w:type="character" w:customStyle="1" w:styleId="HeaderChar">
-    <w:name w:val="Header Char"/>
-    <w:basedOn w:val="DefaultParagraphFont"/>
-    <w:link w:val="Header"/>
-    <w:uiPriority w:val="99"/>
-    <w:rsid w:val="000B4FAF"/>
-    <w:rPr>
-      <w:rFonts w:ascii="Times New Roman" w:hAnsi="Times New Roman" w:cs="Times New Roman"/>
-      <w:sz w:val="24"/>
-      <w:szCs w:val="24"/>
-    </w:rPr>
-  </w:style>
-  <w:style w:type="paragraph" w:styleId="Footer">
-    <w:name w:val="footer"/>
-    <w:basedOn w:val="Normal"/>
-    <w:link w:val="FooterChar"/>
-    <w:uiPriority w:val="99"/>
-    <w:unhideWhenUsed/>
-    <w:rsid w:val="000B4FAF"/>
-    <w:pPr>
-      <w:tabs>
-        <w:tab w:val="center" w:pos="4680"/>
-        <w:tab w:val="right" w:pos="9360"/>
-      </w:tabs>
-    </w:pPr>
-  </w:style>
-  <w:style w:type="character" w:customStyle="1" w:styleId="FooterChar">
-    <w:name w:val="Footer Char"/>
-    <w:basedOn w:val="DefaultParagraphFont"/>
-    <w:link w:val="Footer"/>
-    <w:uiPriority w:val="99"/>
-    <w:rsid w:val="000B4FAF"/>
-    <w:rPr>
-      <w:rFonts w:ascii="Times New Roman" w:hAnsi="Times New Roman" w:cs="Times New Roman"/>
-      <w:sz w:val="24"/>
-      <w:szCs w:val="24"/>
-    </w:rPr>
-  </w:style>
-  <w:style w:type="paragraph" w:styleId="BalloonText">
-    <w:name w:val="Balloon Text"/>
-    <w:basedOn w:val="Normal"/>
-    <w:link w:val="BalloonTextChar"/>
-    <w:uiPriority w:val="99"/>
-    <w:semiHidden/>
-    <w:unhideWhenUsed/>
-    <w:rsid w:val="000B4FAF"/>
-    <w:rPr>
-      <w:rFonts w:ascii="Tahoma" w:hAnsi="Tahoma" w:cs="Tahoma"/>
-      <w:sz w:val="16"/>
-      <w:szCs w:val="16"/>
-    </w:rPr>
-  </w:style>
-  <w:style w:type="character" w:customStyle="1" w:styleId="BalloonTextChar">
-    <w:name w:val="Balloon Text Char"/>
-    <w:basedOn w:val="DefaultParagraphFont"/>
-    <w:link w:val="BalloonText"/>
-    <w:uiPriority w:val="99"/>
-    <w:semiHidden/>
-    <w:rsid w:val="000B4FAF"/>
-    <w:rPr>
-      <w:rFonts w:ascii="Tahoma" w:hAnsi="Tahoma" w:cs="Tahoma"/>
-      <w:sz w:val="16"/>
-      <w:szCs w:val="16"/>
-    </w:rPr>
-  </w:style>
-  <w:style w:type="character" w:styleId="FollowedHyperlink">
-    <w:name w:val="FollowedHyperlink"/>
-    <w:basedOn w:val="DefaultParagraphFont"/>
-    <w:uiPriority w:val="99"/>
-    <w:semiHidden/>
-    <w:unhideWhenUsed/>
-    <w:rsid w:val="005602B8"/>
-    <w:rPr>
-      <w:color w:val="800080" w:themeColor="followedHyperlink"/>
-      <w:u w:val="single"/>
-    </w:rPr>
-  </w:style>
-</w:styles>
-</file>
-
-<file path=word/stylesWithEffects.xml><?xml version="1.0" encoding="utf-8"?>
-<w:styles xmlns:wpc="http://schemas.microsoft.com/office/word/2010/wordprocessingCanvas" xmlns:mc="http://schemas.openxmlformats.org/markup-compatibility/2006" xmlns:o="urn:schemas-microsoft-com:office:office" xmlns:r="http://schemas.openxmlformats.org/officeDocument/2006/relationships" xmlns:m="http://schemas.openxmlformats.org/officeDocument/2006/math" xmlns:v="urn:schemas-microsoft-com:vml" xmlns:wp14="http://schemas.microsoft.com/office/word/2010/wordprocessingDrawing" xmlns:wp="http://schemas.openxmlformats.org/drawingml/2006/wordprocessingDrawing" xmlns:w10="urn:schemas-microsoft-com:office:word" xmlns:w="http://schemas.openxmlformats.org/wordprocessingml/2006/main" xmlns:w14="http://schemas.microsoft.com/office/word/2010/wordml" xmlns:wpg="http://schemas.microsoft.com/office/word/2010/wordprocessingGroup" xmlns:wpi="http://schemas.microsoft.com/office/word/2010/wordprocessingInk" xmlns:wne="http://schemas.microsoft.com/office/word/2006/wordml" xmlns:wps="http://schemas.microsoft.com/office/word/2010/wordprocessingShape" mc:Ignorable="w14 wp14">
-  <w:docDefaults>
-    <w:rPrDefault>
-      <w:rPr>
-        <w:rFonts w:asciiTheme="minorHAnsi" w:eastAsiaTheme="minorHAnsi" w:hAnsiTheme="minorHAnsi" w:cstheme="minorBidi"/>
-        <w:sz w:val="22"/>
-        <w:szCs w:val="22"/>
-        <w:lang w:val="en-US" w:eastAsia="en-US" w:bidi="ar-SA"/>
-      </w:rPr>
-    </w:rPrDefault>
-    <w:pPrDefault>
-      <w:pPr>
-        <w:spacing w:after="200" w:line="276" w:lineRule="auto"/>
-      </w:pPr>
-    </w:pPrDefault>
-  </w:docDefaults>
-  <w:latentStyles w:defLockedState="0" w:defUIPriority="99" w:defSemiHidden="1" w:defUnhideWhenUsed="1" w:defQFormat="0" w:count="267">
-    <w:lsdException w:name="Normal" w:semiHidden="0" w:uiPriority="0" w:unhideWhenUsed="0" w:qFormat="1"/>
-    <w:lsdException w:name="heading 1" w:semiHidden="0" w:uiPriority="9" w:unhideWhenUsed="0" w:qFormat="1"/>
-    <w:lsdException w:name="heading 2" w:uiPriority="9" w:qFormat="1"/>
-    <w:lsdException w:name="heading 3" w:uiPriority="9" w:qFormat="1"/>
-    <w:lsdException w:name="heading 4" w:uiPriority="9" w:qFormat="1"/>
-    <w:lsdException w:name="heading 5" w:uiPriority="9" w:qFormat="1"/>
-    <w:lsdException w:name="heading 6" w:uiPriority="9" w:qFormat="1"/>
-    <w:lsdException w:name="heading 7" w:uiPriority="9" w:qFormat="1"/>
-    <w:lsdException w:name="heading 8" w:uiPriority="9" w:qFormat="1"/>
-    <w:lsdException w:name="heading 9" w:uiPriority="9" w:qFormat="1"/>
-    <w:lsdException w:name="toc 1" w:uiPriority="39"/>
-    <w:lsdException w:name="toc 2" w:uiPriority="39"/>
-    <w:lsdException w:name="toc 3" w:uiPriority="39"/>
-    <w:lsdException w:name="toc 4" w:uiPriority="39"/>
-    <w:lsdException w:name="toc 5" w:uiPriority="39"/>
-    <w:lsdException w:name="toc 6" w:uiPriority="39"/>
-    <w:lsdException w:name="toc 7" w:uiPriority="39"/>
-    <w:lsdException w:name="toc 8" w:uiPriority="39"/>
-    <w:lsdException w:name="toc 9" w:uiPriority="39"/>
-    <w:lsdException w:name="caption" w:uiPriority="35" w:qFormat="1"/>
-    <w:lsdException w:name="Title" w:semiHidden="0" w:uiPriority="10" w:unhideWhenUsed="0" w:qFormat="1"/>
-    <w:lsdException w:name="Default Paragraph Font" w:uiPriority="1"/>
-    <w:lsdException w:name="Subtitle" w:semiHidden="0" w:uiPriority="11" w:unhideWhenUsed="0" w:qFormat="1"/>
-    <w:lsdException w:name="Strong" w:semiHidden="0" w:uiPriority="22" w:unhideWhenUsed="0" w:qFormat="1"/>
-    <w:lsdException w:name="Emphasis" w:semiHidden="0" w:uiPriority="20" w:unhideWhenUsed="0" w:qFormat="1"/>
-    <w:lsdException w:name="Table Grid" w:semiHidden="0" w:uiPriority="59" w:unhideWhenUsed="0"/>
-    <w:lsdException w:name="Placeholder Text" w:unhideWhenUsed="0"/>
-    <w:lsdException w:name="No Spacing" w:semiHidden="0" w:uiPriority="1" w:unhideWhenUsed="0" w:qFormat="1"/>
-    <w:lsdException w:name="Light Shading" w:semiHidden="0" w:uiPriority="60" w:unhideWhenUsed="0"/>
-    <w:lsdException w:name="Light List" w:semiHidden="0" w:uiPriority="61" w:unhideWhenUsed="0"/>
-    <w:lsdException w:name="Light Grid" w:semiHidden="0" w:uiPriority="62" w:unhideWhenUsed="0"/>
-    <w:lsdException w:name="Medium Shading 1" w:semiHidden="0" w:uiPriority="63" w:unhideWhenUsed="0"/>
-    <w:lsdException w:name="Medium Shading 2" w:semiHidden="0" w:uiPriority="64" w:unhideWhenUsed="0"/>
-    <w:lsdException w:name="Medium List 1" w:semiHidden="0" w:uiPriority="65" w:unhideWhenUsed="0"/>
-    <w:lsdException w:name="Medium List 2" w:semiHidden="0" w:uiPriority="66" w:unhideWhenUsed="0"/>
-    <w:lsdException w:name="Medium Grid 1" w:semiHidden="0" w:uiPriority="67" w:unhideWhenUsed="0"/>
-    <w:lsdException w:name="Medium Grid 2" w:semiHidden="0" w:uiPriority="68" w:unhideWhenUsed="0"/>
-    <w:lsdException w:name="Medium Grid 3" w:semiHidden="0" w:uiPriority="69" w:unhideWhenUsed="0"/>
-    <w:lsdException w:name="Dark List" w:semiHidden="0" w:uiPriority="70" w:unhideWhenUsed="0"/>
-    <w:lsdException w:name="Colorful Shading" w:semiHidden="0" w:uiPriority="71" w:unhideWhenUsed="0"/>
-    <w:lsdException w:name="Colorful List" w:semiHidden="0" w:uiPriority="72" w:unhideWhenUsed="0"/>
-    <w:lsdException w:name="Colorful Grid" w:semiHidden="0" w:uiPriority="73" w:unhideWhenUsed="0"/>
-    <w:lsdException w:name="Light Shading Accent 1" w:semiHidden="0" w:uiPriority="60" w:unhideWhenUsed="0"/>
-    <w:lsdException w:name="Light List Accent 1" w:semiHidden="0" w:uiPriority="61" w:unhideWhenUsed="0"/>
-    <w:lsdException w:name="Light Grid Accent 1" w:semiHidden="0" w:uiPriority="62" w:unhideWhenUsed="0"/>
-    <w:lsdException w:name="Medium Shading 1 Accent 1" w:semiHidden="0" w:uiPriority="63" w:unhideWhenUsed="0"/>
-    <w:lsdException w:name="Medium Shading 2 Accent 1" w:semiHidden="0" w:uiPriority="64" w:unhideWhenUsed="0"/>
-    <w:lsdException w:name="Medium List 1 Accent 1" w:semiHidden="0" w:uiPriority="65" w:unhideWhenUsed="0"/>
-    <w:lsdException w:name="Revision" w:unhideWhenUsed="0"/>
-    <w:lsdException w:name="List Paragraph" w:semiHidden="0" w:uiPriority="34" w:unhideWhenUsed="0" w:qFormat="1"/>
-    <w:lsdException w:name="Quote" w:semiHidden="0" w:uiPriority="29" w:unhideWhenUsed="0" w:qFormat="1"/>
-    <w:lsdException w:name="Intense Quote" w:semiHidden="0" w:uiPriority="30" w:unhideWhenUsed="0" w:qFormat="1"/>
-    <w:lsdException w:name="Medium List 2 Accent 1" w:semiHidden="0" w:uiPriority="66" w:unhideWhenUsed="0"/>
-    <w:lsdException w:name="Medium Grid 1 Accent 1" w:semiHidden="0" w:uiPriority="67" w:unhideWhenUsed="0"/>
-    <w:lsdException w:name="Medium Grid 2 Accent 1" w:semiHidden="0" w:uiPriority="68" w:unhideWhenUsed="0"/>
-    <w:lsdException w:name="Medium Grid 3 Accent 1" w:semiHidden="0" w:uiPriority="69" w:unhideWhenUsed="0"/>
-    <w:lsdException w:name="Dark List Accent 1" w:semiHidden="0" w:uiPriority="70" w:unhideWhenUsed="0"/>
-    <w:lsdException w:name="Colorful Shading Accent 1" w:semiHidden="0" w:uiPriority="71" w:unhideWhenUsed="0"/>
-    <w:lsdException w:name="Colorful List Accent 1" w:semiHidden="0" w:uiPriority="72" w:unhideWhenUsed="0"/>
-    <w:lsdException w:name="Colorful Grid Accent 1" w:semiHidden="0" w:uiPriority="73" w:unhideWhenUsed="0"/>
-    <w:lsdException w:name="Light Shading Accent 2" w:semiHidden="0" w:uiPriority="60" w:unhideWhenUsed="0"/>
-    <w:lsdException w:name="Light List Accent 2" w:semiHidden="0" w:uiPriority="61" w:unhideWhenUsed="0"/>
-    <w:lsdException w:name="Light Grid Accent 2" w:semiHidden="0" w:uiPriority="62" w:unhideWhenUsed="0"/>
-    <w:lsdException w:name="Medium Shading 1 Accent 2" w:semiHidden="0" w:uiPriority="63" w:unhideWhenUsed="0"/>
-    <w:lsdException w:name="Medium Shading 2 Accent 2" w:semiHidden="0" w:uiPriority="64" w:unhideWhenUsed="0"/>
-    <w:lsdException w:name="Medium List 1 Accent 2" w:semiHidden="0" w:uiPriority="65" w:unhideWhenUsed="0"/>
-    <w:lsdException w:name="Medium List 2 Accent 2" w:semiHidden="0" w:uiPriority="66" w:unhideWhenUsed="0"/>
-    <w:lsdException w:name="Medium Grid 1 Accent 2" w:semiHidden="0" w:uiPriority="67" w:unhideWhenUsed="0"/>
-    <w:lsdException w:name="Medium Grid 2 Accent 2" w:semiHidden="0" w:uiPriority="68" w:unhideWhenUsed="0"/>
-    <w:lsdException w:name="Medium Grid 3 Accent 2" w:semiHidden="0" w:uiPriority="69" w:unhideWhenUsed="0"/>
-    <w:lsdException w:name="Dark List Accent 2" w:semiHidden="0" w:uiPriority="70" w:unhideWhenUsed="0"/>
-    <w:lsdException w:name="Colorful Shading Accent 2" w:semiHidden="0" w:uiPriority="71" w:unhideWhenUsed="0"/>
-    <w:lsdException w:name="Colorful List Accent 2" w:semiHidden="0" w:uiPriority="72" w:unhideWhenUsed="0"/>
-    <w:lsdException w:name="Colorful Grid Accent 2" w:semiHidden="0" w:uiPriority="73" w:unhideWhenUsed="0"/>
-    <w:lsdException w:name="Light Shading Accent 3" w:semiHidden="0" w:uiPriority="60" w:unhideWhenUsed="0"/>
-    <w:lsdException w:name="Light List Accent 3" w:semiHidden="0" w:uiPriority="61" w:unhideWhenUsed="0"/>
-    <w:lsdException w:name="Light Grid Accent 3" w:semiHidden="0" w:uiPriority="62" w:unhideWhenUsed="0"/>
-    <w:lsdException w:name="Medium Shading 1 Accent 3" w:semiHidden="0" w:uiPriority="63" w:unhideWhenUsed="0"/>
-    <w:lsdException w:name="Medium Shading 2 Accent 3" w:semiHidden="0" w:uiPriority="64" w:unhideWhenUsed="0"/>
-    <w:lsdException w:name="Medium List 1 Accent 3" w:semiHidden="0" w:uiPriority="65" w:unhideWhenUsed="0"/>
-    <w:lsdException w:name="Medium List 2 Accent 3" w:semiHidden="0" w:uiPriority="66" w:unhideWhenUsed="0"/>
-    <w:lsdException w:name="Medium Grid 1 Accent 3" w:semiHidden="0" w:uiPriority="67" w:unhideWhenUsed="0"/>
-    <w:lsdException w:name="Medium Grid 2 Accent 3" w:semiHidden="0" w:uiPriority="68" w:unhideWhenUsed="0"/>
-    <w:lsdException w:name="Medium Grid 3 Accent 3" w:semiHidden="0" w:uiPriority="69" w:unhideWhenUsed="0"/>
-    <w:lsdException w:name="Dark List Accent 3" w:semiHidden="0" w:uiPriority="70" w:unhideWhenUsed="0"/>
-    <w:lsdException w:name="Colorful Shading Accent 3" w:semiHidden="0" w:uiPriority="71" w:unhideWhenUsed="0"/>
-    <w:lsdException w:name="Colorful List Accent 3" w:semiHidden="0" w:uiPriority="72" w:unhideWhenUsed="0"/>
-    <w:lsdException w:name="Colorful Grid Accent 3" w:semiHidden="0" w:uiPriority="73" w:unhideWhenUsed="0"/>
-    <w:lsdException w:name="Light Shading Accent 4" w:semiHidden="0" w:uiPriority="60" w:unhideWhenUsed="0"/>
-    <w:lsdException w:name="Light List Accent 4" w:semiHidden="0" w:uiPriority="61" w:unhideWhenUsed="0"/>
-    <w:lsdException w:name="Light Grid Accent 4" w:semiHidden="0" w:uiPriority="62" w:unhideWhenUsed="0"/>
-    <w:lsdException w:name="Medium Shading 1 Accent 4" w:semiHidden="0" w:uiPriority="63" w:unhideWhenUsed="0"/>
-    <w:lsdException w:name="Medium Shading 2 Accent 4" w:semiHidden="0" w:uiPriority="64" w:unhideWhenUsed="0"/>
-    <w:lsdException w:name="Medium List 1 Accent 4" w:semiHidden="0" w:uiPriority="65" w:unhideWhenUsed="0"/>
-    <w:lsdException w:name="Medium List 2 Accent 4" w:semiHidden="0" w:uiPriority="66" w:unhideWhenUsed="0"/>
-    <w:lsdException w:name="Medium Grid 1 Accent 4" w:semiHidden="0" w:uiPriority="67" w:unhideWhenUsed="0"/>
-    <w:lsdException w:name="Medium Grid 2 Accent 4" w:semiHidden="0" w:uiPriority="68" w:unhideWhenUsed="0"/>
-    <w:lsdException w:name="Medium Grid 3 Accent 4" w:semiHidden="0" w:uiPriority="69" w:unhideWhenUsed="0"/>
-    <w:lsdException w:name="Dark List Accent 4" w:semiHidden="0" w:uiPriority="70" w:unhideWhenUsed="0"/>
-    <w:lsdException w:name="Colorful Shading Accent 4" w:semiHidden="0" w:uiPriority="71" w:unhideWhenUsed="0"/>
-    <w:lsdException w:name="Colorful List Accent 4" w:semiHidden="0" w:uiPriority="72" w:unhideWhenUsed="0"/>
-    <w:lsdException w:name="Colorful Grid Accent 4" w:semiHidden="0" w:uiPriority="73" w:unhideWhenUsed="0"/>
-    <w:lsdException w:name="Light Shading Accent 5" w:semiHidden="0" w:uiPriority="60" w:unhideWhenUsed="0"/>
-    <w:lsdException w:name="Light List Accent 5" w:semiHidden="0" w:uiPriority="61" w:unhideWhenUsed="0"/>
-    <w:lsdException w:name="Light Grid Accent 5" w:semiHidden="0" w:uiPriority="62" w:unhideWhenUsed="0"/>
-    <w:lsdException w:name="Medium Shading 1 Accent 5" w:semiHidden="0" w:uiPriority="63" w:unhideWhenUsed="0"/>
-    <w:lsdException w:name="Medium Shading 2 Accent 5" w:semiHidden="0" w:uiPriority="64" w:unhideWhenUsed="0"/>
-    <w:lsdException w:name="Medium List 1 Accent 5" w:semiHidden="0" w:uiPriority="65" w:unhideWhenUsed="0"/>
-    <w:lsdException w:name="Medium List 2 Accent 5" w:semiHidden="0" w:uiPriority="66" w:unhideWhenUsed="0"/>
-    <w:lsdException w:name="Medium Grid 1 Accent 5" w:semiHidden="0" w:uiPriority="67" w:unhideWhenUsed="0"/>
-    <w:lsdException w:name="Medium Grid 2 Accent 5" w:semiHidden="0" w:uiPriority="68" w:unhideWhenUsed="0"/>
-    <w:lsdException w:name="Medium Grid 3 Accent 5" w:semiHidden="0" w:uiPriority="69" w:unhideWhenUsed="0"/>
-    <w:lsdException w:name="Dark List Accent 5" w:semiHidden="0" w:uiPriority="70" w:unhideWhenUsed="0"/>
-    <w:lsdException w:name="Colorful Shading Accent 5" w:semiHidden="0" w:uiPriority="71" w:unhideWhenUsed="0"/>
-    <w:lsdException w:name="Colorful List Accent 5" w:semiHidden="0" w:uiPriority="72" w:unhideWhenUsed="0"/>
-    <w:lsdException w:name="Colorful Grid Accent 5" w:semiHidden="0" w:uiPriority="73" w:unhideWhenUsed="0"/>
-    <w:lsdException w:name="Light Shading Accent 6" w:semiHidden="0" w:uiPriority="60" w:unhideWhenUsed="0"/>
-    <w:lsdException w:name="Light List Accent 6" w:semiHidden="0" w:uiPriority="61" w:unhideWhenUsed="0"/>
-    <w:lsdException w:name="Light Grid Accent 6" w:semiHidden="0" w:uiPriority="62" w:unhideWhenUsed="0"/>
-    <w:lsdException w:name="Medium Shading 1 Accent 6" w:semiHidden="0" w:uiPriority="63" w:unhideWhenUsed="0"/>
-    <w:lsdException w:name="Medium Shading 2 Accent 6" w:semiHidden="0" w:uiPriority="64" w:unhideWhenUsed="0"/>
-    <w:lsdException w:name="Medium List 1 Accent 6" w:semiHidden="0" w:uiPriority="65" w:unhideWhenUsed="0"/>
-    <w:lsdException w:name="Medium List 2 Accent 6" w:semiHidden="0" w:uiPriority="66" w:unhideWhenUsed="0"/>
-    <w:lsdException w:name="Medium Grid 1 Accent 6" w:semiHidden="0" w:uiPriority="67" w:unhideWhenUsed="0"/>
-    <w:lsdException w:name="Medium Grid 2 Accent 6" w:semiHidden="0" w:uiPriority="68" w:unhideWhenUsed="0"/>
-    <w:lsdException w:name="Medium Grid 3 Accent 6" w:semiHidden="0" w:uiPriority="69" w:unhideWhenUsed="0"/>
-    <w:lsdException w:name="Dark List Accent 6" w:semiHidden="0" w:uiPriority="70" w:unhideWhenUsed="0"/>
-    <w:lsdException w:name="Colorful Shading Accent 6" w:semiHidden="0" w:uiPriority="71" w:unhideWhenUsed="0"/>
-    <w:lsdException w:name="Colorful List Accent 6" w:semiHidden="0" w:uiPriority="72" w:unhideWhenUsed="0"/>
-    <w:lsdException w:name="Colorful Grid Accent 6" w:semiHidden="0" w:uiPriority="73" w:unhideWhenUsed="0"/>
-    <w:lsdException w:name="Subtle Emphasis" w:semiHidden="0" w:uiPriority="19" w:unhideWhenUsed="0" w:qFormat="1"/>
-    <w:lsdException w:name="Intense Emphasis" w:semiHidden="0" w:uiPriority="21" w:unhideWhenUsed="0" w:qFormat="1"/>
-    <w:lsdException w:name="Subtle Reference" w:semiHidden="0" w:uiPriority="31" w:unhideWhenUsed="0" w:qFormat="1"/>
-    <w:lsdException w:name="Intense Reference" w:semiHidden="0" w:uiPriority="32" w:unhideWhenUsed="0" w:qFormat="1"/>
-    <w:lsdException w:name="Book Title" w:semiHidden="0" w:uiPriority="33" w:unhideWhenUsed="0" w:qFormat="1"/>
-    <w:lsdException w:name="Bibliography" w:uiPriority="37"/>
-    <w:lsdException w:name="TOC Heading" w:uiPriority="39" w:qFormat="1"/>
+  <w:latentStyles w:defLockedState="0" w:defUIPriority="99" w:defSemiHidden="0" w:defUnhideWhenUsed="0" w:defQFormat="0" w:count="371">
+    <w:lsdException w:name="Normal" w:uiPriority="0" w:qFormat="1"/>
+    <w:lsdException w:name="heading 1" w:uiPriority="9" w:qFormat="1"/>
+    <w:lsdException w:name="heading 2" w:semiHidden="1" w:uiPriority="9" w:unhideWhenUsed="1" w:qFormat="1"/>
+    <w:lsdException w:name="heading 3" w:semiHidden="1" w:uiPriority="9" w:unhideWhenUsed="1" w:qFormat="1"/>
+    <w:lsdException w:name="heading 4" w:semiHidden="1" w:uiPriority="9" w:unhideWhenUsed="1" w:qFormat="1"/>
+    <w:lsdException w:name="heading 5" w:semiHidden="1" w:uiPriority="9" w:unhideWhenUsed="1" w:qFormat="1"/>
+    <w:lsdException w:name="heading 6" w:semiHidden="1" w:uiPriority="9" w:unhideWhenUsed="1" w:qFormat="1"/>
+    <w:lsdException w:name="heading 7" w:semiHidden="1" w:uiPriority="9" w:unhideWhenUsed="1" w:qFormat="1"/>
+    <w:lsdException w:name="heading 8" w:semiHidden="1" w:uiPriority="9" w:unhideWhenUsed="1" w:qFormat="1"/>
+    <w:lsdException w:name="heading 9" w:semiHidden="1" w:uiPriority="9" w:unhideWhenUsed="1" w:qFormat="1"/>
+    <w:lsdException w:name="index 1" w:semiHidden="1" w:unhideWhenUsed="1"/>
+    <w:lsdException w:name="index 2" w:semiHidden="1" w:unhideWhenUsed="1"/>
+    <w:lsdException w:name="index 3" w:semiHidden="1" w:unhideWhenUsed="1"/>
+    <w:lsdException w:name="index 4" w:semiHidden="1" w:unhideWhenUsed="1"/>
+    <w:lsdException w:name="index 5" w:semiHidden="1" w:unhideWhenUsed="1"/>
+    <w:lsdException w:name="index 6" w:semiHidden="1" w:unhideWhenUsed="1"/>
+    <w:lsdException w:name="index 7" w:semiHidden="1" w:unhideWhenUsed="1"/>
+    <w:lsdException w:name="index 8" w:semiHidden="1" w:unhideWhenUsed="1"/>
+    <w:lsdException w:name="index 9" w:semiHidden="1" w:unhideWhenUsed="1"/>
+    <w:lsdException w:name="toc 1" w:semiHidden="1" w:uiPriority="39" w:unhideWhenUsed="1"/>
+    <w:lsdException w:name="toc 2" w:semiHidden="1" w:uiPriority="39" w:unhideWhenUsed="1"/>
+    <w:lsdException w:name="toc 3" w:semiHidden="1" w:uiPriority="39" w:unhideWhenUsed="1"/>
+    <w:lsdException w:name="toc 4" w:semiHidden="1" w:uiPriority="39" w:unhideWhenUsed="1"/>
+    <w:lsdException w:name="toc 5" w:semiHidden="1" w:uiPriority="39" w:unhideWhenUsed="1"/>
+    <w:lsdException w:name="toc 6" w:semiHidden="1" w:uiPriority="39" w:unhideWhenUsed="1"/>
+    <w:lsdException w:name="toc 7" w:semiHidden="1" w:uiPriority="39" w:unhideWhenUsed="1"/>
+    <w:lsdException w:name="toc 8" w:semiHidden="1" w:uiPriority="39" w:unhideWhenUsed="1"/>
+    <w:lsdException w:name="toc 9" w:semiHidden="1" w:uiPriority="39" w:unhideWhenUsed="1"/>
+    <w:lsdException w:name="Normal Indent" w:semiHidden="1" w:unhideWhenUsed="1"/>
+    <w:lsdException w:name="footnote text" w:semiHidden="1" w:unhideWhenUsed="1"/>
+    <w:lsdException w:name="annotation text" w:semiHidden="1" w:unhideWhenUsed="1"/>
+    <w:lsdException w:name="header" w:semiHidden="1" w:unhideWhenUsed="1"/>
+    <w:lsdException w:name="footer" w:semiHidden="1" w:unhideWhenUsed="1"/>
+    <w:lsdException w:name="index heading" w:semiHidden="1" w:unhideWhenUsed="1"/>
+    <w:lsdException w:name="caption" w:semiHidden="1" w:uiPriority="35" w:unhideWhenUsed="1" w:qFormat="1"/>
+    <w:lsdException w:name="table of figures" w:semiHidden="1" w:unhideWhenUsed="1"/>
+    <w:lsdException w:name="envelope address" w:semiHidden="1" w:unhideWhenUsed="1"/>
+    <w:lsdException w:name="envelope return" w:semiHidden="1" w:unhideWhenUsed="1"/>
+    <w:lsdException w:name="footnote reference" w:semiHidden="1" w:unhideWhenUsed="1"/>
+    <w:lsdException w:name="annotation reference" w:semiHidden="1" w:unhideWhenUsed="1"/>
+    <w:lsdException w:name="line number" w:semiHidden="1" w:unhideWhenUsed="1"/>
+    <w:lsdException w:name="page number" w:semiHidden="1" w:unhideWhenUsed="1"/>
+    <w:lsdException w:name="endnote reference" w:semiHidden="1" w:unhideWhenUsed="1"/>
+    <w:lsdException w:name="endnote text" w:semiHidden="1" w:unhideWhenUsed="1"/>
+    <w:lsdException w:name="table of authorities" w:semiHidden="1" w:unhideWhenUsed="1"/>
+    <w:lsdException w:name="macro" w:semiHidden="1" w:unhideWhenUsed="1"/>
+    <w:lsdException w:name="toa heading" w:semiHidden="1" w:unhideWhenUsed="1"/>
+    <w:lsdException w:name="List" w:semiHidden="1" w:unhideWhenUsed="1"/>
+    <w:lsdException w:name="List Bullet" w:semiHidden="1" w:unhideWhenUsed="1"/>
+    <w:lsdException w:name="List Number" w:semiHidden="1" w:unhideWhenUsed="1"/>
+    <w:lsdException w:name="List 2" w:semiHidden="1" w:unhideWhenUsed="1"/>
+    <w:lsdException w:name="List 3" w:semiHidden="1" w:unhideWhenUsed="1"/>
+    <w:lsdException w:name="List 4" w:semiHidden="1" w:unhideWhenUsed="1"/>
+    <w:lsdException w:name="List 5" w:semiHidden="1" w:unhideWhenUsed="1"/>
+    <w:lsdException w:name="List Bullet 2" w:semiHidden="1" w:unhideWhenUsed="1"/>
+    <w:lsdException w:name="List Bullet 3" w:semiHidden="1" w:unhideWhenUsed="1"/>
+    <w:lsdException w:name="List Bullet 4" w:semiHidden="1" w:unhideWhenUsed="1"/>
+    <w:lsdException w:name="List Bullet 5" w:semiHidden="1" w:unhideWhenUsed="1"/>
+    <w:lsdException w:name="List Number 2" w:semiHidden="1" w:unhideWhenUsed="1"/>
+    <w:lsdException w:name="List Number 3" w:semiHidden="1" w:unhideWhenUsed="1"/>
+    <w:lsdException w:name="List Number 4" w:semiHidden="1" w:unhideWhenUsed="1"/>
+    <w:lsdException w:name="List Number 5" w:semiHidden="1" w:unhideWhenUsed="1"/>
+    <w:lsdException w:name="Title" w:uiPriority="10" w:qFormat="1"/>
+    <w:lsdException w:name="Closing" w:semiHidden="1" w:unhideWhenUsed="1"/>
+    <w:lsdException w:name="Signature" w:semiHidden="1" w:unhideWhenUsed="1"/>
+    <w:lsdException w:name="Default Paragraph Font" w:semiHidden="1" w:uiPriority="1" w:unhideWhenUsed="1"/>
+    <w:lsdException w:name="Body Text" w:semiHidden="1" w:unhideWhenUsed="1"/>
+    <w:lsdException w:name="Body Text Indent" w:semiHidden="1" w:unhideWhenUsed="1"/>
+    <w:lsdException w:name="List Continue" w:semiHidden="1" w:unhideWhenUsed="1"/>
+    <w:lsdException w:name="List Continue 2" w:semiHidden="1" w:unhideWhenUsed="1"/>
+    <w:lsdException w:name="List Continue 3" w:semiHidden="1" w:unhideWhenUsed="1"/>
+    <w:lsdException w:name="List Continue 4" w:semiHidden="1" w:unhideWhenUsed="1"/>
+    <w:lsdException w:name="List Continue 5" w:semiHidden="1" w:unhideWhenUsed="1"/>
+    <w:lsdException w:name="Message Header" w:semiHidden="1" w:unhideWhenUsed="1"/>
+    <w:lsdException w:name="Subtitle" w:uiPriority="11" w:qFormat="1"/>
+    <w:lsdException w:name="Salutation" w:semiHidden="1" w:unhideWhenUsed="1"/>
+    <w:lsdException w:name="Date" w:semiHidden="1" w:unhideWhenUsed="1"/>
+    <w:lsdException w:name="Body Text First Indent" w:semiHidden="1" w:unhideWhenUsed="1"/>
+    <w:lsdException w:name="Body Text First Indent 2" w:semiHidden="1" w:unhideWhenUsed="1"/>
+    <w:lsdException w:name="Note Heading" w:semiHidden="1" w:unhideWhenUsed="1"/>
+    <w:lsdException w:name="Body Text 2" w:semiHidden="1" w:unhideWhenUsed="1"/>
+    <w:lsdException w:name="Body Text 3" w:semiHidden="1" w:unhideWhenUsed="1"/>
+    <w:lsdException w:name="Body Text Indent 2" w:semiHidden="1" w:unhideWhenUsed="1"/>
+    <w:lsdException w:name="Body Text Indent 3" w:semiHidden="1" w:unhideWhenUsed="1"/>
+    <w:lsdException w:name="Block Text" w:semiHidden="1" w:unhideWhenUsed="1"/>
+    <w:lsdException w:name="Hyperlink" w:semiHidden="1" w:unhideWhenUsed="1"/>
+    <w:lsdException w:name="FollowedHyperlink" w:semiHidden="1" w:unhideWhenUsed="1"/>
+    <w:lsdException w:name="Strong" w:uiPriority="22" w:qFormat="1"/>
+    <w:lsdException w:name="Emphasis" w:uiPriority="20" w:qFormat="1"/>
+    <w:lsdException w:name="Document Map" w:semiHidden="1" w:unhideWhenUsed="1"/>
+    <w:lsdException w:name="Plain Text" w:semiHidden="1" w:unhideWhenUsed="1"/>
+    <w:lsdException w:name="E-mail Signature" w:semiHidden="1" w:unhideWhenUsed="1"/>
+    <w:lsdException w:name="HTML Top of Form" w:semiHidden="1" w:unhideWhenUsed="1"/>
+    <w:lsdException w:name="HTML Bottom of Form" w:semiHidden="1" w:unhideWhenUsed="1"/>
+    <w:lsdException w:name="Normal (Web)" w:semiHidden="1" w:unhideWhenUsed="1"/>
+    <w:lsdException w:name="HTML Acronym" w:semiHidden="1" w:unhideWhenUsed="1"/>
+    <w:lsdException w:name="HTML Address" w:semiHidden="1" w:unhideWhenUsed="1"/>
+    <w:lsdException w:name="HTML Cite" w:semiHidden="1" w:unhideWhenUsed="1"/>
+    <w:lsdException w:name="HTML Code" w:semiHidden="1" w:unhideWhenUsed="1"/>
+    <w:lsdException w:name="HTML Definition" w:semiHidden="1" w:unhideWhenUsed="1"/>
+    <w:lsdException w:name="HTML Keyboard" w:semiHidden="1" w:unhideWhenUsed="1"/>
+    <w:lsdException w:name="HTML Preformatted" w:semiHidden="1" w:unhideWhenUsed="1"/>
+    <w:lsdException w:name="HTML Sample" w:semiHidden="1" w:unhideWhenUsed="1"/>
+    <w:lsdException w:name="HTML Typewriter" w:semiHidden="1" w:unhideWhenUsed="1"/>
+    <w:lsdException w:name="HTML Variable" w:semiHidden="1" w:unhideWhenUsed="1"/>
+    <w:lsdException w:name="Normal Table" w:semiHidden="1" w:unhideWhenUsed="1"/>
+    <w:lsdException w:name="annotation subject" w:semiHidden="1" w:unhideWhenUsed="1"/>
+    <w:lsdException w:name="No List" w:semiHidden="1" w:unhideWhenUsed="1"/>
+    <w:lsdException w:name="Outline List 1" w:semiHidden="1" w:unhideWhenUsed="1"/>
+    <w:lsdException w:name="Outline List 2" w:semiHidden="1" w:unhideWhenUsed="1"/>
+    <w:lsdException w:name="Outline List 3" w:semiHidden="1" w:unhideWhenUsed="1"/>
+    <w:lsdException w:name="Table Simple 1" w:semiHidden="1" w:unhideWhenUsed="1"/>
+    <w:lsdException w:name="Table Simple 2" w:semiHidden="1" w:unhideWhenUsed="1"/>
+    <w:lsdException w:name="Table Simple 3" w:semiHidden="1" w:unhideWhenUsed="1"/>
+    <w:lsdException w:name="Table Classic 1" w:semiHidden="1" w:unhideWhenUsed="1"/>
+    <w:lsdException w:name="Table Classic 2" w:semiHidden="1" w:unhideWhenUsed="1"/>
+    <w:lsdException w:name="Table Classic 3" w:semiHidden="1" w:unhideWhenUsed="1"/>
+    <w:lsdException w:name="Table Classic 4" w:semiHidden="1" w:unhideWhenUsed="1"/>
+    <w:lsdException w:name="Table Colorful 1" w:semiHidden="1" w:unhideWhenUsed="1"/>
+    <w:lsdException w:name="Table Colorful 2" w:semiHidden="1" w:unhideWhenUsed="1"/>
+    <w:lsdException w:name="Table Colorful 3" w:semiHidden="1" w:unhideWhenUsed="1"/>
+    <w:lsdException w:name="Table Columns 1" w:semiHidden="1" w:unhideWhenUsed="1"/>
+    <w:lsdException w:name="Table Columns 2" w:semiHidden="1" w:unhideWhenUsed="1"/>
+    <w:lsdException w:name="Table Columns 3" w:semiHidden="1" w:unhideWhenUsed="1"/>
+    <w:lsdException w:name="Table Columns 4" w:semiHidden="1" w:unhideWhenUsed="1"/>
+    <w:lsdException w:name="Table Columns 5" w:semiHidden="1" w:unhideWhenUsed="1"/>
+    <w:lsdException w:name="Table Grid 1" w:semiHidden="1" w:unhideWhenUsed="1"/>
+    <w:lsdException w:name="Table Grid 2" w:semiHidden="1" w:unhideWhenUsed="1"/>
+    <w:lsdException w:name="Table Grid 3" w:semiHidden="1" w:unhideWhenUsed="1"/>
+    <w:lsdException w:name="Table Grid 4" w:semiHidden="1" w:unhideWhenUsed="1"/>
+    <w:lsdException w:name="Table Grid 5" w:semiHidden="1" w:unhideWhenUsed="1"/>
+    <w:lsdException w:name="Table Grid 6" w:semiHidden="1" w:unhideWhenUsed="1"/>
+    <w:lsdException w:name="Table Grid 7" w:semiHidden="1" w:unhideWhenUsed="1"/>
+    <w:lsdException w:name="Table Grid 8" w:semiHidden="1" w:unhideWhenUsed="1"/>
+    <w:lsdException w:name="Table List 1" w:semiHidden="1" w:unhideWhenUsed="1"/>
+    <w:lsdException w:name="Table List 2" w:semiHidden="1" w:unhideWhenUsed="1"/>
+    <w:lsdException w:name="Table List 3" w:semiHidden="1" w:unhideWhenUsed="1"/>
+    <w:lsdException w:name="Table List 4" w:semiHidden="1" w:unhideWhenUsed="1"/>
+    <w:lsdException w:name="Table List 5" w:semiHidden="1" w:unhideWhenUsed="1"/>
+    <w:lsdException w:name="Table List 6" w:semiHidden="1" w:unhideWhenUsed="1"/>
+    <w:lsdException w:name="Table List 7" w:semiHidden="1" w:unhideWhenUsed="1"/>
+    <w:lsdException w:name="Table List 8" w:semiHidden="1" w:unhideWhenUsed="1"/>
+    <w:lsdException w:name="Table 3D effects 1" w:semiHidden="1" w:unhideWhenUsed="1"/>
+    <w:lsdException w:name="Table 3D effects 2" w:semiHidden="1" w:unhideWhenUsed="1"/>
+    <w:lsdException w:name="Table 3D effects 3" w:semiHidden="1" w:unhideWhenUsed="1"/>
+    <w:lsdException w:name="Table Contemporary" w:semiHidden="1" w:unhideWhenUsed="1"/>
+    <w:lsdException w:name="Table Elegant" w:semiHidden="1" w:unhideWhenUsed="1"/>
+    <w:lsdException w:name="Table Professional" w:semiHidden="1" w:unhideWhenUsed="1"/>
+    <w:lsdException w:name="Table Subtle 1" w:semiHidden="1" w:unhideWhenUsed="1"/>
+    <w:lsdException w:name="Table Subtle 2" w:semiHidden="1" w:unhideWhenUsed="1"/>
+    <w:lsdException w:name="Table Web 1" w:semiHidden="1" w:unhideWhenUsed="1"/>
+    <w:lsdException w:name="Table Web 2" w:semiHidden="1" w:unhideWhenUsed="1"/>
+    <w:lsdException w:name="Table Web 3" w:semiHidden="1" w:unhideWhenUsed="1"/>
+    <w:lsdException w:name="Balloon Text" w:semiHidden="1" w:unhideWhenUsed="1"/>
+    <w:lsdException w:name="Table Grid" w:uiPriority="59"/>
+    <w:lsdException w:name="Table Theme" w:semiHidden="1" w:unhideWhenUsed="1"/>
+    <w:lsdException w:name="Placeholder Text" w:semiHidden="1"/>
+    <w:lsdException w:name="No Spacing" w:uiPriority="1" w:qFormat="1"/>
+    <w:lsdException w:name="Light Shading" w:uiPriority="60"/>
+    <w:lsdException w:name="Light List" w:uiPriority="61"/>
+    <w:lsdException w:name="Light Grid" w:uiPriority="62"/>
+    <w:lsdException w:name="Medium Shading 1" w:uiPriority="63"/>
+    <w:lsdException w:name="Medium Shading 2" w:uiPriority="64"/>
+    <w:lsdException w:name="Medium List 1" w:uiPriority="65"/>
+    <w:lsdException w:name="Medium List 2" w:uiPriority="66"/>
+    <w:lsdException w:name="Medium Grid 1" w:uiPriority="67"/>
+    <w:lsdException w:name="Medium Grid 2" w:uiPriority="68"/>
+    <w:lsdException w:name="Medium Grid 3" w:uiPriority="69"/>
+    <w:lsdException w:name="Dark List" w:uiPriority="70"/>
+    <w:lsdException w:name="Colorful Shading" w:uiPriority="71"/>
+    <w:lsdException w:name="Colorful List" w:uiPriority="72"/>
+    <w:lsdException w:name="Colorful Grid" w:uiPriority="73"/>
+    <w:lsdException w:name="Light Shading Accent 1" w:uiPriority="60"/>
+    <w:lsdException w:name="Light List Accent 1" w:uiPriority="61"/>
+    <w:lsdException w:name="Light Grid Accent 1" w:uiPriority="62"/>
+    <w:lsdException w:name="Medium Shading 1 Accent 1" w:uiPriority="63"/>
+    <w:lsdException w:name="Medium Shading 2 Accent 1" w:uiPriority="64"/>
+    <w:lsdException w:name="Medium List 1 Accent 1" w:uiPriority="65"/>
+    <w:lsdException w:name="Revision" w:semiHidden="1"/>
+    <w:lsdException w:name="List Paragraph" w:uiPriority="34" w:qFormat="1"/>
+    <w:lsdException w:name="Quote" w:uiPriority="29" w:qFormat="1"/>
+    <w:lsdException w:name="Intense Quote" w:uiPriority="30" w:qFormat="1"/>
+    <w:lsdException w:name="Medium List 2 Accent 1" w:uiPriority="66"/>
+    <w:lsdException w:name="Medium Grid 1 Accent 1" w:uiPriority="67"/>
+    <w:lsdException w:name="Medium Grid 2 Accent 1" w:uiPriority="68"/>
+    <w:lsdException w:name="Medium Grid 3 Accent 1" w:uiPriority="69"/>
+    <w:lsdException w:name="Dark List Accent 1" w:uiPriority="70"/>
+    <w:lsdException w:name="Colorful Shading Accent 1" w:uiPriority="71"/>
+    <w:lsdException w:name="Colorful List Accent 1" w:uiPriority="72"/>
+    <w:lsdException w:name="Colorful Grid Accent 1" w:uiPriority="73"/>
+    <w:lsdException w:name="Light Shading Accent 2" w:uiPriority="60"/>
+    <w:lsdException w:name="Light List Accent 2" w:uiPriority="61"/>
+    <w:lsdException w:name="Light Grid Accent 2" w:uiPriority="62"/>
+    <w:lsdException w:name="Medium Shading 1 Accent 2" w:uiPriority="63"/>
+    <w:lsdException w:name="Medium Shading 2 Accent 2" w:uiPriority="64"/>
+    <w:lsdException w:name="Medium List 1 Accent 2" w:uiPriority="65"/>
+    <w:lsdException w:name="Medium List 2 Accent 2" w:uiPriority="66"/>
+    <w:lsdException w:name="Medium Grid 1 Accent 2" w:uiPriority="67"/>
+    <w:lsdException w:name="Medium Grid 2 Accent 2" w:uiPriority="68"/>
+    <w:lsdException w:name="Medium Grid 3 Accent 2" w:uiPriority="69"/>
+    <w:lsdException w:name="Dark List Accent 2" w:uiPriority="70"/>
+    <w:lsdException w:name="Colorful Shading Accent 2" w:uiPriority="71"/>
+    <w:lsdException w:name="Colorful List Accent 2" w:uiPriority="72"/>
+    <w:lsdException w:name="Colorful Grid Accent 2" w:uiPriority="73"/>
+    <w:lsdException w:name="Light Shading Accent 3" w:uiPriority="60"/>
+    <w:lsdException w:name="Light List Accent 3" w:uiPriority="61"/>
+    <w:lsdException w:name="Light Grid Accent 3" w:uiPriority="62"/>
+    <w:lsdException w:name="Medium Shading 1 Accent 3" w:uiPriority="63"/>
+    <w:lsdException w:name="Medium Shading 2 Accent 3" w:uiPriority="64"/>
+    <w:lsdException w:name="Medium List 1 Accent 3" w:uiPriority="65"/>
+    <w:lsdException w:name="Medium List 2 Accent 3" w:uiPriority="66"/>
+    <w:lsdException w:name="Medium Grid 1 Accent 3" w:uiPriority="67"/>
+    <w:lsdException w:name="Medium Grid 2 Accent 3" w:uiPriority="68"/>
+    <w:lsdException w:name="Medium Grid 3 Accent 3" w:uiPriority="69"/>
+    <w:lsdException w:name="Dark List Accent 3" w:uiPriority="70"/>
+    <w:lsdException w:name="Colorful Shading Accent 3" w:uiPriority="71"/>
+    <w:lsdException w:name="Colorful List Accent 3" w:uiPriority="72"/>
+    <w:lsdException w:name="Colorful Grid Accent 3" w:uiPriority="73"/>
+    <w:lsdException w:name="Light Shading Accent 4" w:uiPriority="60"/>
+    <w:lsdException w:name="Light List Accent 4" w:uiPriority="61"/>
+    <w:lsdException w:name="Light Grid Accent 4" w:uiPriority="62"/>
+    <w:lsdException w:name="Medium Shading 1 Accent 4" w:uiPriority="63"/>
+    <w:lsdException w:name="Medium Shading 2 Accent 4" w:uiPriority="64"/>
+    <w:lsdException w:name="Medium List 1 Accent 4" w:uiPriority="65"/>
+    <w:lsdException w:name="Medium List 2 Accent 4" w:uiPriority="66"/>
+    <w:lsdException w:name="Medium Grid 1 Accent 4" w:uiPriority="67"/>
+    <w:lsdException w:name="Medium Grid 2 Accent 4" w:uiPriority="68"/>
+    <w:lsdException w:name="Medium Grid 3 Accent 4" w:uiPriority="69"/>
+    <w:lsdException w:name="Dark List Accent 4" w:uiPriority="70"/>
+    <w:lsdException w:name="Colorful Shading Accent 4" w:uiPriority="71"/>
+    <w:lsdException w:name="Colorful List Accent 4" w:uiPriority="72"/>
+    <w:lsdException w:name="Colorful Grid Accent 4" w:uiPriority="73"/>
+    <w:lsdException w:name="Light Shading Accent 5" w:uiPriority="60"/>
+    <w:lsdException w:name="Light List Accent 5" w:uiPriority="61"/>
+    <w:lsdException w:name="Light Grid Accent 5" w:uiPriority="62"/>
+    <w:lsdException w:name="Medium Shading 1 Accent 5" w:uiPriority="63"/>
+    <w:lsdException w:name="Medium Shading 2 Accent 5" w:uiPriority="64"/>
+    <w:lsdException w:name="Medium List 1 Accent 5" w:uiPriority="65"/>
+    <w:lsdException w:name="Medium List 2 Accent 5" w:uiPriority="66"/>
+    <w:lsdException w:name="Medium Grid 1 Accent 5" w:uiPriority="67"/>
+    <w:lsdException w:name="Medium Grid 2 Accent 5" w:uiPriority="68"/>
+    <w:lsdException w:name="Medium Grid 3 Accent 5" w:uiPriority="69"/>
+    <w:lsdException w:name="Dark List Accent 5" w:uiPriority="70"/>
+    <w:lsdException w:name="Colorful Shading Accent 5" w:uiPriority="71"/>
+    <w:lsdException w:name="Colorful List Accent 5" w:uiPriority="72"/>
+    <w:lsdException w:name="Colorful Grid Accent 5" w:uiPriority="73"/>
+    <w:lsdException w:name="Light Shading Accent 6" w:uiPriority="60"/>
+    <w:lsdException w:name="Light List Accent 6" w:uiPriority="61"/>
+    <w:lsdException w:name="Light Grid Accent 6" w:uiPriority="62"/>
+    <w:lsdException w:name="Medium Shading 1 Accent 6" w:uiPriority="63"/>
+    <w:lsdException w:name="Medium Shading 2 Accent 6" w:uiPriority="64"/>
+    <w:lsdException w:name="Medium List 1 Accent 6" w:uiPriority="65"/>
+    <w:lsdException w:name="Medium List 2 Accent 6" w:uiPriority="66"/>
+    <w:lsdException w:name="Medium Grid 1 Accent 6" w:uiPriority="67"/>
+    <w:lsdException w:name="Medium Grid 2 Accent 6" w:uiPriority="68"/>
+    <w:lsdException w:name="Medium Grid 3 Accent 6" w:uiPriority="69"/>
+    <w:lsdException w:name="Dark List Accent 6" w:uiPriority="70"/>
+    <w:lsdException w:name="Colorful Shading Accent 6" w:uiPriority="71"/>
+    <w:lsdException w:name="Colorful List Accent 6" w:uiPriority="72"/>
+    <w:lsdException w:name="Colorful Grid Accent 6" w:uiPriority="73"/>
+    <w:lsdException w:name="Subtle Emphasis" w:uiPriority="19" w:qFormat="1"/>
+    <w:lsdException w:name="Intense Emphasis" w:uiPriority="21" w:qFormat="1"/>
+    <w:lsdException w:name="Subtle Reference" w:uiPriority="31" w:qFormat="1"/>
+    <w:lsdException w:name="Intense Reference" w:uiPriority="32" w:qFormat="1"/>
+    <w:lsdException w:name="Book Title" w:uiPriority="33" w:qFormat="1"/>
+    <w:lsdException w:name="Bibliography" w:semiHidden="1" w:uiPriority="37" w:unhideWhenUsed="1"/>
+    <w:lsdException w:name="TOC Heading" w:semiHidden="1" w:uiPriority="39" w:unhideWhenUsed="1" w:qFormat="1"/>
+    <w:lsdException w:name="Plain Table 1" w:uiPriority="41"/>
+    <w:lsdException w:name="Plain Table 2" w:uiPriority="42"/>
+    <w:lsdException w:name="Plain Table 3" w:uiPriority="43"/>
+    <w:lsdException w:name="Plain Table 4" w:uiPriority="44"/>
+    <w:lsdException w:name="Plain Table 5" w:uiPriority="45"/>
+    <w:lsdException w:name="Grid Table Light" w:uiPriority="40"/>
+    <w:lsdException w:name="Grid Table 1 Light" w:uiPriority="46"/>
+    <w:lsdException w:name="Grid Table 2" w:uiPriority="47"/>
+    <w:lsdException w:name="Grid Table 3" w:uiPriority="48"/>
+    <w:lsdException w:name="Grid Table 4" w:uiPriority="49"/>
+    <w:lsdException w:name="Grid Table 5 Dark" w:uiPriority="50"/>
+    <w:lsdException w:name="Grid Table 6 Colorful" w:uiPriority="51"/>
+    <w:lsdException w:name="Grid Table 7 Colorful" w:uiPriority="52"/>
+    <w:lsdException w:name="Grid Table 1 Light Accent 1" w:uiPriority="46"/>
+    <w:lsdException w:name="Grid Table 2 Accent 1" w:uiPriority="47"/>
+    <w:lsdException w:name="Grid Table 3 Accent 1" w:uiPriority="48"/>
+    <w:lsdException w:name="Grid Table 4 Accent 1" w:uiPriority="49"/>
+    <w:lsdException w:name="Grid Table 5 Dark Accent 1" w:uiPriority="50"/>
+    <w:lsdException w:name="Grid Table 6 Colorful Accent 1" w:uiPriority="51"/>
+    <w:lsdException w:name="Grid Table 7 Colorful Accent 1" w:uiPriority="52"/>
+    <w:lsdException w:name="Grid Table 1 Light Accent 2" w:uiPriority="46"/>
+    <w:lsdException w:name="Grid Table 2 Accent 2" w:uiPriority="47"/>
+    <w:lsdException w:name="Grid Table 3 Accent 2" w:uiPriority="48"/>
+    <w:lsdException w:name="Grid Table 4 Accent 2" w:uiPriority="49"/>
+    <w:lsdException w:name="Grid Table 5 Dark Accent 2" w:uiPriority="50"/>
+    <w:lsdException w:name="Grid Table 6 Colorful Accent 2" w:uiPriority="51"/>
+    <w:lsdException w:name="Grid Table 7 Colorful Accent 2" w:uiPriority="52"/>
+    <w:lsdException w:name="Grid Table 1 Light Accent 3" w:uiPriority="46"/>
+    <w:lsdException w:name="Grid Table 2 Accent 3" w:uiPriority="47"/>
+    <w:lsdException w:name="Grid Table 3 Accent 3" w:uiPriority="48"/>
+    <w:lsdException w:name="Grid Table 4 Accent 3" w:uiPriority="49"/>
+    <w:lsdException w:name="Grid Table 5 Dark Accent 3" w:uiPriority="50"/>
+    <w:lsdException w:name="Grid Table 6 Colorful Accent 3" w:uiPriority="51"/>
+    <w:lsdException w:name="Grid Table 7 Colorful Accent 3" w:uiPriority="52"/>
+    <w:lsdException w:name="Grid Table 1 Light Accent 4" w:uiPriority="46"/>
+    <w:lsdException w:name="Grid Table 2 Accent 4" w:uiPriority="47"/>
+    <w:lsdException w:name="Grid Table 3 Accent 4" w:uiPriority="48"/>
+    <w:lsdException w:name="Grid Table 4 Accent 4" w:uiPriority="49"/>
+    <w:lsdException w:name="Grid Table 5 Dark Accent 4" w:uiPriority="50"/>
+    <w:lsdException w:name="Grid Table 6 Colorful Accent 4" w:uiPriority="51"/>
+    <w:lsdException w:name="Grid Table 7 Colorful Accent 4" w:uiPriority="52"/>
+    <w:lsdException w:name="Grid Table 1 Light Accent 5" w:uiPriority="46"/>
+    <w:lsdException w:name="Grid Table 2 Accent 5" w:uiPriority="47"/>
+    <w:lsdException w:name="Grid Table 3 Accent 5" w:uiPriority="48"/>
+    <w:lsdException w:name="Grid Table 4 Accent 5" w:uiPriority="49"/>
+    <w:lsdException w:name="Grid Table 5 Dark Accent 5" w:uiPriority="50"/>
+    <w:lsdException w:name="Grid Table 6 Colorful Accent 5" w:uiPriority="51"/>
+    <w:lsdException w:name="Grid Table 7 Colorful Accent 5" w:uiPriority="52"/>
+    <w:lsdException w:name="Grid Table 1 Light Accent 6" w:uiPriority="46"/>
+    <w:lsdException w:name="Grid Table 2 Accent 6" w:uiPriority="47"/>
+    <w:lsdException w:name="Grid Table 3 Accent 6" w:uiPriority="48"/>
+    <w:lsdException w:name="Grid Table 4 Accent 6" w:uiPriority="49"/>
+    <w:lsdException w:name="Grid Table 5 Dark Accent 6" w:uiPriority="50"/>
+    <w:lsdException w:name="Grid Table 6 Colorful Accent 6" w:uiPriority="51"/>
+    <w:lsdException w:name="Grid Table 7 Colorful Accent 6" w:uiPriority="52"/>
+    <w:lsdException w:name="List Table 1 Light" w:uiPriority="46"/>
+    <w:lsdException w:name="List Table 2" w:uiPriority="47"/>
+    <w:lsdException w:name="List Table 3" w:uiPriority="48"/>
+    <w:lsdException w:name="List Table 4" w:uiPriority="49"/>
+    <w:lsdException w:name="List Table 5 Dark" w:uiPriority="50"/>
+    <w:lsdException w:name="List Table 6 Colorful" w:uiPriority="51"/>
+    <w:lsdException w:name="List Table 7 Colorful" w:uiPriority="52"/>
+    <w:lsdException w:name="List Table 1 Light Accent 1" w:uiPriority="46"/>
+    <w:lsdException w:name="List Table 2 Accent 1" w:uiPriority="47"/>
+    <w:lsdException w:name="List Table 3 Accent 1" w:uiPriority="48"/>
+    <w:lsdException w:name="List Table 4 Accent 1" w:uiPriority="49"/>
+    <w:lsdException w:name="List Table 5 Dark Accent 1" w:uiPriority="50"/>
+    <w:lsdException w:name="List Table 6 Colorful Accent 1" w:uiPriority="51"/>
+    <w:lsdException w:name="List Table 7 Colorful Accent 1" w:uiPriority="52"/>
+    <w:lsdException w:name="List Table 1 Light Accent 2" w:uiPriority="46"/>
+    <w:lsdException w:name="List Table 2 Accent 2" w:uiPriority="47"/>
+    <w:lsdException w:name="List Table 3 Accent 2" w:uiPriority="48"/>
+    <w:lsdException w:name="List Table 4 Accent 2" w:uiPriority="49"/>
+    <w:lsdException w:name="List Table 5 Dark Accent 2" w:uiPriority="50"/>
+    <w:lsdException w:name="List Table 6 Colorful Accent 2" w:uiPriority="51"/>
+    <w:lsdException w:name="List Table 7 Colorful Accent 2" w:uiPriority="52"/>
+    <w:lsdException w:name="List Table 1 Light Accent 3" w:uiPriority="46"/>
+    <w:lsdException w:name="List Table 2 Accent 3" w:uiPriority="47"/>
+    <w:lsdException w:name="List Table 3 Accent 3" w:uiPriority="48"/>
+    <w:lsdException w:name="List Table 4 Accent 3" w:uiPriority="49"/>
+    <w:lsdException w:name="List Table 5 Dark Accent 3" w:uiPriority="50"/>
+    <w:lsdException w:name="List Table 6 Colorful Accent 3" w:uiPriority="51"/>
+    <w:lsdException w:name="List Table 7 Colorful Accent 3" w:uiPriority="52"/>
+    <w:lsdException w:name="List Table 1 Light Accent 4" w:uiPriority="46"/>
+    <w:lsdException w:name="List Table 2 Accent 4" w:uiPriority="47"/>
+    <w:lsdException w:name="List Table 3 Accent 4" w:uiPriority="48"/>
+    <w:lsdException w:name="List Table 4 Accent 4" w:uiPriority="49"/>
+    <w:lsdException w:name="List Table 5 Dark Accent 4" w:uiPriority="50"/>
+    <w:lsdException w:name="List Table 6 Colorful Accent 4" w:uiPriority="51"/>
+    <w:lsdException w:name="List Table 7 Colorful Accent 4" w:uiPriority="52"/>
+    <w:lsdException w:name="List Table 1 Light Accent 5" w:uiPriority="46"/>
+    <w:lsdException w:name="List Table 2 Accent 5" w:uiPriority="47"/>
+    <w:lsdException w:name="List Table 3 Accent 5" w:uiPriority="48"/>
+    <w:lsdException w:name="List Table 4 Accent 5" w:uiPriority="49"/>
+    <w:lsdException w:name="List Table 5 Dark Accent 5" w:uiPriority="50"/>
+    <w:lsdException w:name="List Table 6 Colorful Accent 5" w:uiPriority="51"/>
+    <w:lsdException w:name="List Table 7 Colorful Accent 5" w:uiPriority="52"/>
+    <w:lsdException w:name="List Table 1 Light Accent 6" w:uiPriority="46"/>
+    <w:lsdException w:name="List Table 2 Accent 6" w:uiPriority="47"/>
+    <w:lsdException w:name="List Table 3 Accent 6" w:uiPriority="48"/>
+    <w:lsdException w:name="List Table 4 Accent 6" w:uiPriority="49"/>
+    <w:lsdException w:name="List Table 5 Dark Accent 6" w:uiPriority="50"/>
+    <w:lsdException w:name="List Table 6 Colorful Accent 6" w:uiPriority="51"/>
+    <w:lsdException w:name="List Table 7 Colorful Accent 6" w:uiPriority="52"/>
   </w:latentStyles>
   <w:style w:type="paragraph" w:default="1" w:styleId="Normal">
     <w:name w:val="Normal"/>

</xml_diff>